<commit_message>
added View and ViewModel parts to documentation
</commit_message>
<xml_diff>
--- a/Dokumentation.docx
+++ b/Dokumentation.docx
@@ -23,7 +23,15 @@
         <w:jc w:val="center"/>
       </w:pPr>
       <w:r>
-        <w:t>Für SharpTodo - Projekt von Benjamin Brandtner und Lukas Dürer</w:t>
+        <w:t xml:space="preserve">Für </w:t>
+      </w:r>
+      <w:proofErr w:type="spellStart"/>
+      <w:r>
+        <w:t>SharpTodo</w:t>
+      </w:r>
+      <w:proofErr w:type="spellEnd"/>
+      <w:r>
+        <w:t xml:space="preserve"> - Projekt von Benjamin Brandtner und Lukas Dürer</w:t>
       </w:r>
       <w:r>
         <w:br/>
@@ -68,7 +76,7 @@
           <w:szCs w:val="21"/>
         </w:rPr>
       </w:pPr>
-      <w:hyperlink r:id="rId6" w:history="1">
+      <w:hyperlink r:id="rId7" w:history="1">
         <w:r>
           <w:rPr>
             <w:rStyle w:val="Hyperlink"/>
@@ -110,8 +118,27 @@
           <w:sz w:val="21"/>
           <w:szCs w:val="21"/>
         </w:rPr>
-        <w:t> ist eine Online-Zeitmanagement-Anwendung, auf der man unter anderem eine Todoliste anlegen kann, tägliche Verpflichtungen (</w:t>
-      </w:r>
+        <w:t xml:space="preserve"> ist eine Online-Zeitmanagement-Anwendung, auf der man unter anderem eine </w:t>
+      </w:r>
+      <w:proofErr w:type="spellStart"/>
+      <w:r>
+        <w:rPr>
+          <w:rFonts w:ascii="Georgia" w:hAnsi="Georgia"/>
+          <w:sz w:val="21"/>
+          <w:szCs w:val="21"/>
+        </w:rPr>
+        <w:t>Todoliste</w:t>
+      </w:r>
+      <w:proofErr w:type="spellEnd"/>
+      <w:r>
+        <w:rPr>
+          <w:rFonts w:ascii="Georgia" w:hAnsi="Georgia"/>
+          <w:sz w:val="21"/>
+          <w:szCs w:val="21"/>
+        </w:rPr>
+        <w:t xml:space="preserve"> anlegen kann, tägliche Verpflichtungen (</w:t>
+      </w:r>
+      <w:proofErr w:type="spellStart"/>
       <w:r>
         <w:rPr>
           <w:rFonts w:ascii="Georgia" w:hAnsi="Georgia"/>
@@ -121,6 +148,7 @@
         </w:rPr>
         <w:t>Dailies</w:t>
       </w:r>
+      <w:proofErr w:type="spellEnd"/>
       <w:r>
         <w:rPr>
           <w:rFonts w:ascii="Georgia" w:hAnsi="Georgia"/>
@@ -144,7 +172,25 @@
           <w:sz w:val="21"/>
           <w:szCs w:val="21"/>
         </w:rPr>
-        <w:t>) tracken kann. Habitica nutzt verschiedene Mechaniken aus Rollenspielen, wie z.B. eine</w:t>
+        <w:t xml:space="preserve">) tracken kann. </w:t>
+      </w:r>
+      <w:proofErr w:type="spellStart"/>
+      <w:r>
+        <w:rPr>
+          <w:rFonts w:ascii="Georgia" w:hAnsi="Georgia"/>
+          <w:sz w:val="21"/>
+          <w:szCs w:val="21"/>
+        </w:rPr>
+        <w:t>Habitica</w:t>
+      </w:r>
+      <w:proofErr w:type="spellEnd"/>
+      <w:r>
+        <w:rPr>
+          <w:rFonts w:ascii="Georgia" w:hAnsi="Georgia"/>
+          <w:sz w:val="21"/>
+          <w:szCs w:val="21"/>
+        </w:rPr>
+        <w:t xml:space="preserve"> nutzt verschiedene Mechaniken aus Rollenspielen, wie z.B. eine</w:t>
       </w:r>
       <w:r>
         <w:rPr>
@@ -160,7 +206,43 @@
           <w:sz w:val="21"/>
           <w:szCs w:val="21"/>
         </w:rPr>
-        <w:t xml:space="preserve"> Charakter der aufleveln oder Schaden nehmen kann, um den Nutzer spielerisch zur Erledigung seiner Todos anzutreiben und für gute Gewohnheiten zu belohnen.</w:t>
+        <w:t xml:space="preserve"> Charakter der </w:t>
+      </w:r>
+      <w:proofErr w:type="spellStart"/>
+      <w:r>
+        <w:rPr>
+          <w:rFonts w:ascii="Georgia" w:hAnsi="Georgia"/>
+          <w:sz w:val="21"/>
+          <w:szCs w:val="21"/>
+        </w:rPr>
+        <w:t>aufleveln</w:t>
+      </w:r>
+      <w:proofErr w:type="spellEnd"/>
+      <w:r>
+        <w:rPr>
+          <w:rFonts w:ascii="Georgia" w:hAnsi="Georgia"/>
+          <w:sz w:val="21"/>
+          <w:szCs w:val="21"/>
+        </w:rPr>
+        <w:t xml:space="preserve"> oder Schaden nehmen kann, um den Nutzer spielerisch zur Erledigung seiner </w:t>
+      </w:r>
+      <w:proofErr w:type="spellStart"/>
+      <w:r>
+        <w:rPr>
+          <w:rFonts w:ascii="Georgia" w:hAnsi="Georgia"/>
+          <w:sz w:val="21"/>
+          <w:szCs w:val="21"/>
+        </w:rPr>
+        <w:t>Todos</w:t>
+      </w:r>
+      <w:proofErr w:type="spellEnd"/>
+      <w:r>
+        <w:rPr>
+          <w:rFonts w:ascii="Georgia" w:hAnsi="Georgia"/>
+          <w:sz w:val="21"/>
+          <w:szCs w:val="21"/>
+        </w:rPr>
+        <w:t xml:space="preserve"> anzutreiben und für gute Gewohnheiten zu belohnen.</w:t>
       </w:r>
       <w:r>
         <w:rPr>
@@ -169,7 +251,24 @@
           <w:szCs w:val="21"/>
         </w:rPr>
         <w:br/>
-        <w:t xml:space="preserve">Habitica </w:t>
+      </w:r>
+      <w:proofErr w:type="spellStart"/>
+      <w:r>
+        <w:rPr>
+          <w:rFonts w:ascii="Georgia" w:hAnsi="Georgia"/>
+          <w:sz w:val="21"/>
+          <w:szCs w:val="21"/>
+        </w:rPr>
+        <w:t>Habitica</w:t>
+      </w:r>
+      <w:proofErr w:type="spellEnd"/>
+      <w:r>
+        <w:rPr>
+          <w:rFonts w:ascii="Georgia" w:hAnsi="Georgia"/>
+          <w:sz w:val="21"/>
+          <w:szCs w:val="21"/>
+        </w:rPr>
+        <w:t xml:space="preserve"> </w:t>
       </w:r>
       <w:r>
         <w:rPr>
@@ -187,7 +286,7 @@
         </w:rPr>
         <w:t xml:space="preserve"> eine </w:t>
       </w:r>
-      <w:hyperlink r:id="rId7" w:history="1">
+      <w:hyperlink r:id="rId8" w:history="1">
         <w:r>
           <w:rPr>
             <w:rStyle w:val="Hyperlink"/>
@@ -214,8 +313,45 @@
           <w:szCs w:val="21"/>
         </w:rPr>
         <w:br/>
-        <w:t xml:space="preserve">Wir haben uns nur einen kleinen Ausschnitt der Funktionalität von Habitica hergenommen: die Todoliste. Mit </w:t>
-      </w:r>
+        <w:t xml:space="preserve">Wir haben uns nur einen kleinen Ausschnitt der Funktionalität von </w:t>
+      </w:r>
+      <w:proofErr w:type="spellStart"/>
+      <w:r>
+        <w:rPr>
+          <w:rFonts w:ascii="Georgia" w:hAnsi="Georgia"/>
+          <w:sz w:val="21"/>
+          <w:szCs w:val="21"/>
+        </w:rPr>
+        <w:t>Habitica</w:t>
+      </w:r>
+      <w:proofErr w:type="spellEnd"/>
+      <w:r>
+        <w:rPr>
+          <w:rFonts w:ascii="Georgia" w:hAnsi="Georgia"/>
+          <w:sz w:val="21"/>
+          <w:szCs w:val="21"/>
+        </w:rPr>
+        <w:t xml:space="preserve"> hergenommen: die </w:t>
+      </w:r>
+      <w:proofErr w:type="spellStart"/>
+      <w:r>
+        <w:rPr>
+          <w:rFonts w:ascii="Georgia" w:hAnsi="Georgia"/>
+          <w:sz w:val="21"/>
+          <w:szCs w:val="21"/>
+        </w:rPr>
+        <w:t>Todoliste</w:t>
+      </w:r>
+      <w:proofErr w:type="spellEnd"/>
+      <w:r>
+        <w:rPr>
+          <w:rFonts w:ascii="Georgia" w:hAnsi="Georgia"/>
+          <w:sz w:val="21"/>
+          <w:szCs w:val="21"/>
+        </w:rPr>
+        <w:t xml:space="preserve">. Mit </w:t>
+      </w:r>
+      <w:proofErr w:type="spellStart"/>
       <w:r>
         <w:rPr>
           <w:rFonts w:ascii="Georgia" w:hAnsi="Georgia"/>
@@ -226,13 +362,23 @@
         </w:rPr>
         <w:t>SharpTodo</w:t>
       </w:r>
-      <w:r>
-        <w:rPr>
-          <w:rFonts w:ascii="Georgia" w:hAnsi="Georgia"/>
-          <w:sz w:val="21"/>
-          <w:szCs w:val="21"/>
-        </w:rPr>
-        <w:t xml:space="preserve"> kann man alle auf Habit</w:t>
+      <w:proofErr w:type="spellEnd"/>
+      <w:r>
+        <w:rPr>
+          <w:rFonts w:ascii="Georgia" w:hAnsi="Georgia"/>
+          <w:sz w:val="21"/>
+          <w:szCs w:val="21"/>
+        </w:rPr>
+        <w:t xml:space="preserve"> kann man alle auf </w:t>
+      </w:r>
+      <w:proofErr w:type="spellStart"/>
+      <w:r>
+        <w:rPr>
+          <w:rFonts w:ascii="Georgia" w:hAnsi="Georgia"/>
+          <w:sz w:val="21"/>
+          <w:szCs w:val="21"/>
+        </w:rPr>
+        <w:t>Habit</w:t>
       </w:r>
       <w:r>
         <w:rPr>
@@ -248,7 +394,34 @@
           <w:sz w:val="21"/>
           <w:szCs w:val="21"/>
         </w:rPr>
-        <w:t>ca angelegten Todos abfragen, Änderungen machen, abhaken und neue anlegen.</w:t>
+        <w:t>ca</w:t>
+      </w:r>
+      <w:proofErr w:type="spellEnd"/>
+      <w:r>
+        <w:rPr>
+          <w:rFonts w:ascii="Georgia" w:hAnsi="Georgia"/>
+          <w:sz w:val="21"/>
+          <w:szCs w:val="21"/>
+        </w:rPr>
+        <w:t xml:space="preserve"> angelegten </w:t>
+      </w:r>
+      <w:proofErr w:type="spellStart"/>
+      <w:r>
+        <w:rPr>
+          <w:rFonts w:ascii="Georgia" w:hAnsi="Georgia"/>
+          <w:sz w:val="21"/>
+          <w:szCs w:val="21"/>
+        </w:rPr>
+        <w:t>Todos</w:t>
+      </w:r>
+      <w:proofErr w:type="spellEnd"/>
+      <w:r>
+        <w:rPr>
+          <w:rFonts w:ascii="Georgia" w:hAnsi="Georgia"/>
+          <w:sz w:val="21"/>
+          <w:szCs w:val="21"/>
+        </w:rPr>
+        <w:t xml:space="preserve"> abfragen, Änderungen machen, abhaken und neue anlegen.</w:t>
       </w:r>
       <w:r>
         <w:rPr>
@@ -288,15 +461,791 @@
         <w:rPr>
           <w:rFonts w:ascii="Source Sans Pro" w:hAnsi="Source Sans Pro"/>
         </w:rPr>
-        <w:t>Vie</w:t>
-      </w:r>
-      <w:bookmarkStart w:id="2" w:name="_GoBack"/>
-      <w:bookmarkEnd w:id="2"/>
-      <w:r>
-        <w:rPr>
-          <w:rFonts w:ascii="Source Sans Pro" w:hAnsi="Source Sans Pro"/>
-        </w:rPr>
-        <w:t>w</w:t>
+        <w:t>View</w:t>
+      </w:r>
+    </w:p>
+    <w:p>
+      <w:pPr>
+        <w:pStyle w:val="berschrift4"/>
+        <w:rPr>
+          <w:lang w:val="en-US"/>
+        </w:rPr>
+      </w:pPr>
+      <w:proofErr w:type="spellStart"/>
+      <w:r>
+        <w:rPr>
+          <w:lang w:val="en-US"/>
+        </w:rPr>
+        <w:t>MainWindow.xaml</w:t>
+      </w:r>
+      <w:proofErr w:type="spellEnd"/>
+    </w:p>
+    <w:p>
+      <w:pPr>
+        <w:pStyle w:val="berschrift4"/>
+        <w:rPr>
+          <w:rFonts w:ascii="Georgia" w:hAnsi="Georgia"/>
+          <w:b w:val="0"/>
+          <w:sz w:val="21"/>
+          <w:szCs w:val="21"/>
+        </w:rPr>
+      </w:pPr>
+      <w:r>
+        <w:rPr>
+          <w:rFonts w:ascii="Georgia" w:hAnsi="Georgia"/>
+          <w:b w:val="0"/>
+          <w:sz w:val="21"/>
+          <w:szCs w:val="21"/>
+        </w:rPr>
+        <w:t>In diesem .</w:t>
+      </w:r>
+      <w:proofErr w:type="spellStart"/>
+      <w:r>
+        <w:rPr>
+          <w:rFonts w:ascii="Georgia" w:hAnsi="Georgia"/>
+          <w:b w:val="0"/>
+          <w:sz w:val="21"/>
+          <w:szCs w:val="21"/>
+        </w:rPr>
+        <w:t>x</w:t>
+      </w:r>
+      <w:r>
+        <w:rPr>
+          <w:rFonts w:ascii="Georgia" w:hAnsi="Georgia"/>
+          <w:b w:val="0"/>
+          <w:sz w:val="21"/>
+          <w:szCs w:val="21"/>
+        </w:rPr>
+        <w:t>aml</w:t>
+      </w:r>
+      <w:proofErr w:type="spellEnd"/>
+      <w:r>
+        <w:rPr>
+          <w:rFonts w:ascii="Georgia" w:hAnsi="Georgia"/>
+          <w:b w:val="0"/>
+          <w:sz w:val="21"/>
+          <w:szCs w:val="21"/>
+        </w:rPr>
+        <w:t>-</w:t>
+      </w:r>
+      <w:r>
+        <w:rPr>
+          <w:rFonts w:ascii="Georgia" w:hAnsi="Georgia"/>
+          <w:b w:val="0"/>
+          <w:sz w:val="21"/>
+          <w:szCs w:val="21"/>
+        </w:rPr>
+        <w:t xml:space="preserve">Dokument befindet sich die </w:t>
+      </w:r>
+      <w:proofErr w:type="spellStart"/>
+      <w:r>
+        <w:rPr>
+          <w:rFonts w:ascii="Georgia" w:hAnsi="Georgia"/>
+          <w:b w:val="0"/>
+          <w:sz w:val="21"/>
+          <w:szCs w:val="21"/>
+        </w:rPr>
+        <w:t>Hauptbenutzeröberfläche</w:t>
+      </w:r>
+      <w:proofErr w:type="spellEnd"/>
+      <w:r>
+        <w:rPr>
+          <w:rFonts w:ascii="Georgia" w:hAnsi="Georgia"/>
+          <w:b w:val="0"/>
+          <w:sz w:val="21"/>
+          <w:szCs w:val="21"/>
+        </w:rPr>
+        <w:t xml:space="preserve"> von </w:t>
+      </w:r>
+      <w:proofErr w:type="spellStart"/>
+      <w:r>
+        <w:rPr>
+          <w:rFonts w:ascii="Georgia" w:hAnsi="Georgia"/>
+          <w:b w:val="0"/>
+          <w:sz w:val="21"/>
+          <w:szCs w:val="21"/>
+        </w:rPr>
+        <w:t>SharpTodo</w:t>
+      </w:r>
+      <w:proofErr w:type="spellEnd"/>
+      <w:r>
+        <w:rPr>
+          <w:rFonts w:ascii="Georgia" w:hAnsi="Georgia"/>
+          <w:b w:val="0"/>
+          <w:sz w:val="21"/>
+          <w:szCs w:val="21"/>
+        </w:rPr>
+        <w:t xml:space="preserve">, in der man </w:t>
+      </w:r>
+      <w:proofErr w:type="spellStart"/>
+      <w:r>
+        <w:rPr>
+          <w:rFonts w:ascii="Georgia" w:hAnsi="Georgia"/>
+          <w:b w:val="0"/>
+          <w:sz w:val="21"/>
+          <w:szCs w:val="21"/>
+        </w:rPr>
+        <w:t>Todos</w:t>
+      </w:r>
+      <w:proofErr w:type="spellEnd"/>
+      <w:r>
+        <w:rPr>
+          <w:rFonts w:ascii="Georgia" w:hAnsi="Georgia"/>
+          <w:b w:val="0"/>
+          <w:sz w:val="21"/>
+          <w:szCs w:val="21"/>
+        </w:rPr>
+        <w:t xml:space="preserve"> vom Server laden, erstellen, ändern und löschen kann. </w:t>
+      </w:r>
+      <w:r>
+        <w:rPr>
+          <w:rFonts w:ascii="Georgia" w:hAnsi="Georgia"/>
+          <w:b w:val="0"/>
+          <w:sz w:val="21"/>
+          <w:szCs w:val="21"/>
+        </w:rPr>
+        <w:t xml:space="preserve"> </w:t>
+      </w:r>
+      <w:proofErr w:type="spellStart"/>
+      <w:r>
+        <w:rPr>
+          <w:rFonts w:ascii="Georgia" w:hAnsi="Georgia"/>
+          <w:b w:val="0"/>
+          <w:sz w:val="21"/>
+          <w:szCs w:val="21"/>
+        </w:rPr>
+        <w:t>Desweiteren</w:t>
+      </w:r>
+      <w:proofErr w:type="spellEnd"/>
+      <w:r>
+        <w:rPr>
+          <w:rFonts w:ascii="Georgia" w:hAnsi="Georgia"/>
+          <w:b w:val="0"/>
+          <w:sz w:val="21"/>
+          <w:szCs w:val="21"/>
+        </w:rPr>
+        <w:t xml:space="preserve"> kann über den „Options“-Knopf in der Menüleiste das Optionsmenü(s.u.) aufgerufen werden.</w:t>
+      </w:r>
+    </w:p>
+    <w:p>
+      <w:pPr>
+        <w:pStyle w:val="berschrift4"/>
+        <w:rPr>
+          <w:rFonts w:ascii="Georgia" w:hAnsi="Georgia"/>
+          <w:b w:val="0"/>
+          <w:sz w:val="21"/>
+          <w:szCs w:val="21"/>
+        </w:rPr>
+      </w:pPr>
+      <w:r>
+        <w:rPr>
+          <w:rFonts w:ascii="Georgia" w:hAnsi="Georgia"/>
+          <w:b w:val="0"/>
+          <w:sz w:val="21"/>
+          <w:szCs w:val="21"/>
+        </w:rPr>
+        <w:t xml:space="preserve">Erwähnenswert ist die Verwendung eines </w:t>
+      </w:r>
+      <w:proofErr w:type="spellStart"/>
+      <w:r>
+        <w:rPr>
+          <w:rFonts w:ascii="Georgia" w:hAnsi="Georgia"/>
+          <w:b w:val="0"/>
+          <w:sz w:val="21"/>
+          <w:szCs w:val="21"/>
+        </w:rPr>
+        <w:t>Data</w:t>
+      </w:r>
+      <w:r>
+        <w:rPr>
+          <w:rFonts w:ascii="Georgia" w:hAnsi="Georgia"/>
+          <w:b w:val="0"/>
+          <w:sz w:val="21"/>
+          <w:szCs w:val="21"/>
+        </w:rPr>
+        <w:t>T</w:t>
+      </w:r>
+      <w:r>
+        <w:rPr>
+          <w:rFonts w:ascii="Georgia" w:hAnsi="Georgia"/>
+          <w:b w:val="0"/>
+          <w:sz w:val="21"/>
+          <w:szCs w:val="21"/>
+        </w:rPr>
+        <w:t>emplates</w:t>
+      </w:r>
+      <w:proofErr w:type="spellEnd"/>
+      <w:r>
+        <w:rPr>
+          <w:rFonts w:ascii="Georgia" w:hAnsi="Georgia"/>
+          <w:b w:val="0"/>
+          <w:sz w:val="21"/>
+          <w:szCs w:val="21"/>
+        </w:rPr>
+        <w:t xml:space="preserve"> für die in der </w:t>
+      </w:r>
+      <w:proofErr w:type="spellStart"/>
+      <w:r>
+        <w:rPr>
+          <w:rFonts w:ascii="Georgia" w:hAnsi="Georgia"/>
+          <w:b w:val="0"/>
+          <w:sz w:val="21"/>
+          <w:szCs w:val="21"/>
+        </w:rPr>
+        <w:t>Listbox</w:t>
+      </w:r>
+      <w:proofErr w:type="spellEnd"/>
+      <w:r>
+        <w:rPr>
+          <w:rFonts w:ascii="Georgia" w:hAnsi="Georgia"/>
+          <w:b w:val="0"/>
+          <w:sz w:val="21"/>
+          <w:szCs w:val="21"/>
+        </w:rPr>
+        <w:t xml:space="preserve"> aufgeführten </w:t>
+      </w:r>
+      <w:proofErr w:type="spellStart"/>
+      <w:r>
+        <w:rPr>
+          <w:rFonts w:ascii="Georgia" w:hAnsi="Georgia"/>
+          <w:b w:val="0"/>
+          <w:sz w:val="21"/>
+          <w:szCs w:val="21"/>
+        </w:rPr>
+        <w:t>Todos</w:t>
+      </w:r>
+      <w:proofErr w:type="spellEnd"/>
+      <w:r>
+        <w:rPr>
+          <w:rFonts w:ascii="Georgia" w:hAnsi="Georgia"/>
+          <w:b w:val="0"/>
+          <w:sz w:val="21"/>
+          <w:szCs w:val="21"/>
+        </w:rPr>
+        <w:t xml:space="preserve">. Anstatt </w:t>
+      </w:r>
+      <w:r>
+        <w:rPr>
+          <w:rFonts w:ascii="Georgia" w:hAnsi="Georgia"/>
+          <w:b w:val="0"/>
+          <w:sz w:val="21"/>
+          <w:szCs w:val="21"/>
+        </w:rPr>
+        <w:t xml:space="preserve">das standardmäßige Verhalten der </w:t>
+      </w:r>
+      <w:proofErr w:type="spellStart"/>
+      <w:r>
+        <w:rPr>
+          <w:rFonts w:ascii="Georgia" w:hAnsi="Georgia"/>
+          <w:b w:val="0"/>
+          <w:sz w:val="21"/>
+          <w:szCs w:val="21"/>
+        </w:rPr>
+        <w:t>Listbox</w:t>
+      </w:r>
+      <w:proofErr w:type="spellEnd"/>
+      <w:r>
+        <w:rPr>
+          <w:rFonts w:ascii="Georgia" w:hAnsi="Georgia"/>
+          <w:b w:val="0"/>
+          <w:sz w:val="21"/>
+          <w:szCs w:val="21"/>
+        </w:rPr>
+        <w:t xml:space="preserve"> zu nutzen, die den String anzeigt, der von den </w:t>
+      </w:r>
+      <w:proofErr w:type="spellStart"/>
+      <w:proofErr w:type="gramStart"/>
+      <w:r>
+        <w:rPr>
+          <w:rFonts w:ascii="Georgia" w:hAnsi="Georgia"/>
+          <w:b w:val="0"/>
+          <w:sz w:val="21"/>
+          <w:szCs w:val="21"/>
+        </w:rPr>
+        <w:t>toString</w:t>
+      </w:r>
+      <w:proofErr w:type="spellEnd"/>
+      <w:r>
+        <w:rPr>
+          <w:rFonts w:ascii="Georgia" w:hAnsi="Georgia"/>
+          <w:b w:val="0"/>
+          <w:sz w:val="21"/>
+          <w:szCs w:val="21"/>
+        </w:rPr>
+        <w:t>(</w:t>
+      </w:r>
+      <w:proofErr w:type="gramEnd"/>
+      <w:r>
+        <w:rPr>
+          <w:rFonts w:ascii="Georgia" w:hAnsi="Georgia"/>
+          <w:b w:val="0"/>
+          <w:sz w:val="21"/>
+          <w:szCs w:val="21"/>
+        </w:rPr>
+        <w:t xml:space="preserve">)-Methoden der enthaltenen Elemente ausgegeben wird, kann man mittels </w:t>
+      </w:r>
+      <w:proofErr w:type="spellStart"/>
+      <w:r>
+        <w:rPr>
+          <w:rFonts w:ascii="Georgia" w:hAnsi="Georgia"/>
+          <w:b w:val="0"/>
+          <w:sz w:val="21"/>
+          <w:szCs w:val="21"/>
+        </w:rPr>
+        <w:t>DataTemplates</w:t>
+      </w:r>
+      <w:proofErr w:type="spellEnd"/>
+      <w:r>
+        <w:rPr>
+          <w:rFonts w:ascii="Georgia" w:hAnsi="Georgia"/>
+          <w:b w:val="0"/>
+          <w:sz w:val="21"/>
+          <w:szCs w:val="21"/>
+        </w:rPr>
+        <w:t xml:space="preserve"> </w:t>
+      </w:r>
+      <w:proofErr w:type="spellStart"/>
+      <w:r>
+        <w:rPr>
+          <w:rFonts w:ascii="Georgia" w:hAnsi="Georgia"/>
+          <w:b w:val="0"/>
+          <w:sz w:val="21"/>
+          <w:szCs w:val="21"/>
+        </w:rPr>
+        <w:t>xaml</w:t>
+      </w:r>
+      <w:proofErr w:type="spellEnd"/>
+      <w:r>
+        <w:rPr>
+          <w:rFonts w:ascii="Georgia" w:hAnsi="Georgia"/>
+          <w:b w:val="0"/>
+          <w:sz w:val="21"/>
+          <w:szCs w:val="21"/>
+        </w:rPr>
+        <w:t xml:space="preserve">-Code zur Formatierung der Elemente in der </w:t>
+      </w:r>
+      <w:proofErr w:type="spellStart"/>
+      <w:r>
+        <w:rPr>
+          <w:rFonts w:ascii="Georgia" w:hAnsi="Georgia"/>
+          <w:b w:val="0"/>
+          <w:sz w:val="21"/>
+          <w:szCs w:val="21"/>
+        </w:rPr>
+        <w:t>ListBox</w:t>
+      </w:r>
+      <w:proofErr w:type="spellEnd"/>
+      <w:r>
+        <w:rPr>
+          <w:rFonts w:ascii="Georgia" w:hAnsi="Georgia"/>
+          <w:b w:val="0"/>
+          <w:sz w:val="21"/>
+          <w:szCs w:val="21"/>
+        </w:rPr>
+        <w:t xml:space="preserve"> einsetzen. In diesem Programm wurde für jedes </w:t>
+      </w:r>
+      <w:proofErr w:type="spellStart"/>
+      <w:r>
+        <w:rPr>
+          <w:rFonts w:ascii="Georgia" w:hAnsi="Georgia"/>
+          <w:b w:val="0"/>
+          <w:sz w:val="21"/>
+          <w:szCs w:val="21"/>
+        </w:rPr>
+        <w:t>Todo</w:t>
+      </w:r>
+      <w:proofErr w:type="spellEnd"/>
+      <w:r>
+        <w:rPr>
+          <w:rFonts w:ascii="Georgia" w:hAnsi="Georgia"/>
+          <w:b w:val="0"/>
+          <w:sz w:val="21"/>
+          <w:szCs w:val="21"/>
+        </w:rPr>
+        <w:t xml:space="preserve"> in der </w:t>
+      </w:r>
+      <w:proofErr w:type="spellStart"/>
+      <w:r>
+        <w:rPr>
+          <w:rFonts w:ascii="Georgia" w:hAnsi="Georgia"/>
+          <w:b w:val="0"/>
+          <w:sz w:val="21"/>
+          <w:szCs w:val="21"/>
+        </w:rPr>
+        <w:t>ListBox</w:t>
+      </w:r>
+      <w:proofErr w:type="spellEnd"/>
+      <w:r>
+        <w:rPr>
+          <w:rFonts w:ascii="Georgia" w:hAnsi="Georgia"/>
+          <w:b w:val="0"/>
+          <w:sz w:val="21"/>
+          <w:szCs w:val="21"/>
+        </w:rPr>
+        <w:t xml:space="preserve"> eine </w:t>
+      </w:r>
+      <w:proofErr w:type="spellStart"/>
+      <w:r>
+        <w:rPr>
+          <w:rFonts w:ascii="Georgia" w:hAnsi="Georgia"/>
+          <w:b w:val="0"/>
+          <w:sz w:val="21"/>
+          <w:szCs w:val="21"/>
+        </w:rPr>
+        <w:t>CheckBox</w:t>
+      </w:r>
+      <w:proofErr w:type="spellEnd"/>
+      <w:r>
+        <w:rPr>
+          <w:rFonts w:ascii="Georgia" w:hAnsi="Georgia"/>
+          <w:b w:val="0"/>
+          <w:sz w:val="21"/>
+          <w:szCs w:val="21"/>
+        </w:rPr>
+        <w:t xml:space="preserve"> erzeugt, über die das jeweilige </w:t>
+      </w:r>
+      <w:proofErr w:type="spellStart"/>
+      <w:r>
+        <w:rPr>
+          <w:rFonts w:ascii="Georgia" w:hAnsi="Georgia"/>
+          <w:b w:val="0"/>
+          <w:sz w:val="21"/>
+          <w:szCs w:val="21"/>
+        </w:rPr>
+        <w:t>Todo</w:t>
+      </w:r>
+      <w:proofErr w:type="spellEnd"/>
+      <w:r>
+        <w:rPr>
+          <w:rFonts w:ascii="Georgia" w:hAnsi="Georgia"/>
+          <w:b w:val="0"/>
+          <w:sz w:val="21"/>
+          <w:szCs w:val="21"/>
+        </w:rPr>
+        <w:t xml:space="preserve"> als abgeschlossen oder noch offen markiert werden kann.</w:t>
+      </w:r>
+    </w:p>
+    <w:p>
+      <w:pPr>
+        <w:pStyle w:val="berschrift4"/>
+        <w:rPr>
+          <w:rFonts w:ascii="Georgia" w:hAnsi="Georgia"/>
+          <w:b w:val="0"/>
+          <w:sz w:val="21"/>
+          <w:szCs w:val="21"/>
+        </w:rPr>
+      </w:pPr>
+      <w:r>
+        <w:rPr>
+          <w:rFonts w:ascii="Georgia" w:hAnsi="Georgia"/>
+          <w:b w:val="0"/>
+          <w:sz w:val="21"/>
+          <w:szCs w:val="21"/>
+        </w:rPr>
+        <w:t>Dieses .</w:t>
+      </w:r>
+      <w:proofErr w:type="spellStart"/>
+      <w:r>
+        <w:rPr>
+          <w:rFonts w:ascii="Georgia" w:hAnsi="Georgia"/>
+          <w:b w:val="0"/>
+          <w:sz w:val="21"/>
+          <w:szCs w:val="21"/>
+        </w:rPr>
+        <w:t>xaml</w:t>
+      </w:r>
+      <w:proofErr w:type="spellEnd"/>
+      <w:r>
+        <w:rPr>
+          <w:rFonts w:ascii="Georgia" w:hAnsi="Georgia"/>
+          <w:b w:val="0"/>
+          <w:sz w:val="21"/>
+          <w:szCs w:val="21"/>
+        </w:rPr>
+        <w:t xml:space="preserve">-Dokument sowie </w:t>
+      </w:r>
+      <w:proofErr w:type="spellStart"/>
+      <w:r>
+        <w:rPr>
+          <w:rFonts w:ascii="Georgia" w:hAnsi="Georgia"/>
+          <w:b w:val="0"/>
+          <w:sz w:val="21"/>
+          <w:szCs w:val="21"/>
+        </w:rPr>
+        <w:t>Options.xaml</w:t>
+      </w:r>
+      <w:proofErr w:type="spellEnd"/>
+      <w:r>
+        <w:rPr>
+          <w:rFonts w:ascii="Georgia" w:hAnsi="Georgia"/>
+          <w:b w:val="0"/>
+          <w:sz w:val="21"/>
+          <w:szCs w:val="21"/>
+        </w:rPr>
+        <w:t xml:space="preserve"> sind nach dem MVVM-Pattern entworfen, d.h. die </w:t>
+      </w:r>
+      <w:proofErr w:type="spellStart"/>
+      <w:r>
+        <w:rPr>
+          <w:rFonts w:ascii="Georgia" w:hAnsi="Georgia"/>
+          <w:b w:val="0"/>
+          <w:sz w:val="21"/>
+          <w:szCs w:val="21"/>
+        </w:rPr>
+        <w:t>xaml</w:t>
+      </w:r>
+      <w:proofErr w:type="spellEnd"/>
+      <w:r>
+        <w:rPr>
+          <w:rFonts w:ascii="Georgia" w:hAnsi="Georgia"/>
+          <w:b w:val="0"/>
+          <w:sz w:val="21"/>
+          <w:szCs w:val="21"/>
+        </w:rPr>
+        <w:t xml:space="preserve">-Dokumente enthalten nur die Elemente der Benutzeroberflächen. Die Funktionalität wird in der jeweiligen </w:t>
+      </w:r>
+      <w:proofErr w:type="spellStart"/>
+      <w:r>
+        <w:rPr>
+          <w:rFonts w:ascii="Georgia" w:hAnsi="Georgia"/>
+          <w:b w:val="0"/>
+          <w:sz w:val="21"/>
+          <w:szCs w:val="21"/>
+        </w:rPr>
+        <w:t>ViewModel</w:t>
+      </w:r>
+      <w:proofErr w:type="spellEnd"/>
+      <w:r>
+        <w:rPr>
+          <w:rFonts w:ascii="Georgia" w:hAnsi="Georgia"/>
+          <w:b w:val="0"/>
+          <w:sz w:val="21"/>
+          <w:szCs w:val="21"/>
+        </w:rPr>
+        <w:t>-Klasse realisiert, mit der das .</w:t>
+      </w:r>
+      <w:proofErr w:type="spellStart"/>
+      <w:r>
+        <w:rPr>
+          <w:rFonts w:ascii="Georgia" w:hAnsi="Georgia"/>
+          <w:b w:val="0"/>
+          <w:sz w:val="21"/>
+          <w:szCs w:val="21"/>
+        </w:rPr>
+        <w:t>xaml</w:t>
+      </w:r>
+      <w:proofErr w:type="spellEnd"/>
+      <w:r>
+        <w:rPr>
+          <w:rFonts w:ascii="Georgia" w:hAnsi="Georgia"/>
+          <w:b w:val="0"/>
+          <w:sz w:val="21"/>
+          <w:szCs w:val="21"/>
+        </w:rPr>
+        <w:t xml:space="preserve">-Dokument über </w:t>
+      </w:r>
+      <w:proofErr w:type="spellStart"/>
+      <w:r>
+        <w:rPr>
+          <w:rFonts w:ascii="Georgia" w:hAnsi="Georgia"/>
+          <w:b w:val="0"/>
+          <w:sz w:val="21"/>
+          <w:szCs w:val="21"/>
+        </w:rPr>
+        <w:t>DataBindings</w:t>
+      </w:r>
+      <w:proofErr w:type="spellEnd"/>
+      <w:r>
+        <w:rPr>
+          <w:rFonts w:ascii="Georgia" w:hAnsi="Georgia"/>
+          <w:b w:val="0"/>
+          <w:sz w:val="21"/>
+          <w:szCs w:val="21"/>
+        </w:rPr>
+        <w:t xml:space="preserve"> und </w:t>
+      </w:r>
+      <w:proofErr w:type="spellStart"/>
+      <w:r>
+        <w:rPr>
+          <w:rFonts w:ascii="Georgia" w:hAnsi="Georgia"/>
+          <w:b w:val="0"/>
+          <w:sz w:val="21"/>
+          <w:szCs w:val="21"/>
+        </w:rPr>
+        <w:t>CommandBindings</w:t>
+      </w:r>
+      <w:proofErr w:type="spellEnd"/>
+      <w:r>
+        <w:rPr>
+          <w:rFonts w:ascii="Georgia" w:hAnsi="Georgia"/>
+          <w:b w:val="0"/>
+          <w:sz w:val="21"/>
+          <w:szCs w:val="21"/>
+        </w:rPr>
+        <w:t xml:space="preserve"> verbunden ist. </w:t>
+      </w:r>
+    </w:p>
+    <w:p>
+      <w:pPr>
+        <w:pStyle w:val="berschrift4"/>
+        <w:rPr>
+          <w:rFonts w:ascii="Georgia" w:hAnsi="Georgia"/>
+          <w:b w:val="0"/>
+          <w:sz w:val="21"/>
+          <w:szCs w:val="21"/>
+        </w:rPr>
+      </w:pPr>
+      <w:r>
+        <w:rPr>
+          <w:rFonts w:ascii="Georgia" w:hAnsi="Georgia"/>
+          <w:b w:val="0"/>
+          <w:sz w:val="21"/>
+          <w:szCs w:val="21"/>
+        </w:rPr>
+        <w:t xml:space="preserve">Die einzige Ausnahme von der Einhaltung des MVVM-Patterns stellt die Funktionalität des Buttons dar, der das Optionsmenü öffnet. Die Funktionalität dieses Buttons ist in der Code-Behind-Datei von </w:t>
+      </w:r>
+      <w:proofErr w:type="spellStart"/>
+      <w:r>
+        <w:rPr>
+          <w:rFonts w:ascii="Georgia" w:hAnsi="Georgia"/>
+          <w:b w:val="0"/>
+          <w:sz w:val="21"/>
+          <w:szCs w:val="21"/>
+        </w:rPr>
+        <w:t>MainWindow.xaml</w:t>
+      </w:r>
+      <w:proofErr w:type="spellEnd"/>
+      <w:r>
+        <w:rPr>
+          <w:rFonts w:ascii="Georgia" w:hAnsi="Georgia"/>
+          <w:b w:val="0"/>
+          <w:sz w:val="21"/>
+          <w:szCs w:val="21"/>
+        </w:rPr>
+        <w:t xml:space="preserve"> kodiert, da die MVVM-konforme Implementierung dieser Funktionalität unter Verwendung von Frameworks wie </w:t>
+      </w:r>
+      <w:proofErr w:type="spellStart"/>
+      <w:r>
+        <w:rPr>
+          <w:rFonts w:ascii="Georgia" w:hAnsi="Georgia"/>
+          <w:b w:val="0"/>
+          <w:sz w:val="21"/>
+          <w:szCs w:val="21"/>
+        </w:rPr>
+        <w:t>MVVMlight</w:t>
+      </w:r>
+      <w:proofErr w:type="spellEnd"/>
+      <w:r>
+        <w:rPr>
+          <w:rStyle w:val="Funotenzeichen"/>
+          <w:rFonts w:ascii="Georgia" w:hAnsi="Georgia"/>
+          <w:b w:val="0"/>
+          <w:sz w:val="21"/>
+          <w:szCs w:val="21"/>
+        </w:rPr>
+        <w:footnoteReference w:id="1"/>
+      </w:r>
+      <w:r>
+        <w:rPr>
+          <w:rFonts w:ascii="Georgia" w:hAnsi="Georgia"/>
+          <w:b w:val="0"/>
+          <w:sz w:val="21"/>
+          <w:szCs w:val="21"/>
+        </w:rPr>
+        <w:t xml:space="preserve"> oder PRISM</w:t>
+      </w:r>
+      <w:r>
+        <w:rPr>
+          <w:rStyle w:val="Funotenzeichen"/>
+          <w:rFonts w:ascii="Georgia" w:hAnsi="Georgia"/>
+          <w:b w:val="0"/>
+          <w:sz w:val="21"/>
+          <w:szCs w:val="21"/>
+        </w:rPr>
+        <w:footnoteReference w:id="2"/>
+      </w:r>
+      <w:r>
+        <w:rPr>
+          <w:rFonts w:ascii="Georgia" w:hAnsi="Georgia"/>
+          <w:b w:val="0"/>
+          <w:sz w:val="21"/>
+          <w:szCs w:val="21"/>
+        </w:rPr>
+        <w:t xml:space="preserve"> angesichts des geringen Umfangs dieses Projektes unnötig aufwändig wäre.</w:t>
+      </w:r>
+    </w:p>
+    <w:p>
+      <w:pPr>
+        <w:pStyle w:val="berschrift4"/>
+        <w:rPr>
+          <w:lang w:val="en-US"/>
+        </w:rPr>
+      </w:pPr>
+      <w:proofErr w:type="spellStart"/>
+      <w:r>
+        <w:rPr>
+          <w:lang w:val="en-US"/>
+        </w:rPr>
+        <w:t>Options.xaml</w:t>
+      </w:r>
+      <w:proofErr w:type="spellEnd"/>
+    </w:p>
+    <w:p>
+      <w:pPr>
+        <w:pStyle w:val="berschrift4"/>
+        <w:rPr>
+          <w:rFonts w:ascii="Georgia" w:hAnsi="Georgia"/>
+          <w:b w:val="0"/>
+          <w:sz w:val="21"/>
+          <w:szCs w:val="21"/>
+        </w:rPr>
+      </w:pPr>
+      <w:r>
+        <w:rPr>
+          <w:rFonts w:ascii="Georgia" w:hAnsi="Georgia"/>
+          <w:b w:val="0"/>
+          <w:sz w:val="21"/>
+          <w:szCs w:val="21"/>
+        </w:rPr>
+        <w:t>Dieses Fenster</w:t>
+      </w:r>
+      <w:r>
+        <w:rPr>
+          <w:rFonts w:ascii="Georgia" w:hAnsi="Georgia"/>
+          <w:b w:val="0"/>
+          <w:sz w:val="21"/>
+          <w:szCs w:val="21"/>
+        </w:rPr>
+        <w:t xml:space="preserve"> übernimmt die Aufgabe, die für die Benutzung des Programms nötigen Informationen, die User-ID und den API-Schlüssel, vom Benutzer abzufragen und abzuspeichern. Des Weiteren </w:t>
+      </w:r>
+      <w:r>
+        <w:rPr>
+          <w:rFonts w:ascii="Georgia" w:hAnsi="Georgia"/>
+          <w:b w:val="0"/>
+          <w:sz w:val="21"/>
+          <w:szCs w:val="21"/>
+        </w:rPr>
+        <w:t xml:space="preserve">besteht hier die Möglichkeit, API-Schlüssel und User-ID vom </w:t>
+      </w:r>
+      <w:proofErr w:type="spellStart"/>
+      <w:r>
+        <w:rPr>
+          <w:rFonts w:ascii="Georgia" w:hAnsi="Georgia"/>
+          <w:b w:val="0"/>
+          <w:sz w:val="21"/>
+          <w:szCs w:val="21"/>
+        </w:rPr>
+        <w:t>Habitica</w:t>
+      </w:r>
+      <w:proofErr w:type="spellEnd"/>
+      <w:r>
+        <w:rPr>
+          <w:rFonts w:ascii="Georgia" w:hAnsi="Georgia"/>
+          <w:b w:val="0"/>
+          <w:sz w:val="21"/>
+          <w:szCs w:val="21"/>
+        </w:rPr>
+        <w:t>-Server auf Richtigkeit überprüfen zu lassen.</w:t>
       </w:r>
     </w:p>
     <w:p>
@@ -308,11 +1257,561 @@
           <w:rFonts w:ascii="Source Sans Pro" w:hAnsi="Source Sans Pro"/>
         </w:rPr>
       </w:pPr>
+      <w:proofErr w:type="spellStart"/>
       <w:r>
         <w:rPr>
           <w:rFonts w:ascii="Source Sans Pro" w:hAnsi="Source Sans Pro"/>
         </w:rPr>
+        <w:lastRenderedPageBreak/>
         <w:t>Viewmodel</w:t>
+      </w:r>
+      <w:proofErr w:type="spellEnd"/>
+    </w:p>
+    <w:p>
+      <w:pPr>
+        <w:pStyle w:val="berschrift4"/>
+        <w:rPr>
+          <w:lang w:val="en-US"/>
+        </w:rPr>
+      </w:pPr>
+      <w:proofErr w:type="spellStart"/>
+      <w:r>
+        <w:rPr>
+          <w:lang w:val="en-US"/>
+        </w:rPr>
+        <w:t>UserCommand</w:t>
+      </w:r>
+      <w:proofErr w:type="spellEnd"/>
+    </w:p>
+    <w:p>
+      <w:pPr>
+        <w:pStyle w:val="berschrift4"/>
+        <w:rPr>
+          <w:rFonts w:ascii="Georgia" w:hAnsi="Georgia"/>
+          <w:b w:val="0"/>
+          <w:sz w:val="21"/>
+          <w:szCs w:val="21"/>
+        </w:rPr>
+      </w:pPr>
+      <w:proofErr w:type="spellStart"/>
+      <w:r>
+        <w:rPr>
+          <w:rFonts w:ascii="Georgia" w:hAnsi="Georgia"/>
+          <w:b w:val="0"/>
+          <w:sz w:val="21"/>
+          <w:szCs w:val="21"/>
+        </w:rPr>
+        <w:t>Diese</w:t>
+      </w:r>
+      <w:proofErr w:type="spellEnd"/>
+      <w:r>
+        <w:rPr>
+          <w:rFonts w:ascii="Georgia" w:hAnsi="Georgia"/>
+          <w:b w:val="0"/>
+          <w:sz w:val="21"/>
+          <w:szCs w:val="21"/>
+        </w:rPr>
+        <w:t xml:space="preserve"> Klasse </w:t>
+      </w:r>
+      <w:r>
+        <w:rPr>
+          <w:rFonts w:ascii="Georgia" w:hAnsi="Georgia"/>
+          <w:b w:val="0"/>
+          <w:sz w:val="21"/>
+          <w:szCs w:val="21"/>
+        </w:rPr>
+        <w:t xml:space="preserve">implementiert das </w:t>
+      </w:r>
+      <w:proofErr w:type="spellStart"/>
+      <w:r>
+        <w:rPr>
+          <w:rFonts w:ascii="Georgia" w:hAnsi="Georgia"/>
+          <w:b w:val="0"/>
+          <w:sz w:val="21"/>
+          <w:szCs w:val="21"/>
+        </w:rPr>
+        <w:t>ICommand</w:t>
+      </w:r>
+      <w:proofErr w:type="spellEnd"/>
+      <w:r>
+        <w:rPr>
+          <w:rFonts w:ascii="Georgia" w:hAnsi="Georgia"/>
+          <w:b w:val="0"/>
+          <w:sz w:val="21"/>
+          <w:szCs w:val="21"/>
+        </w:rPr>
+        <w:t xml:space="preserve">-Interface und wird benötigt, um den in der View angelegten Steuerelementen im </w:t>
+      </w:r>
+      <w:proofErr w:type="spellStart"/>
+      <w:r>
+        <w:rPr>
+          <w:rFonts w:ascii="Georgia" w:hAnsi="Georgia"/>
+          <w:b w:val="0"/>
+          <w:sz w:val="21"/>
+          <w:szCs w:val="21"/>
+        </w:rPr>
+        <w:t>ViewModel</w:t>
+      </w:r>
+      <w:proofErr w:type="spellEnd"/>
+      <w:r>
+        <w:rPr>
+          <w:rFonts w:ascii="Georgia" w:hAnsi="Georgia"/>
+          <w:b w:val="0"/>
+          <w:sz w:val="21"/>
+          <w:szCs w:val="21"/>
+        </w:rPr>
+        <w:t xml:space="preserve"> Funktionalitäten zuweisen zu können.</w:t>
+      </w:r>
+    </w:p>
+    <w:p>
+      <w:pPr>
+        <w:pStyle w:val="berschrift4"/>
+      </w:pPr>
+      <w:proofErr w:type="spellStart"/>
+      <w:r>
+        <w:t>VMHabiticaTodo</w:t>
+      </w:r>
+      <w:proofErr w:type="spellEnd"/>
+    </w:p>
+    <w:p>
+      <w:pPr>
+        <w:pStyle w:val="berschrift4"/>
+        <w:rPr>
+          <w:rFonts w:ascii="Georgia" w:hAnsi="Georgia"/>
+          <w:b w:val="0"/>
+          <w:sz w:val="21"/>
+          <w:szCs w:val="21"/>
+        </w:rPr>
+      </w:pPr>
+      <w:r>
+        <w:rPr>
+          <w:rFonts w:ascii="Georgia" w:hAnsi="Georgia"/>
+          <w:b w:val="0"/>
+          <w:sz w:val="21"/>
+          <w:szCs w:val="21"/>
+        </w:rPr>
+        <w:t>Diese Klas</w:t>
+      </w:r>
+      <w:r>
+        <w:rPr>
+          <w:rFonts w:ascii="Georgia" w:hAnsi="Georgia"/>
+          <w:b w:val="0"/>
+          <w:sz w:val="21"/>
+          <w:szCs w:val="21"/>
+        </w:rPr>
+        <w:t>s</w:t>
+      </w:r>
+      <w:r>
+        <w:rPr>
+          <w:rFonts w:ascii="Georgia" w:hAnsi="Georgia"/>
+          <w:b w:val="0"/>
+          <w:sz w:val="21"/>
+          <w:szCs w:val="21"/>
+        </w:rPr>
+        <w:t>e</w:t>
+      </w:r>
+      <w:r>
+        <w:rPr>
+          <w:rFonts w:ascii="Georgia" w:hAnsi="Georgia"/>
+          <w:b w:val="0"/>
+          <w:sz w:val="21"/>
+          <w:szCs w:val="21"/>
+        </w:rPr>
+        <w:t xml:space="preserve"> kapselt die vom Backend übergebenen </w:t>
+      </w:r>
+      <w:proofErr w:type="spellStart"/>
+      <w:r>
+        <w:rPr>
+          <w:rFonts w:ascii="Georgia" w:hAnsi="Georgia"/>
+          <w:b w:val="0"/>
+          <w:sz w:val="21"/>
+          <w:szCs w:val="21"/>
+        </w:rPr>
+        <w:t>HabiticaTodos</w:t>
+      </w:r>
+      <w:proofErr w:type="spellEnd"/>
+      <w:r>
+        <w:rPr>
+          <w:rFonts w:ascii="Georgia" w:hAnsi="Georgia"/>
+          <w:b w:val="0"/>
+          <w:sz w:val="21"/>
+          <w:szCs w:val="21"/>
+        </w:rPr>
+        <w:t xml:space="preserve"> und gibt über ihre Getter und Setter Zugriff auf die Attribute der enthaltenen </w:t>
+      </w:r>
+      <w:proofErr w:type="spellStart"/>
+      <w:r>
+        <w:rPr>
+          <w:rFonts w:ascii="Georgia" w:hAnsi="Georgia"/>
+          <w:b w:val="0"/>
+          <w:sz w:val="21"/>
+          <w:szCs w:val="21"/>
+        </w:rPr>
+        <w:t>Todos</w:t>
+      </w:r>
+      <w:proofErr w:type="spellEnd"/>
+      <w:r>
+        <w:rPr>
+          <w:rFonts w:ascii="Georgia" w:hAnsi="Georgia"/>
+          <w:b w:val="0"/>
+          <w:sz w:val="21"/>
+          <w:szCs w:val="21"/>
+        </w:rPr>
+        <w:t>.</w:t>
+      </w:r>
+    </w:p>
+    <w:p>
+      <w:pPr>
+        <w:pStyle w:val="berschrift4"/>
+      </w:pPr>
+      <w:proofErr w:type="spellStart"/>
+      <w:r>
+        <w:t>VMMainWindow</w:t>
+      </w:r>
+      <w:proofErr w:type="spellEnd"/>
+    </w:p>
+    <w:p>
+      <w:pPr>
+        <w:pStyle w:val="berschrift4"/>
+        <w:rPr>
+          <w:rFonts w:ascii="Georgia" w:hAnsi="Georgia"/>
+          <w:b w:val="0"/>
+          <w:sz w:val="21"/>
+          <w:szCs w:val="21"/>
+        </w:rPr>
+      </w:pPr>
+      <w:r>
+        <w:rPr>
+          <w:rFonts w:ascii="Georgia" w:hAnsi="Georgia"/>
+          <w:b w:val="0"/>
+          <w:sz w:val="21"/>
+          <w:szCs w:val="21"/>
+        </w:rPr>
+        <w:t>Diese Klasse enthält die Funktionalität des Hauptfensters der Benutzeroberfläche</w:t>
+      </w:r>
+      <w:r>
+        <w:rPr>
+          <w:rFonts w:ascii="Georgia" w:hAnsi="Georgia"/>
+          <w:b w:val="0"/>
+          <w:sz w:val="21"/>
+          <w:szCs w:val="21"/>
+        </w:rPr>
+        <w:t xml:space="preserve">, </w:t>
+      </w:r>
+      <w:r>
+        <w:rPr>
+          <w:rFonts w:ascii="Georgia" w:hAnsi="Georgia"/>
+          <w:b w:val="0"/>
+          <w:sz w:val="21"/>
+          <w:szCs w:val="21"/>
+        </w:rPr>
+        <w:t>s</w:t>
+      </w:r>
+      <w:r>
+        <w:rPr>
+          <w:rFonts w:ascii="Georgia" w:hAnsi="Georgia"/>
+          <w:b w:val="0"/>
+          <w:sz w:val="21"/>
+          <w:szCs w:val="21"/>
+        </w:rPr>
+        <w:t>endet</w:t>
+      </w:r>
+      <w:r>
+        <w:rPr>
+          <w:rFonts w:ascii="Georgia" w:hAnsi="Georgia"/>
+          <w:b w:val="0"/>
+          <w:sz w:val="21"/>
+          <w:szCs w:val="21"/>
+        </w:rPr>
+        <w:t xml:space="preserve"> Anfragen an das Backend und stellt Daten für die </w:t>
+      </w:r>
+      <w:proofErr w:type="spellStart"/>
+      <w:r>
+        <w:rPr>
+          <w:rFonts w:ascii="Georgia" w:hAnsi="Georgia"/>
+          <w:b w:val="0"/>
+          <w:sz w:val="21"/>
+          <w:szCs w:val="21"/>
+        </w:rPr>
+        <w:t>Bindings</w:t>
+      </w:r>
+      <w:proofErr w:type="spellEnd"/>
+      <w:r>
+        <w:rPr>
+          <w:rFonts w:ascii="Georgia" w:hAnsi="Georgia"/>
+          <w:b w:val="0"/>
+          <w:sz w:val="21"/>
+          <w:szCs w:val="21"/>
+        </w:rPr>
+        <w:t xml:space="preserve"> der Benutzer</w:t>
+      </w:r>
+      <w:r>
+        <w:rPr>
+          <w:rFonts w:ascii="Georgia" w:hAnsi="Georgia"/>
+          <w:b w:val="0"/>
+          <w:sz w:val="21"/>
+          <w:szCs w:val="21"/>
+        </w:rPr>
+        <w:t>o</w:t>
+      </w:r>
+      <w:r>
+        <w:rPr>
+          <w:rFonts w:ascii="Georgia" w:hAnsi="Georgia"/>
+          <w:b w:val="0"/>
+          <w:sz w:val="21"/>
+          <w:szCs w:val="21"/>
+        </w:rPr>
+        <w:t>berfläche bereit.</w:t>
+      </w:r>
+    </w:p>
+    <w:p>
+      <w:pPr>
+        <w:pStyle w:val="berschrift4"/>
+        <w:rPr>
+          <w:rFonts w:ascii="Georgia" w:hAnsi="Georgia"/>
+          <w:b w:val="0"/>
+          <w:sz w:val="21"/>
+          <w:szCs w:val="21"/>
+        </w:rPr>
+      </w:pPr>
+      <w:proofErr w:type="spellStart"/>
+      <w:r>
+        <w:rPr>
+          <w:rFonts w:ascii="Georgia" w:hAnsi="Georgia"/>
+          <w:b w:val="0"/>
+          <w:sz w:val="21"/>
+          <w:szCs w:val="21"/>
+        </w:rPr>
+        <w:t>VMMainWindow</w:t>
+      </w:r>
+      <w:proofErr w:type="spellEnd"/>
+      <w:r>
+        <w:rPr>
+          <w:rFonts w:ascii="Georgia" w:hAnsi="Georgia"/>
+          <w:b w:val="0"/>
+          <w:sz w:val="21"/>
+          <w:szCs w:val="21"/>
+        </w:rPr>
+        <w:t xml:space="preserve"> implementiert das </w:t>
+      </w:r>
+      <w:proofErr w:type="spellStart"/>
+      <w:r>
+        <w:rPr>
+          <w:rFonts w:ascii="Georgia" w:hAnsi="Georgia"/>
+          <w:b w:val="0"/>
+          <w:sz w:val="21"/>
+          <w:szCs w:val="21"/>
+        </w:rPr>
+        <w:t>INotifyPropertyChanged</w:t>
+      </w:r>
+      <w:proofErr w:type="spellEnd"/>
+      <w:r>
+        <w:rPr>
+          <w:rFonts w:ascii="Georgia" w:hAnsi="Georgia"/>
+          <w:b w:val="0"/>
+          <w:sz w:val="21"/>
+          <w:szCs w:val="21"/>
+        </w:rPr>
+        <w:t xml:space="preserve">-Interface, </w:t>
+      </w:r>
+      <w:r>
+        <w:rPr>
+          <w:rFonts w:ascii="Georgia" w:hAnsi="Georgia"/>
+          <w:b w:val="0"/>
+          <w:sz w:val="21"/>
+          <w:szCs w:val="21"/>
+        </w:rPr>
+        <w:t>um die Ben</w:t>
+      </w:r>
+      <w:r>
+        <w:rPr>
+          <w:rFonts w:ascii="Georgia" w:hAnsi="Georgia"/>
+          <w:b w:val="0"/>
+          <w:sz w:val="21"/>
+          <w:szCs w:val="21"/>
+        </w:rPr>
+        <w:t xml:space="preserve">utzeroberfläche über Änderungen an den gebundenen Daten benachrichtigen zu können, damit die Benutzeroberfläche sich aktualisieren kann. Benötigt wird dies für die Ausgabe der Fehlermeldungen, da die Liste der </w:t>
+      </w:r>
+      <w:proofErr w:type="spellStart"/>
+      <w:r>
+        <w:rPr>
+          <w:rFonts w:ascii="Georgia" w:hAnsi="Georgia"/>
+          <w:b w:val="0"/>
+          <w:sz w:val="21"/>
+          <w:szCs w:val="21"/>
+        </w:rPr>
+        <w:t>Todos</w:t>
+      </w:r>
+      <w:proofErr w:type="spellEnd"/>
+      <w:r>
+        <w:rPr>
+          <w:rFonts w:ascii="Georgia" w:hAnsi="Georgia"/>
+          <w:b w:val="0"/>
+          <w:sz w:val="21"/>
+          <w:szCs w:val="21"/>
+        </w:rPr>
+        <w:t xml:space="preserve"> als </w:t>
+      </w:r>
+      <w:proofErr w:type="spellStart"/>
+      <w:r>
+        <w:rPr>
+          <w:rFonts w:ascii="Georgia" w:hAnsi="Georgia"/>
+          <w:b w:val="0"/>
+          <w:sz w:val="21"/>
+          <w:szCs w:val="21"/>
+        </w:rPr>
+        <w:t>ObservableCollection</w:t>
+      </w:r>
+      <w:proofErr w:type="spellEnd"/>
+      <w:r>
+        <w:rPr>
+          <w:rFonts w:ascii="Georgia" w:hAnsi="Georgia"/>
+          <w:b w:val="0"/>
+          <w:sz w:val="21"/>
+          <w:szCs w:val="21"/>
+        </w:rPr>
+        <w:t xml:space="preserve"> implementiert ist und </w:t>
+      </w:r>
+      <w:proofErr w:type="spellStart"/>
+      <w:r>
+        <w:rPr>
+          <w:rFonts w:ascii="Georgia" w:hAnsi="Georgia"/>
+          <w:b w:val="0"/>
+          <w:sz w:val="21"/>
+          <w:szCs w:val="21"/>
+        </w:rPr>
+        <w:t>ObservableCollections</w:t>
+      </w:r>
+      <w:proofErr w:type="spellEnd"/>
+      <w:r>
+        <w:rPr>
+          <w:rFonts w:ascii="Georgia" w:hAnsi="Georgia"/>
+          <w:b w:val="0"/>
+          <w:sz w:val="21"/>
+          <w:szCs w:val="21"/>
+        </w:rPr>
+        <w:t xml:space="preserve"> diese Funktionalität von sich aus mitbringen.</w:t>
+      </w:r>
+    </w:p>
+    <w:p>
+      <w:pPr>
+        <w:pStyle w:val="berschrift4"/>
+      </w:pPr>
+      <w:proofErr w:type="spellStart"/>
+      <w:r>
+        <w:t>VMOptions</w:t>
+      </w:r>
+      <w:proofErr w:type="spellEnd"/>
+    </w:p>
+    <w:p>
+      <w:pPr>
+        <w:pStyle w:val="berschrift4"/>
+        <w:rPr>
+          <w:rFonts w:ascii="Georgia" w:hAnsi="Georgia"/>
+          <w:b w:val="0"/>
+          <w:sz w:val="21"/>
+          <w:szCs w:val="21"/>
+        </w:rPr>
+      </w:pPr>
+      <w:r>
+        <w:rPr>
+          <w:rFonts w:ascii="Georgia" w:hAnsi="Georgia"/>
+          <w:b w:val="0"/>
+          <w:sz w:val="21"/>
+          <w:szCs w:val="21"/>
+        </w:rPr>
+        <w:t xml:space="preserve">Ähnlich wie </w:t>
+      </w:r>
+      <w:proofErr w:type="spellStart"/>
+      <w:r>
+        <w:rPr>
+          <w:rFonts w:ascii="Georgia" w:hAnsi="Georgia"/>
+          <w:b w:val="0"/>
+          <w:sz w:val="21"/>
+          <w:szCs w:val="21"/>
+        </w:rPr>
+        <w:t>VMMainWindow</w:t>
+      </w:r>
+      <w:proofErr w:type="spellEnd"/>
+      <w:r>
+        <w:rPr>
+          <w:rFonts w:ascii="Georgia" w:hAnsi="Georgia"/>
+          <w:b w:val="0"/>
+          <w:sz w:val="21"/>
+          <w:szCs w:val="21"/>
+        </w:rPr>
+        <w:t xml:space="preserve"> enthält </w:t>
+      </w:r>
+      <w:proofErr w:type="spellStart"/>
+      <w:r>
+        <w:rPr>
+          <w:rFonts w:ascii="Georgia" w:hAnsi="Georgia"/>
+          <w:b w:val="0"/>
+          <w:sz w:val="21"/>
+          <w:szCs w:val="21"/>
+        </w:rPr>
+        <w:t>VMOptions</w:t>
+      </w:r>
+      <w:proofErr w:type="spellEnd"/>
+      <w:r>
+        <w:rPr>
+          <w:rFonts w:ascii="Georgia" w:hAnsi="Georgia"/>
+          <w:b w:val="0"/>
+          <w:sz w:val="21"/>
+          <w:szCs w:val="21"/>
+        </w:rPr>
+        <w:t xml:space="preserve"> die Funktionalität des Optionsmenüs und stellt die Daten zur Anzeige auf der Benutzeroberfläche bereit. Auch </w:t>
+      </w:r>
+      <w:proofErr w:type="spellStart"/>
+      <w:r>
+        <w:rPr>
+          <w:rFonts w:ascii="Georgia" w:hAnsi="Georgia"/>
+          <w:b w:val="0"/>
+          <w:sz w:val="21"/>
+          <w:szCs w:val="21"/>
+        </w:rPr>
+        <w:t>VMOptions</w:t>
+      </w:r>
+      <w:proofErr w:type="spellEnd"/>
+      <w:r>
+        <w:rPr>
+          <w:rFonts w:ascii="Georgia" w:hAnsi="Georgia"/>
+          <w:b w:val="0"/>
+          <w:sz w:val="21"/>
+          <w:szCs w:val="21"/>
+        </w:rPr>
+        <w:t xml:space="preserve"> implementiert die </w:t>
+      </w:r>
+      <w:bookmarkStart w:id="2" w:name="_GoBack"/>
+      <w:bookmarkEnd w:id="2"/>
+      <w:proofErr w:type="spellStart"/>
+      <w:r>
+        <w:rPr>
+          <w:rFonts w:ascii="Georgia" w:hAnsi="Georgia"/>
+          <w:b w:val="0"/>
+          <w:sz w:val="21"/>
+          <w:szCs w:val="21"/>
+        </w:rPr>
+        <w:t>INotifyPropertyChanged</w:t>
+      </w:r>
+      <w:proofErr w:type="spellEnd"/>
+      <w:r>
+        <w:rPr>
+          <w:rFonts w:ascii="Georgia" w:hAnsi="Georgia"/>
+          <w:b w:val="0"/>
+          <w:sz w:val="21"/>
+          <w:szCs w:val="21"/>
+        </w:rPr>
+        <w:t>-</w:t>
+      </w:r>
+      <w:r>
+        <w:rPr>
+          <w:rFonts w:ascii="Georgia" w:hAnsi="Georgia"/>
+          <w:b w:val="0"/>
+          <w:sz w:val="21"/>
+          <w:szCs w:val="21"/>
+        </w:rPr>
+        <w:t>Schnittstelle, um die Ausgabe von Fehlermeldungen zu ermöglichen.</w:t>
       </w:r>
     </w:p>
     <w:p>
@@ -328,8 +1827,16 @@
         <w:rPr>
           <w:rFonts w:ascii="Source Sans Pro" w:hAnsi="Source Sans Pro"/>
         </w:rPr>
-        <w:t>Kommunikation Frontend → Backend</w:t>
-      </w:r>
+        <w:t xml:space="preserve">Kommunikation Frontend → </w:t>
+      </w:r>
+      <w:proofErr w:type="gramStart"/>
+      <w:r>
+        <w:rPr>
+          <w:rFonts w:ascii="Source Sans Pro" w:hAnsi="Source Sans Pro"/>
+        </w:rPr>
+        <w:t>Backend</w:t>
+      </w:r>
+      <w:proofErr w:type="gramEnd"/>
     </w:p>
     <w:p>
       <w:pPr>
@@ -346,6 +1853,7 @@
         </w:rPr>
         <w:t xml:space="preserve">Die Klasse </w:t>
       </w:r>
+      <w:proofErr w:type="spellStart"/>
       <w:r>
         <w:rPr>
           <w:rStyle w:val="KlasseZchn"/>
@@ -353,6 +1861,7 @@
         </w:rPr>
         <w:t>VMMainWindow</w:t>
       </w:r>
+      <w:proofErr w:type="spellEnd"/>
       <w:r>
         <w:rPr>
           <w:rFonts w:ascii="Georgia" w:hAnsi="Georgia"/>
@@ -362,12 +1871,21 @@
         </w:rPr>
         <w:t xml:space="preserve"> nutzt aus dem Backend den </w:t>
       </w:r>
+      <w:proofErr w:type="spellStart"/>
       <w:r>
         <w:rPr>
           <w:rStyle w:val="KlasseZchn"/>
           <w:b w:val="0"/>
         </w:rPr>
-        <w:t>HabiticaClient,</w:t>
+        <w:t>HabiticaClient</w:t>
+      </w:r>
+      <w:proofErr w:type="spellEnd"/>
+      <w:r>
+        <w:rPr>
+          <w:rStyle w:val="KlasseZchn"/>
+          <w:b w:val="0"/>
+        </w:rPr>
+        <w:t>,</w:t>
       </w:r>
       <w:r>
         <w:rPr>
@@ -378,6 +1896,7 @@
         </w:rPr>
         <w:t xml:space="preserve"> um </w:t>
       </w:r>
+      <w:proofErr w:type="spellStart"/>
       <w:r>
         <w:rPr>
           <w:rStyle w:val="KlasseZchn"/>
@@ -392,7 +1911,17 @@
           <w:sz w:val="21"/>
           <w:szCs w:val="21"/>
         </w:rPr>
-        <w:t>s zu laden, erstellen, usw.</w:t>
+        <w:t>s</w:t>
+      </w:r>
+      <w:proofErr w:type="spellEnd"/>
+      <w:r>
+        <w:rPr>
+          <w:rFonts w:ascii="Georgia" w:hAnsi="Georgia"/>
+          <w:b w:val="0"/>
+          <w:sz w:val="21"/>
+          <w:szCs w:val="21"/>
+        </w:rPr>
+        <w:t xml:space="preserve"> zu laden, erstellen, usw.</w:t>
       </w:r>
       <w:r>
         <w:rPr>
@@ -402,7 +1931,27 @@
           <w:szCs w:val="21"/>
         </w:rPr>
         <w:br/>
-        <w:t>Sie reagiert auch auf Exceptions die im Backend geworfen werden können.</w:t>
+        <w:t xml:space="preserve">Sie reagiert auch auf </w:t>
+      </w:r>
+      <w:proofErr w:type="spellStart"/>
+      <w:r>
+        <w:rPr>
+          <w:rFonts w:ascii="Georgia" w:hAnsi="Georgia"/>
+          <w:b w:val="0"/>
+          <w:sz w:val="21"/>
+          <w:szCs w:val="21"/>
+        </w:rPr>
+        <w:t>Exceptions</w:t>
+      </w:r>
+      <w:proofErr w:type="spellEnd"/>
+      <w:r>
+        <w:rPr>
+          <w:rFonts w:ascii="Georgia" w:hAnsi="Georgia"/>
+          <w:b w:val="0"/>
+          <w:sz w:val="21"/>
+          <w:szCs w:val="21"/>
+        </w:rPr>
+        <w:t xml:space="preserve"> die im Backend geworfen werden können.</w:t>
       </w:r>
     </w:p>
     <w:p>
@@ -430,12 +1979,14 @@
           <w:rFonts w:ascii="Source Sans Pro" w:hAnsi="Source Sans Pro"/>
         </w:rPr>
       </w:pPr>
+      <w:proofErr w:type="spellStart"/>
       <w:r>
         <w:rPr>
           <w:rFonts w:ascii="Source Sans Pro" w:hAnsi="Source Sans Pro"/>
         </w:rPr>
         <w:t>HabiticaClient</w:t>
       </w:r>
+      <w:proofErr w:type="spellEnd"/>
     </w:p>
     <w:p>
       <w:pPr>
@@ -451,12 +2002,14 @@
         </w:rPr>
         <w:t>Im Backend ist der </w:t>
       </w:r>
+      <w:proofErr w:type="spellStart"/>
       <w:r>
         <w:rPr>
           <w:rStyle w:val="KlasseZchn"/>
         </w:rPr>
         <w:t>HabiticaClient</w:t>
       </w:r>
+      <w:proofErr w:type="spellEnd"/>
       <w:r>
         <w:rPr>
           <w:rFonts w:ascii="Georgia" w:hAnsi="Georgia"/>
@@ -465,19 +2018,57 @@
         </w:rPr>
         <w:t xml:space="preserve">, der von </w:t>
       </w:r>
+      <w:proofErr w:type="spellStart"/>
       <w:r>
         <w:rPr>
           <w:rStyle w:val="KlasseZchn"/>
         </w:rPr>
         <w:t>HttpClient</w:t>
       </w:r>
-      <w:r>
-        <w:rPr>
-          <w:rFonts w:ascii="Georgia" w:hAnsi="Georgia"/>
-          <w:sz w:val="21"/>
-          <w:szCs w:val="21"/>
-        </w:rPr>
-        <w:t xml:space="preserve"> erbt, verantwortlich, verschiedene HttpRequests an die Habitica API Server zu senden.</w:t>
+      <w:proofErr w:type="spellEnd"/>
+      <w:r>
+        <w:rPr>
+          <w:rFonts w:ascii="Georgia" w:hAnsi="Georgia"/>
+          <w:sz w:val="21"/>
+          <w:szCs w:val="21"/>
+        </w:rPr>
+        <w:t xml:space="preserve"> erbt, verantwortlich, verschiedene </w:t>
+      </w:r>
+      <w:proofErr w:type="spellStart"/>
+      <w:r>
+        <w:rPr>
+          <w:rFonts w:ascii="Georgia" w:hAnsi="Georgia"/>
+          <w:sz w:val="21"/>
+          <w:szCs w:val="21"/>
+        </w:rPr>
+        <w:t>HttpRequests</w:t>
+      </w:r>
+      <w:proofErr w:type="spellEnd"/>
+      <w:r>
+        <w:rPr>
+          <w:rFonts w:ascii="Georgia" w:hAnsi="Georgia"/>
+          <w:sz w:val="21"/>
+          <w:szCs w:val="21"/>
+        </w:rPr>
+        <w:t xml:space="preserve"> an die </w:t>
+      </w:r>
+      <w:proofErr w:type="spellStart"/>
+      <w:r>
+        <w:rPr>
+          <w:rFonts w:ascii="Georgia" w:hAnsi="Georgia"/>
+          <w:sz w:val="21"/>
+          <w:szCs w:val="21"/>
+        </w:rPr>
+        <w:t>Habitica</w:t>
+      </w:r>
+      <w:proofErr w:type="spellEnd"/>
+      <w:r>
+        <w:rPr>
+          <w:rFonts w:ascii="Georgia" w:hAnsi="Georgia"/>
+          <w:sz w:val="21"/>
+          <w:szCs w:val="21"/>
+        </w:rPr>
+        <w:t xml:space="preserve"> API Server zu senden.</w:t>
       </w:r>
       <w:r>
         <w:rPr>
@@ -486,7 +2077,43 @@
           <w:szCs w:val="21"/>
         </w:rPr>
         <w:br/>
-        <w:t>Da ein Request eine Weile dauert, aber in dieser Zeit die Gui und andere Programmteile nicht stillstehen sollen, werden die Requests asynchron abgeschickt.</w:t>
+        <w:t xml:space="preserve">Da ein Request eine Weile dauert, aber in dieser Zeit die </w:t>
+      </w:r>
+      <w:proofErr w:type="spellStart"/>
+      <w:r>
+        <w:rPr>
+          <w:rFonts w:ascii="Georgia" w:hAnsi="Georgia"/>
+          <w:sz w:val="21"/>
+          <w:szCs w:val="21"/>
+        </w:rPr>
+        <w:t>Gui</w:t>
+      </w:r>
+      <w:proofErr w:type="spellEnd"/>
+      <w:r>
+        <w:rPr>
+          <w:rFonts w:ascii="Georgia" w:hAnsi="Georgia"/>
+          <w:sz w:val="21"/>
+          <w:szCs w:val="21"/>
+        </w:rPr>
+        <w:t xml:space="preserve"> und andere Programmteile nicht stillstehen sollen, werden die </w:t>
+      </w:r>
+      <w:proofErr w:type="spellStart"/>
+      <w:r>
+        <w:rPr>
+          <w:rFonts w:ascii="Georgia" w:hAnsi="Georgia"/>
+          <w:sz w:val="21"/>
+          <w:szCs w:val="21"/>
+        </w:rPr>
+        <w:t>Requests</w:t>
+      </w:r>
+      <w:proofErr w:type="spellEnd"/>
+      <w:r>
+        <w:rPr>
+          <w:rFonts w:ascii="Georgia" w:hAnsi="Georgia"/>
+          <w:sz w:val="21"/>
+          <w:szCs w:val="21"/>
+        </w:rPr>
+        <w:t xml:space="preserve"> asynchron abgeschickt.</w:t>
       </w:r>
     </w:p>
     <w:p>
@@ -517,7 +2144,25 @@
           <w:sz w:val="21"/>
           <w:szCs w:val="21"/>
         </w:rPr>
-        <w:t xml:space="preserve"> die einen auf Habitica registrierten Benutzer identifizieren.</w:t>
+        <w:t xml:space="preserve"> die einen auf </w:t>
+      </w:r>
+      <w:proofErr w:type="spellStart"/>
+      <w:r>
+        <w:rPr>
+          <w:rFonts w:ascii="Georgia" w:hAnsi="Georgia"/>
+          <w:sz w:val="21"/>
+          <w:szCs w:val="21"/>
+        </w:rPr>
+        <w:t>Habitica</w:t>
+      </w:r>
+      <w:proofErr w:type="spellEnd"/>
+      <w:r>
+        <w:rPr>
+          <w:rFonts w:ascii="Georgia" w:hAnsi="Georgia"/>
+          <w:sz w:val="21"/>
+          <w:szCs w:val="21"/>
+        </w:rPr>
+        <w:t xml:space="preserve"> registrierten Benutzer identifizieren.</w:t>
       </w:r>
       <w:r>
         <w:rPr>
@@ -526,14 +2171,70 @@
           <w:szCs w:val="21"/>
         </w:rPr>
         <w:br/>
-        <w:t xml:space="preserve">Die userId und das apiToken werden in den Properties.settings abgespeichert. Sind diese Einträge leer, zum Beispiel beim ersten Starten des Programmes, wird eine </w:t>
-      </w:r>
+        <w:t xml:space="preserve">Die </w:t>
+      </w:r>
+      <w:proofErr w:type="spellStart"/>
+      <w:r>
+        <w:rPr>
+          <w:rFonts w:ascii="Georgia" w:hAnsi="Georgia"/>
+          <w:sz w:val="21"/>
+          <w:szCs w:val="21"/>
+        </w:rPr>
+        <w:t>userId</w:t>
+      </w:r>
+      <w:proofErr w:type="spellEnd"/>
+      <w:r>
+        <w:rPr>
+          <w:rFonts w:ascii="Georgia" w:hAnsi="Georgia"/>
+          <w:sz w:val="21"/>
+          <w:szCs w:val="21"/>
+        </w:rPr>
+        <w:t xml:space="preserve"> und das </w:t>
+      </w:r>
+      <w:proofErr w:type="spellStart"/>
+      <w:r>
+        <w:rPr>
+          <w:rFonts w:ascii="Georgia" w:hAnsi="Georgia"/>
+          <w:sz w:val="21"/>
+          <w:szCs w:val="21"/>
+        </w:rPr>
+        <w:t>apiToken</w:t>
+      </w:r>
+      <w:proofErr w:type="spellEnd"/>
+      <w:r>
+        <w:rPr>
+          <w:rFonts w:ascii="Georgia" w:hAnsi="Georgia"/>
+          <w:sz w:val="21"/>
+          <w:szCs w:val="21"/>
+        </w:rPr>
+        <w:t xml:space="preserve"> werden in den </w:t>
+      </w:r>
+      <w:proofErr w:type="spellStart"/>
+      <w:r>
+        <w:rPr>
+          <w:rFonts w:ascii="Georgia" w:hAnsi="Georgia"/>
+          <w:sz w:val="21"/>
+          <w:szCs w:val="21"/>
+        </w:rPr>
+        <w:t>Properties.settings</w:t>
+      </w:r>
+      <w:proofErr w:type="spellEnd"/>
+      <w:r>
+        <w:rPr>
+          <w:rFonts w:ascii="Georgia" w:hAnsi="Georgia"/>
+          <w:sz w:val="21"/>
+          <w:szCs w:val="21"/>
+        </w:rPr>
+        <w:t xml:space="preserve"> abgespeichert. Sind diese Einträge leer, zum Beispiel beim ersten Starten des Programmes, wird eine </w:t>
+      </w:r>
+      <w:proofErr w:type="spellStart"/>
       <w:r>
         <w:rPr>
           <w:rStyle w:val="KlasseZchn"/>
         </w:rPr>
         <w:t>NoCredentialsException</w:t>
       </w:r>
+      <w:proofErr w:type="spellEnd"/>
       <w:r>
         <w:rPr>
           <w:rFonts w:ascii="Georgia" w:hAnsi="Georgia"/>
@@ -560,12 +2261,28 @@
           <w:rStyle w:val="Funotenzeichen"/>
           <w:rFonts w:ascii="Source Sans Pro" w:hAnsi="Source Sans Pro"/>
         </w:rPr>
-        <w:footnoteReference w:id="1"/>
-      </w:r>
-    </w:p>
-    <w:p>
-      <w:r>
-        <w:t>Durch Task Objekte und die Schlüsselwörter async und await wird die asynchrone Programmierung vereinfacht. Sie ersetzen das komplizierte manuelle Arbeiten mit Threads.</w:t>
+        <w:footnoteReference w:id="3"/>
+      </w:r>
+    </w:p>
+    <w:p>
+      <w:r>
+        <w:t xml:space="preserve">Durch Task Objekte und die Schlüsselwörter </w:t>
+      </w:r>
+      <w:proofErr w:type="spellStart"/>
+      <w:r>
+        <w:t>async</w:t>
+      </w:r>
+      <w:proofErr w:type="spellEnd"/>
+      <w:r>
+        <w:t xml:space="preserve"> und </w:t>
+      </w:r>
+      <w:proofErr w:type="spellStart"/>
+      <w:r>
+        <w:t>await</w:t>
+      </w:r>
+      <w:proofErr w:type="spellEnd"/>
+      <w:r>
+        <w:t xml:space="preserve"> wird die asynchrone Programmierung vereinfacht. Sie ersetzen das komplizierte manuelle Arbeiten mit Threads.</w:t>
       </w:r>
     </w:p>
     <w:p>
@@ -585,7 +2302,6 @@
           <w:sz w:val="21"/>
           <w:szCs w:val="21"/>
         </w:rPr>
-        <w:lastRenderedPageBreak/>
         <w:t>Ermöglicht wird das durch die Task Parallel Library (TPL). Sie ist der bevorzugte Weg, in .NET asynchron zu programmieren.</w:t>
       </w:r>
     </w:p>
@@ -686,7 +2402,25 @@
           <w:sz w:val="21"/>
           <w:szCs w:val="21"/>
         </w:rPr>
-        <w:t xml:space="preserve"> blockiert. Mit dem Schlüsselwort await wird die Kontrolle an den Aufrufer der Methode zurückgegeben.</w:t>
+        <w:t xml:space="preserve"> blockiert. Mit dem Schlüsselwort </w:t>
+      </w:r>
+      <w:proofErr w:type="spellStart"/>
+      <w:r>
+        <w:rPr>
+          <w:rFonts w:ascii="Georgia" w:hAnsi="Georgia"/>
+          <w:sz w:val="21"/>
+          <w:szCs w:val="21"/>
+        </w:rPr>
+        <w:t>await</w:t>
+      </w:r>
+      <w:proofErr w:type="spellEnd"/>
+      <w:r>
+        <w:rPr>
+          <w:rFonts w:ascii="Georgia" w:hAnsi="Georgia"/>
+          <w:sz w:val="21"/>
+          <w:szCs w:val="21"/>
+        </w:rPr>
+        <w:t xml:space="preserve"> wird die Kontrolle an den Aufrufer der Methode zurückgegeben.</w:t>
       </w:r>
     </w:p>
     <w:p>
@@ -700,41 +2434,62 @@
         </w:pBdr>
         <w:wordWrap w:val="0"/>
       </w:pPr>
+      <w:proofErr w:type="spellStart"/>
       <w:r>
         <w:rPr>
           <w:rStyle w:val="hljs-keyword"/>
         </w:rPr>
+        <w:lastRenderedPageBreak/>
         <w:t>async</w:t>
       </w:r>
+      <w:proofErr w:type="spellEnd"/>
       <w:r>
         <w:rPr>
           <w:rStyle w:val="hljs-function"/>
         </w:rPr>
         <w:t xml:space="preserve"> </w:t>
       </w:r>
+      <w:proofErr w:type="spellStart"/>
       <w:r>
         <w:rPr>
           <w:rStyle w:val="hljs-keyword"/>
         </w:rPr>
         <w:t>void</w:t>
       </w:r>
+      <w:proofErr w:type="spellEnd"/>
       <w:r>
         <w:rPr>
           <w:rStyle w:val="hljs-function"/>
         </w:rPr>
         <w:t xml:space="preserve"> </w:t>
       </w:r>
+      <w:proofErr w:type="spellStart"/>
       <w:r>
         <w:rPr>
           <w:rStyle w:val="hljs-title"/>
         </w:rPr>
-        <w:t>DownloadButton_Click</w:t>
-      </w:r>
+        <w:t>DownloadButton_</w:t>
+      </w:r>
+      <w:proofErr w:type="gramStart"/>
+      <w:r>
+        <w:rPr>
+          <w:rStyle w:val="hljs-title"/>
+        </w:rPr>
+        <w:t>Click</w:t>
+      </w:r>
+      <w:proofErr w:type="spellEnd"/>
       <w:r>
         <w:rPr>
           <w:rStyle w:val="hljs-function"/>
         </w:rPr>
-        <w:t>()</w:t>
+        <w:t>(</w:t>
+      </w:r>
+      <w:proofErr w:type="gramEnd"/>
+      <w:r>
+        <w:rPr>
+          <w:rStyle w:val="hljs-function"/>
+        </w:rPr>
+        <w:t>)</w:t>
       </w:r>
     </w:p>
     <w:p>
@@ -776,7 +2531,35 @@
         <w:rPr>
           <w:rStyle w:val="hljs-comment"/>
         </w:rPr>
-        <w:t>//Durch das await wird nach dem Aufruf von GetStringAsync die Kontrolle an z.B. die GUI zurückgegeben.</w:t>
+        <w:t xml:space="preserve">//Durch das </w:t>
+      </w:r>
+      <w:proofErr w:type="spellStart"/>
+      <w:r>
+        <w:rPr>
+          <w:rStyle w:val="hljs-comment"/>
+        </w:rPr>
+        <w:t>await</w:t>
+      </w:r>
+      <w:proofErr w:type="spellEnd"/>
+      <w:r>
+        <w:rPr>
+          <w:rStyle w:val="hljs-comment"/>
+        </w:rPr>
+        <w:t xml:space="preserve"> wird nach dem Aufruf von </w:t>
+      </w:r>
+      <w:proofErr w:type="spellStart"/>
+      <w:r>
+        <w:rPr>
+          <w:rStyle w:val="hljs-comment"/>
+        </w:rPr>
+        <w:t>GetStringAsync</w:t>
+      </w:r>
+      <w:proofErr w:type="spellEnd"/>
+      <w:r>
+        <w:rPr>
+          <w:rStyle w:val="hljs-comment"/>
+        </w:rPr>
+        <w:t xml:space="preserve"> die Kontrolle an z.B. die GUI zurückgegeben.</w:t>
       </w:r>
     </w:p>
     <w:p>
@@ -800,7 +2583,21 @@
         <w:rPr>
           <w:rStyle w:val="hljs-comment"/>
         </w:rPr>
-        <w:t>//Ist GetStringAsync fertig ausgeführt läuft diese Methode weiter.</w:t>
+        <w:t xml:space="preserve">//Ist </w:t>
+      </w:r>
+      <w:proofErr w:type="spellStart"/>
+      <w:r>
+        <w:rPr>
+          <w:rStyle w:val="hljs-comment"/>
+        </w:rPr>
+        <w:t>GetStringAsync</w:t>
+      </w:r>
+      <w:proofErr w:type="spellEnd"/>
+      <w:r>
+        <w:rPr>
+          <w:rStyle w:val="hljs-comment"/>
+        </w:rPr>
+        <w:t xml:space="preserve"> fertig ausgeführt läuft diese Methode weiter.</w:t>
       </w:r>
     </w:p>
     <w:p>
@@ -842,7 +2639,39 @@
           <w:rStyle w:val="HTMLCode"/>
           <w:lang w:val="en-GB"/>
         </w:rPr>
-        <w:t xml:space="preserve"> myClient.GetStringAsync(url);</w:t>
+        <w:t xml:space="preserve"> </w:t>
+      </w:r>
+      <w:proofErr w:type="spellStart"/>
+      <w:r>
+        <w:rPr>
+          <w:rStyle w:val="HTMLCode"/>
+          <w:lang w:val="en-GB"/>
+        </w:rPr>
+        <w:t>myClient.GetStringAsync</w:t>
+      </w:r>
+      <w:proofErr w:type="spellEnd"/>
+      <w:r>
+        <w:rPr>
+          <w:rStyle w:val="HTMLCode"/>
+          <w:lang w:val="en-GB"/>
+        </w:rPr>
+        <w:t>(</w:t>
+      </w:r>
+      <w:proofErr w:type="spellStart"/>
+      <w:r>
+        <w:rPr>
+          <w:rStyle w:val="HTMLCode"/>
+          <w:lang w:val="en-GB"/>
+        </w:rPr>
+        <w:t>url</w:t>
+      </w:r>
+      <w:proofErr w:type="spellEnd"/>
+      <w:r>
+        <w:rPr>
+          <w:rStyle w:val="HTMLCode"/>
+          <w:lang w:val="en-GB"/>
+        </w:rPr>
+        <w:t>);</w:t>
       </w:r>
     </w:p>
     <w:p>
@@ -863,11 +2692,19 @@
         </w:rPr>
         <w:t xml:space="preserve">    </w:t>
       </w:r>
+      <w:proofErr w:type="spellStart"/>
       <w:r>
         <w:rPr>
           <w:rStyle w:val="HTMLCode"/>
         </w:rPr>
-        <w:t>doSomething(s);</w:t>
+        <w:t>doSomething</w:t>
+      </w:r>
+      <w:proofErr w:type="spellEnd"/>
+      <w:r>
+        <w:rPr>
+          <w:rStyle w:val="HTMLCode"/>
+        </w:rPr>
+        <w:t>(s);</w:t>
       </w:r>
     </w:p>
     <w:p>
@@ -902,8 +2739,15 @@
           <w:rFonts w:ascii="Source Sans Pro" w:hAnsi="Source Sans Pro"/>
         </w:rPr>
         <w:br/>
+      </w:r>
+      <w:proofErr w:type="spellStart"/>
+      <w:r>
+        <w:rPr>
+          <w:rFonts w:ascii="Source Sans Pro" w:hAnsi="Source Sans Pro"/>
+        </w:rPr>
         <w:t>HabiticaSerializer</w:t>
       </w:r>
+      <w:proofErr w:type="spellEnd"/>
     </w:p>
     <w:p>
       <w:pPr>
@@ -917,8 +2761,27 @@
           <w:sz w:val="21"/>
           <w:szCs w:val="21"/>
         </w:rPr>
-        <w:t>Da die Habitica API Daten im JSON Format erwartet und zurückschickt, nutzt der Client den </w:t>
-      </w:r>
+        <w:t xml:space="preserve">Da die </w:t>
+      </w:r>
+      <w:proofErr w:type="spellStart"/>
+      <w:r>
+        <w:rPr>
+          <w:rFonts w:ascii="Georgia" w:hAnsi="Georgia"/>
+          <w:sz w:val="21"/>
+          <w:szCs w:val="21"/>
+        </w:rPr>
+        <w:t>Habitica</w:t>
+      </w:r>
+      <w:proofErr w:type="spellEnd"/>
+      <w:r>
+        <w:rPr>
+          <w:rFonts w:ascii="Georgia" w:hAnsi="Georgia"/>
+          <w:sz w:val="21"/>
+          <w:szCs w:val="21"/>
+        </w:rPr>
+        <w:t xml:space="preserve"> API Daten im JSON Format erwartet und zurückschickt, nutzt der Client den </w:t>
+      </w:r>
+      <w:proofErr w:type="spellStart"/>
       <w:r>
         <w:rPr>
           <w:rStyle w:val="KlasseZchn"/>
@@ -926,6 +2789,7 @@
         </w:rPr>
         <w:t>HabiticaSerializer</w:t>
       </w:r>
+      <w:proofErr w:type="spellEnd"/>
       <w:r>
         <w:rPr>
           <w:rFonts w:ascii="Georgia" w:hAnsi="Georgia"/>
@@ -934,12 +2798,14 @@
         </w:rPr>
         <w:t> um </w:t>
       </w:r>
+      <w:proofErr w:type="spellStart"/>
       <w:r>
         <w:rPr>
           <w:rStyle w:val="KlasseZchn"/>
         </w:rPr>
         <w:t>HabitcaTodos</w:t>
       </w:r>
+      <w:proofErr w:type="spellEnd"/>
       <w:r>
         <w:rPr>
           <w:rFonts w:ascii="Georgia" w:hAnsi="Georgia"/>
@@ -962,7 +2828,25 @@
           <w:sz w:val="21"/>
           <w:szCs w:val="21"/>
         </w:rPr>
-        <w:t xml:space="preserve"> zu deserialisieren.</w:t>
+        <w:t xml:space="preserve"> zu </w:t>
+      </w:r>
+      <w:proofErr w:type="spellStart"/>
+      <w:r>
+        <w:rPr>
+          <w:rFonts w:ascii="Georgia" w:hAnsi="Georgia"/>
+          <w:sz w:val="21"/>
+          <w:szCs w:val="21"/>
+        </w:rPr>
+        <w:t>deserialisieren</w:t>
+      </w:r>
+      <w:proofErr w:type="spellEnd"/>
+      <w:r>
+        <w:rPr>
+          <w:rFonts w:ascii="Georgia" w:hAnsi="Georgia"/>
+          <w:sz w:val="21"/>
+          <w:szCs w:val="21"/>
+        </w:rPr>
+        <w:t>.</w:t>
       </w:r>
       <w:r>
         <w:rPr>
@@ -973,12 +2857,14 @@
         <w:br/>
         <w:t>Der </w:t>
       </w:r>
+      <w:proofErr w:type="spellStart"/>
       <w:r>
         <w:rPr>
           <w:rStyle w:val="KlasseZchn"/>
         </w:rPr>
         <w:t>HabiticaSerializer</w:t>
       </w:r>
+      <w:proofErr w:type="spellEnd"/>
       <w:r>
         <w:rPr>
           <w:rFonts w:ascii="Georgia" w:hAnsi="Georgia"/>
@@ -1029,6 +2915,7 @@
         </w:rPr>
         <w:t xml:space="preserve">-String übergeben, den parsen sie, zum Teil mit der Methode </w:t>
       </w:r>
+      <w:proofErr w:type="spellStart"/>
       <w:r>
         <w:rPr>
           <w:rFonts w:ascii="Georgia" w:hAnsi="Georgia"/>
@@ -1036,7 +2923,17 @@
           <w:sz w:val="21"/>
           <w:szCs w:val="21"/>
         </w:rPr>
-        <w:t>ParseResponseData()</w:t>
+        <w:t>ParseResponseData</w:t>
+      </w:r>
+      <w:proofErr w:type="spellEnd"/>
+      <w:r>
+        <w:rPr>
+          <w:rFonts w:ascii="Georgia" w:hAnsi="Georgia"/>
+          <w:i/>
+          <w:sz w:val="21"/>
+          <w:szCs w:val="21"/>
+        </w:rPr>
+        <w:t>()</w:t>
       </w:r>
       <w:r>
         <w:rPr>
@@ -1046,6 +2943,7 @@
         </w:rPr>
         <w:t>, und geben ein oder mehrere </w:t>
       </w:r>
+      <w:proofErr w:type="spellStart"/>
       <w:r>
         <w:rPr>
           <w:rStyle w:val="KlasseZchn"/>
@@ -1054,6 +2952,7 @@
         </w:rPr>
         <w:t>HabiticaTodos</w:t>
       </w:r>
+      <w:proofErr w:type="spellEnd"/>
       <w:r>
         <w:rPr>
           <w:rFonts w:ascii="Georgia" w:hAnsi="Georgia"/>
@@ -1062,6 +2961,8 @@
         </w:rPr>
         <w:t xml:space="preserve"> zurück. Die Methode </w:t>
       </w:r>
+      <w:proofErr w:type="spellStart"/>
+      <w:proofErr w:type="gramStart"/>
       <w:r>
         <w:rPr>
           <w:rFonts w:ascii="Georgia" w:hAnsi="Georgia"/>
@@ -1069,7 +2970,27 @@
           <w:sz w:val="21"/>
           <w:szCs w:val="21"/>
         </w:rPr>
-        <w:t>ParseResponseData()</w:t>
+        <w:t>ParseResponseData</w:t>
+      </w:r>
+      <w:proofErr w:type="spellEnd"/>
+      <w:r>
+        <w:rPr>
+          <w:rFonts w:ascii="Georgia" w:hAnsi="Georgia"/>
+          <w:i/>
+          <w:sz w:val="21"/>
+          <w:szCs w:val="21"/>
+        </w:rPr>
+        <w:t>(</w:t>
+      </w:r>
+      <w:proofErr w:type="gramEnd"/>
+      <w:r>
+        <w:rPr>
+          <w:rFonts w:ascii="Georgia" w:hAnsi="Georgia"/>
+          <w:i/>
+          <w:sz w:val="21"/>
+          <w:szCs w:val="21"/>
+        </w:rPr>
+        <w:t>)</w:t>
       </w:r>
       <w:r>
         <w:rPr>
@@ -1092,8 +3013,45 @@
           <w:sz w:val="21"/>
           <w:szCs w:val="21"/>
         </w:rPr>
-        <w:t xml:space="preserve">Sind der eingegebene userId oder apiToken falsch, antwortet der Server, dass ein solcher Nutzer nicht existiert. Daraufhin wird eine </w:t>
-      </w:r>
+        <w:t xml:space="preserve">Sind der eingegebene </w:t>
+      </w:r>
+      <w:proofErr w:type="spellStart"/>
+      <w:r>
+        <w:rPr>
+          <w:rFonts w:ascii="Georgia" w:hAnsi="Georgia"/>
+          <w:sz w:val="21"/>
+          <w:szCs w:val="21"/>
+        </w:rPr>
+        <w:t>userId</w:t>
+      </w:r>
+      <w:proofErr w:type="spellEnd"/>
+      <w:r>
+        <w:rPr>
+          <w:rFonts w:ascii="Georgia" w:hAnsi="Georgia"/>
+          <w:sz w:val="21"/>
+          <w:szCs w:val="21"/>
+        </w:rPr>
+        <w:t xml:space="preserve"> oder </w:t>
+      </w:r>
+      <w:proofErr w:type="spellStart"/>
+      <w:r>
+        <w:rPr>
+          <w:rFonts w:ascii="Georgia" w:hAnsi="Georgia"/>
+          <w:sz w:val="21"/>
+          <w:szCs w:val="21"/>
+        </w:rPr>
+        <w:t>apiToken</w:t>
+      </w:r>
+      <w:proofErr w:type="spellEnd"/>
+      <w:r>
+        <w:rPr>
+          <w:rFonts w:ascii="Georgia" w:hAnsi="Georgia"/>
+          <w:sz w:val="21"/>
+          <w:szCs w:val="21"/>
+        </w:rPr>
+        <w:t xml:space="preserve"> falsch, antwortet der Server, dass ein solcher Nutzer nicht existiert. Daraufhin wird eine </w:t>
+      </w:r>
+      <w:proofErr w:type="spellStart"/>
       <w:r>
         <w:rPr>
           <w:rStyle w:val="KlasseZchn"/>
@@ -1102,6 +3060,7 @@
         </w:rPr>
         <w:t>WrongCredentialsException</w:t>
       </w:r>
+      <w:proofErr w:type="spellEnd"/>
       <w:r>
         <w:rPr>
           <w:rFonts w:ascii="Georgia" w:hAnsi="Georgia"/>
@@ -1135,6 +3094,7 @@
         </w:rPr>
         <w:t xml:space="preserve"> die JSON-Daten die falsche Form haben, steht das in der Serverantwort. Daraufhin wird eine </w:t>
       </w:r>
+      <w:proofErr w:type="spellStart"/>
       <w:r>
         <w:rPr>
           <w:rStyle w:val="KlasseZchn"/>
@@ -1143,6 +3103,7 @@
         </w:rPr>
         <w:t>UnsuccessfulException</w:t>
       </w:r>
+      <w:proofErr w:type="spellEnd"/>
       <w:r>
         <w:rPr>
           <w:rFonts w:ascii="Georgia" w:hAnsi="Georgia"/>
@@ -1177,12 +3138,14 @@
           <w:rFonts w:ascii="Source Sans Pro" w:hAnsi="Source Sans Pro"/>
         </w:rPr>
       </w:pPr>
+      <w:proofErr w:type="spellStart"/>
       <w:r>
         <w:rPr>
           <w:rFonts w:ascii="Source Sans Pro" w:hAnsi="Source Sans Pro"/>
         </w:rPr>
         <w:t>HabiticaTodo</w:t>
       </w:r>
+      <w:proofErr w:type="spellEnd"/>
     </w:p>
     <w:p>
       <w:pPr>
@@ -1196,14 +3159,64 @@
           <w:sz w:val="21"/>
           <w:szCs w:val="21"/>
         </w:rPr>
-        <w:t>Die Klasse HabiticaTodo definiert selbst nur ein Attribut, die Checklist. Es wird noch nicht benutzt, da ChecklistItems in der API gesondert behandelt werden müssen, und dies im </w:t>
-      </w:r>
+        <w:t xml:space="preserve">Die Klasse </w:t>
+      </w:r>
+      <w:proofErr w:type="spellStart"/>
+      <w:r>
+        <w:rPr>
+          <w:rFonts w:ascii="Georgia" w:hAnsi="Georgia"/>
+          <w:sz w:val="21"/>
+          <w:szCs w:val="21"/>
+        </w:rPr>
+        <w:t>HabiticaTodo</w:t>
+      </w:r>
+      <w:proofErr w:type="spellEnd"/>
+      <w:r>
+        <w:rPr>
+          <w:rFonts w:ascii="Georgia" w:hAnsi="Georgia"/>
+          <w:sz w:val="21"/>
+          <w:szCs w:val="21"/>
+        </w:rPr>
+        <w:t xml:space="preserve"> definiert selbst nur ein Attribut, die Checklist. Es wird noch nicht benutzt, da </w:t>
+      </w:r>
+      <w:proofErr w:type="spellStart"/>
+      <w:r>
+        <w:rPr>
+          <w:rFonts w:ascii="Georgia" w:hAnsi="Georgia"/>
+          <w:sz w:val="21"/>
+          <w:szCs w:val="21"/>
+        </w:rPr>
+        <w:t>ChecklistItems</w:t>
+      </w:r>
+      <w:proofErr w:type="spellEnd"/>
+      <w:r>
+        <w:rPr>
+          <w:rFonts w:ascii="Georgia" w:hAnsi="Georgia"/>
+          <w:sz w:val="21"/>
+          <w:szCs w:val="21"/>
+        </w:rPr>
+        <w:t xml:space="preserve"> in der API gesondert behandelt werden müssen, und dies im </w:t>
+      </w:r>
+      <w:proofErr w:type="spellStart"/>
       <w:r>
         <w:rPr>
           <w:rStyle w:val="KlasseZchn"/>
         </w:rPr>
-        <w:t>HabitcaClient</w:t>
-      </w:r>
+        <w:t>Habit</w:t>
+      </w:r>
+      <w:r>
+        <w:rPr>
+          <w:rStyle w:val="KlasseZchn"/>
+        </w:rPr>
+        <w:t>i</w:t>
+      </w:r>
+      <w:r>
+        <w:rPr>
+          <w:rStyle w:val="KlasseZchn"/>
+        </w:rPr>
+        <w:t>caClient</w:t>
+      </w:r>
+      <w:proofErr w:type="spellEnd"/>
       <w:r>
         <w:rPr>
           <w:rFonts w:ascii="Georgia" w:hAnsi="Georgia"/>
@@ -1244,6 +3257,7 @@
         </w:rPr>
         <w:t xml:space="preserve"> implementiert ist. Sie erbt den Rest von der abstrakten Klasse </w:t>
       </w:r>
+      <w:proofErr w:type="spellStart"/>
       <w:r>
         <w:rPr>
           <w:rStyle w:val="KlasseZchn"/>
@@ -1251,6 +3265,7 @@
         </w:rPr>
         <w:t>Todo</w:t>
       </w:r>
+      <w:proofErr w:type="spellEnd"/>
       <w:r>
         <w:rPr>
           <w:rFonts w:ascii="Georgia" w:hAnsi="Georgia"/>
@@ -1266,7 +3281,25 @@
           <w:szCs w:val="21"/>
         </w:rPr>
         <w:br/>
-        <w:t xml:space="preserve">Sie hat auch eine interne Klasse, mit der Prioritäten eines Todos dargestellt werden können. Diese wird </w:t>
+        <w:t xml:space="preserve">Sie hat auch eine interne Klasse, mit der Prioritäten eines </w:t>
+      </w:r>
+      <w:proofErr w:type="spellStart"/>
+      <w:r>
+        <w:rPr>
+          <w:rFonts w:ascii="Georgia" w:hAnsi="Georgia"/>
+          <w:sz w:val="21"/>
+          <w:szCs w:val="21"/>
+        </w:rPr>
+        <w:t>Todos</w:t>
+      </w:r>
+      <w:proofErr w:type="spellEnd"/>
+      <w:r>
+        <w:rPr>
+          <w:rFonts w:ascii="Georgia" w:hAnsi="Georgia"/>
+          <w:sz w:val="21"/>
+          <w:szCs w:val="21"/>
+        </w:rPr>
+        <w:t xml:space="preserve"> dargestellt werden können. Diese wird </w:t>
       </w:r>
       <w:r>
         <w:rPr>
@@ -1294,12 +3327,14 @@
           <w:rFonts w:ascii="Source Sans Pro" w:hAnsi="Source Sans Pro"/>
         </w:rPr>
       </w:pPr>
+      <w:proofErr w:type="spellStart"/>
       <w:r>
         <w:rPr>
           <w:rFonts w:ascii="Source Sans Pro" w:hAnsi="Source Sans Pro"/>
         </w:rPr>
         <w:t>Todo</w:t>
       </w:r>
+      <w:proofErr w:type="spellEnd"/>
     </w:p>
     <w:p>
       <w:pPr>
@@ -1315,6 +3350,7 @@
         </w:rPr>
         <w:t>Um vom JSON der API in ein Objekt der Klasse </w:t>
       </w:r>
+      <w:proofErr w:type="spellStart"/>
       <w:r>
         <w:rPr>
           <w:rStyle w:val="KlasseZchn"/>
@@ -1322,13 +3358,50 @@
         </w:rPr>
         <w:t>HabiticaTodo</w:t>
       </w:r>
-      <w:r>
-        <w:rPr>
-          <w:rFonts w:ascii="Georgia" w:hAnsi="Georgia"/>
-          <w:sz w:val="21"/>
-          <w:szCs w:val="21"/>
-        </w:rPr>
-        <w:t> zu deserialisieren, müssen die Properties dieser Klasse um Attribute ergänzt werden, die dem JsonSerializer sagen, welche Namen die Properties im JSON haben sollen.</w:t>
+      <w:proofErr w:type="spellEnd"/>
+      <w:r>
+        <w:rPr>
+          <w:rFonts w:ascii="Georgia" w:hAnsi="Georgia"/>
+          <w:sz w:val="21"/>
+          <w:szCs w:val="21"/>
+        </w:rPr>
+        <w:t xml:space="preserve"> zu </w:t>
+      </w:r>
+      <w:proofErr w:type="spellStart"/>
+      <w:r>
+        <w:rPr>
+          <w:rFonts w:ascii="Georgia" w:hAnsi="Georgia"/>
+          <w:sz w:val="21"/>
+          <w:szCs w:val="21"/>
+        </w:rPr>
+        <w:t>deserialisieren</w:t>
+      </w:r>
+      <w:proofErr w:type="spellEnd"/>
+      <w:r>
+        <w:rPr>
+          <w:rFonts w:ascii="Georgia" w:hAnsi="Georgia"/>
+          <w:sz w:val="21"/>
+          <w:szCs w:val="21"/>
+        </w:rPr>
+        <w:t xml:space="preserve">, müssen die Properties dieser Klasse um Attribute ergänzt werden, die dem </w:t>
+      </w:r>
+      <w:proofErr w:type="spellStart"/>
+      <w:r>
+        <w:rPr>
+          <w:rFonts w:ascii="Georgia" w:hAnsi="Georgia"/>
+          <w:sz w:val="21"/>
+          <w:szCs w:val="21"/>
+        </w:rPr>
+        <w:t>JsonSerializer</w:t>
+      </w:r>
+      <w:proofErr w:type="spellEnd"/>
+      <w:r>
+        <w:rPr>
+          <w:rFonts w:ascii="Georgia" w:hAnsi="Georgia"/>
+          <w:sz w:val="21"/>
+          <w:szCs w:val="21"/>
+        </w:rPr>
+        <w:t xml:space="preserve"> sagen, welche Namen die Properties im JSON haben sollen.</w:t>
       </w:r>
     </w:p>
     <w:p>
@@ -1350,7 +3423,23 @@
           <w:rStyle w:val="HTMLCode"/>
           <w:lang w:val="en-GB"/>
         </w:rPr>
-        <w:t>[JsonProperty(</w:t>
+        <w:t>[</w:t>
+      </w:r>
+      <w:proofErr w:type="spellStart"/>
+      <w:r>
+        <w:rPr>
+          <w:rStyle w:val="HTMLCode"/>
+          <w:lang w:val="en-GB"/>
+        </w:rPr>
+        <w:t>JsonProperty</w:t>
+      </w:r>
+      <w:proofErr w:type="spellEnd"/>
+      <w:r>
+        <w:rPr>
+          <w:rStyle w:val="HTMLCode"/>
+          <w:lang w:val="en-GB"/>
+        </w:rPr>
+        <w:t>(</w:t>
       </w:r>
       <w:r>
         <w:rPr>
@@ -1407,7 +3496,15 @@
           <w:rStyle w:val="HTMLCode"/>
           <w:lang w:val="en-GB"/>
         </w:rPr>
-        <w:t xml:space="preserve"> Title { </w:t>
+        <w:t xml:space="preserve"> Title </w:t>
+      </w:r>
+      <w:proofErr w:type="gramStart"/>
+      <w:r>
+        <w:rPr>
+          <w:rStyle w:val="HTMLCode"/>
+          <w:lang w:val="en-GB"/>
+        </w:rPr>
+        <w:t xml:space="preserve">{ </w:t>
       </w:r>
       <w:r>
         <w:rPr>
@@ -1416,6 +3513,7 @@
         </w:rPr>
         <w:t>get</w:t>
       </w:r>
+      <w:proofErr w:type="gramEnd"/>
       <w:r>
         <w:rPr>
           <w:rStyle w:val="HTMLCode"/>
@@ -1474,6 +3572,8 @@
         </w:rPr>
         <w:t xml:space="preserve">Ansonsten ist diese abstrakte Klasse eine reine Datenklasse mit Feldern, Properties und einer </w:t>
       </w:r>
+      <w:proofErr w:type="spellStart"/>
+      <w:proofErr w:type="gramStart"/>
       <w:r>
         <w:rPr>
           <w:rFonts w:ascii="Georgia" w:hAnsi="Georgia"/>
@@ -1481,7 +3581,27 @@
           <w:sz w:val="21"/>
           <w:szCs w:val="21"/>
         </w:rPr>
-        <w:t>ToString()</w:t>
+        <w:t>ToString</w:t>
+      </w:r>
+      <w:proofErr w:type="spellEnd"/>
+      <w:r>
+        <w:rPr>
+          <w:rFonts w:ascii="Georgia" w:hAnsi="Georgia"/>
+          <w:i/>
+          <w:sz w:val="21"/>
+          <w:szCs w:val="21"/>
+        </w:rPr>
+        <w:t>(</w:t>
+      </w:r>
+      <w:proofErr w:type="gramEnd"/>
+      <w:r>
+        <w:rPr>
+          <w:rFonts w:ascii="Georgia" w:hAnsi="Georgia"/>
+          <w:i/>
+          <w:sz w:val="21"/>
+          <w:szCs w:val="21"/>
+        </w:rPr>
+        <w:t>)</w:t>
       </w:r>
       <w:r>
         <w:rPr>
@@ -1505,8 +3625,16 @@
         <w:rPr>
           <w:rFonts w:ascii="Source Sans Pro" w:hAnsi="Source Sans Pro"/>
         </w:rPr>
-        <w:t>Erweiterbarkeit des Backends</w:t>
-      </w:r>
+        <w:t xml:space="preserve">Erweiterbarkeit des </w:t>
+      </w:r>
+      <w:proofErr w:type="spellStart"/>
+      <w:r>
+        <w:rPr>
+          <w:rFonts w:ascii="Source Sans Pro" w:hAnsi="Source Sans Pro"/>
+        </w:rPr>
+        <w:t>Backends</w:t>
+      </w:r>
+      <w:proofErr w:type="spellEnd"/>
     </w:p>
     <w:p>
       <w:pPr>
@@ -1520,7 +3648,61 @@
           <w:sz w:val="21"/>
           <w:szCs w:val="21"/>
         </w:rPr>
-        <w:t>Zurzeit braucht man, um SharpTodo zu nutzen einen Account auf Habitica. Alle Todos die man anlegt werden auf diesem Account gespeichert.</w:t>
+        <w:t xml:space="preserve">Zurzeit braucht man, um </w:t>
+      </w:r>
+      <w:proofErr w:type="spellStart"/>
+      <w:r>
+        <w:rPr>
+          <w:rFonts w:ascii="Georgia" w:hAnsi="Georgia"/>
+          <w:sz w:val="21"/>
+          <w:szCs w:val="21"/>
+        </w:rPr>
+        <w:t>SharpTodo</w:t>
+      </w:r>
+      <w:proofErr w:type="spellEnd"/>
+      <w:r>
+        <w:rPr>
+          <w:rFonts w:ascii="Georgia" w:hAnsi="Georgia"/>
+          <w:sz w:val="21"/>
+          <w:szCs w:val="21"/>
+        </w:rPr>
+        <w:t xml:space="preserve"> zu nutzen einen Account auf </w:t>
+      </w:r>
+      <w:proofErr w:type="spellStart"/>
+      <w:r>
+        <w:rPr>
+          <w:rFonts w:ascii="Georgia" w:hAnsi="Georgia"/>
+          <w:sz w:val="21"/>
+          <w:szCs w:val="21"/>
+        </w:rPr>
+        <w:t>Habitica</w:t>
+      </w:r>
+      <w:proofErr w:type="spellEnd"/>
+      <w:r>
+        <w:rPr>
+          <w:rFonts w:ascii="Georgia" w:hAnsi="Georgia"/>
+          <w:sz w:val="21"/>
+          <w:szCs w:val="21"/>
+        </w:rPr>
+        <w:t xml:space="preserve">. Alle </w:t>
+      </w:r>
+      <w:proofErr w:type="spellStart"/>
+      <w:r>
+        <w:rPr>
+          <w:rFonts w:ascii="Georgia" w:hAnsi="Georgia"/>
+          <w:sz w:val="21"/>
+          <w:szCs w:val="21"/>
+        </w:rPr>
+        <w:t>Todos</w:t>
+      </w:r>
+      <w:proofErr w:type="spellEnd"/>
+      <w:r>
+        <w:rPr>
+          <w:rFonts w:ascii="Georgia" w:hAnsi="Georgia"/>
+          <w:sz w:val="21"/>
+          <w:szCs w:val="21"/>
+        </w:rPr>
+        <w:t xml:space="preserve"> die man anlegt werden auf diesem Account gespeichert.</w:t>
       </w:r>
       <w:r>
         <w:rPr>
@@ -1531,6 +3713,7 @@
         <w:br/>
         <w:t>Es wäre recht simpel, stattdessen lokale Speicherung zu implementieren. Ich würde dafür eine Klasse </w:t>
       </w:r>
+      <w:proofErr w:type="spellStart"/>
       <w:r>
         <w:rPr>
           <w:rStyle w:val="KlasseZchn"/>
@@ -1538,6 +3721,7 @@
         </w:rPr>
         <w:t>LocalClient</w:t>
       </w:r>
+      <w:proofErr w:type="spellEnd"/>
       <w:r>
         <w:rPr>
           <w:rFonts w:ascii="Georgia" w:hAnsi="Georgia"/>
@@ -1562,6 +3746,7 @@
         </w:rPr>
         <w:t xml:space="preserve"> Methoden hat wie der </w:t>
       </w:r>
+      <w:proofErr w:type="spellStart"/>
       <w:r>
         <w:rPr>
           <w:rStyle w:val="KlasseZchn"/>
@@ -1569,6 +3754,7 @@
         </w:rPr>
         <w:t>HabiticaClient</w:t>
       </w:r>
+      <w:proofErr w:type="spellEnd"/>
       <w:r>
         <w:rPr>
           <w:rFonts w:ascii="Georgia" w:hAnsi="Georgia"/>
@@ -1577,6 +3763,7 @@
         </w:rPr>
         <w:t> (hier bietet sich auch ein Interface </w:t>
       </w:r>
+      <w:proofErr w:type="spellStart"/>
       <w:r>
         <w:rPr>
           <w:rStyle w:val="KlasseZchn"/>
@@ -1584,6 +3771,7 @@
         </w:rPr>
         <w:t>TodoClient</w:t>
       </w:r>
+      <w:proofErr w:type="spellEnd"/>
       <w:r>
         <w:rPr>
           <w:rFonts w:ascii="Georgia" w:hAnsi="Georgia"/>
@@ -1592,6 +3780,7 @@
         </w:rPr>
         <w:t> an). Der </w:t>
       </w:r>
+      <w:proofErr w:type="spellStart"/>
       <w:r>
         <w:rPr>
           <w:rStyle w:val="KlasseZchn"/>
@@ -1599,13 +3788,32 @@
         </w:rPr>
         <w:t>LocalClient</w:t>
       </w:r>
-      <w:r>
-        <w:rPr>
-          <w:rFonts w:ascii="Georgia" w:hAnsi="Georgia"/>
-          <w:sz w:val="21"/>
-          <w:szCs w:val="21"/>
-        </w:rPr>
-        <w:t> speichert dann Todos z.B. in einer lokalen Datenbank oder JSON-Datei ab.</w:t>
+      <w:proofErr w:type="spellEnd"/>
+      <w:r>
+        <w:rPr>
+          <w:rFonts w:ascii="Georgia" w:hAnsi="Georgia"/>
+          <w:sz w:val="21"/>
+          <w:szCs w:val="21"/>
+        </w:rPr>
+        <w:t xml:space="preserve"> speichert dann </w:t>
+      </w:r>
+      <w:proofErr w:type="spellStart"/>
+      <w:r>
+        <w:rPr>
+          <w:rFonts w:ascii="Georgia" w:hAnsi="Georgia"/>
+          <w:sz w:val="21"/>
+          <w:szCs w:val="21"/>
+        </w:rPr>
+        <w:t>Todos</w:t>
+      </w:r>
+      <w:proofErr w:type="spellEnd"/>
+      <w:r>
+        <w:rPr>
+          <w:rFonts w:ascii="Georgia" w:hAnsi="Georgia"/>
+          <w:sz w:val="21"/>
+          <w:szCs w:val="21"/>
+        </w:rPr>
+        <w:t xml:space="preserve"> z.B. in einer lokalen Datenbank oder JSON-Datei ab.</w:t>
       </w:r>
     </w:p>
     <w:p>
@@ -1620,15 +3828,16 @@
           <w:sz w:val="21"/>
           <w:szCs w:val="21"/>
         </w:rPr>
-        <w:lastRenderedPageBreak/>
         <w:t xml:space="preserve">Auf der Oberfläche würde ich eine Einstellung hinzufügen, mit der man zwischen dem </w:t>
       </w:r>
+      <w:proofErr w:type="spellStart"/>
       <w:r>
         <w:rPr>
           <w:rStyle w:val="KlasseZchn"/>
         </w:rPr>
         <w:t>HabitcaClient</w:t>
       </w:r>
+      <w:proofErr w:type="spellEnd"/>
       <w:r>
         <w:rPr>
           <w:rFonts w:ascii="Georgia" w:hAnsi="Georgia"/>
@@ -1637,12 +3846,14 @@
         </w:rPr>
         <w:t xml:space="preserve"> und dem </w:t>
       </w:r>
+      <w:proofErr w:type="spellStart"/>
       <w:r>
         <w:rPr>
           <w:rStyle w:val="KlasseZchn"/>
         </w:rPr>
         <w:t>LocalClient</w:t>
       </w:r>
+      <w:proofErr w:type="spellEnd"/>
       <w:r>
         <w:rPr>
           <w:rFonts w:ascii="Georgia" w:hAnsi="Georgia"/>
@@ -1713,6 +3924,44 @@
     </w:p>
   </w:footnote>
   <w:footnote w:id="1">
+    <w:p>
+      <w:pPr>
+        <w:pStyle w:val="Funotentext"/>
+      </w:pPr>
+      <w:r>
+        <w:rPr>
+          <w:rStyle w:val="Funotenzeichen"/>
+        </w:rPr>
+        <w:footnoteRef/>
+      </w:r>
+      <w:r>
+        <w:t xml:space="preserve"> Erhältlich unter </w:t>
+      </w:r>
+      <w:r>
+        <w:t>http://www.mvvmlight.net/</w:t>
+      </w:r>
+    </w:p>
+  </w:footnote>
+  <w:footnote w:id="2">
+    <w:p>
+      <w:pPr>
+        <w:pStyle w:val="Funotentext"/>
+      </w:pPr>
+      <w:r>
+        <w:rPr>
+          <w:rStyle w:val="Funotenzeichen"/>
+        </w:rPr>
+        <w:footnoteRef/>
+      </w:r>
+      <w:r>
+        <w:t xml:space="preserve"> Erhältlich unter </w:t>
+      </w:r>
+      <w:r>
+        <w:t>http://prismlibrary.github.io/</w:t>
+      </w:r>
+    </w:p>
+  </w:footnote>
+  <w:footnote w:id="3">
     <w:p>
       <w:pPr>
         <w:pStyle w:val="Funotentext"/>
@@ -2789,4 +5038,16 @@
     </a:ext>
   </a:extLst>
 </a:theme>
+</file>
+
+<file path=customXml/item1.xml><?xml version="1.0" encoding="utf-8"?>
+<b:Sources xmlns:b="http://schemas.openxmlformats.org/officeDocument/2006/bibliography" xmlns="http://schemas.openxmlformats.org/officeDocument/2006/bibliography" SelectedStyle="\APASixthEditionOfficeOnline.xsl" StyleName="APA" Version="6"/>
+</file>
+
+<file path=customXml/itemProps1.xml><?xml version="1.0" encoding="utf-8"?>
+<ds:datastoreItem xmlns:ds="http://schemas.openxmlformats.org/officeDocument/2006/customXml" ds:itemID="{24B557AF-29DC-49B2-83B3-508CE273D983}">
+  <ds:schemaRefs>
+    <ds:schemaRef ds:uri="http://schemas.openxmlformats.org/officeDocument/2006/bibliography"/>
+  </ds:schemaRefs>
+</ds:datastoreItem>
 </file>
</xml_diff>

<commit_message>
Updated Class Diagram and Documentation
</commit_message>
<xml_diff>
--- a/Dokumentation.docx
+++ b/Dokumentation.docx
@@ -23,7 +23,15 @@
         <w:jc w:val="center"/>
       </w:pPr>
       <w:r>
-        <w:t>Für SharpTodo - Projekt von Benjamin Brandtner und Lukas Dürer</w:t>
+        <w:t xml:space="preserve">Für </w:t>
+      </w:r>
+      <w:proofErr w:type="spellStart"/>
+      <w:r>
+        <w:t>SharpTodo</w:t>
+      </w:r>
+      <w:proofErr w:type="spellEnd"/>
+      <w:r>
+        <w:t xml:space="preserve"> - Projekt von Benjamin Brandtner und Lukas Dürer</w:t>
       </w:r>
       <w:r>
         <w:br/>
@@ -37,11 +45,6 @@
         <w:br/>
         <w:t>Abgabe: 27.06.2019</w:t>
       </w:r>
-    </w:p>
-    <w:p>
-      <w:pPr>
-        <w:jc w:val="center"/>
-      </w:pPr>
     </w:p>
     <w:p>
       <w:pPr>
@@ -110,8 +113,27 @@
           <w:sz w:val="21"/>
           <w:szCs w:val="21"/>
         </w:rPr>
-        <w:t> ist eine Online-Zeitmanagement-Anwendung, auf der man unter anderem eine Todoliste anlegen kann, tägliche Verpflichtungen (</w:t>
-      </w:r>
+        <w:t xml:space="preserve"> ist eine Online-Zeitmanagement-Anwendung, auf der man unter anderem eine </w:t>
+      </w:r>
+      <w:proofErr w:type="spellStart"/>
+      <w:r>
+        <w:rPr>
+          <w:rFonts w:ascii="Georgia" w:hAnsi="Georgia"/>
+          <w:sz w:val="21"/>
+          <w:szCs w:val="21"/>
+        </w:rPr>
+        <w:t>Todoliste</w:t>
+      </w:r>
+      <w:proofErr w:type="spellEnd"/>
+      <w:r>
+        <w:rPr>
+          <w:rFonts w:ascii="Georgia" w:hAnsi="Georgia"/>
+          <w:sz w:val="21"/>
+          <w:szCs w:val="21"/>
+        </w:rPr>
+        <w:t xml:space="preserve"> anlegen kann, tägliche Verpflichtungen (</w:t>
+      </w:r>
+      <w:proofErr w:type="spellStart"/>
       <w:r>
         <w:rPr>
           <w:rFonts w:ascii="Georgia" w:hAnsi="Georgia"/>
@@ -121,6 +143,7 @@
         </w:rPr>
         <w:t>Dailies</w:t>
       </w:r>
+      <w:proofErr w:type="spellEnd"/>
       <w:r>
         <w:rPr>
           <w:rFonts w:ascii="Georgia" w:hAnsi="Georgia"/>
@@ -144,7 +167,25 @@
           <w:sz w:val="21"/>
           <w:szCs w:val="21"/>
         </w:rPr>
-        <w:t>) tracken kann. Habitica nutzt verschiedene Mechaniken aus Rollenspielen, wie z.B. eine</w:t>
+        <w:t xml:space="preserve">) tracken kann. </w:t>
+      </w:r>
+      <w:proofErr w:type="spellStart"/>
+      <w:r>
+        <w:rPr>
+          <w:rFonts w:ascii="Georgia" w:hAnsi="Georgia"/>
+          <w:sz w:val="21"/>
+          <w:szCs w:val="21"/>
+        </w:rPr>
+        <w:t>Habitica</w:t>
+      </w:r>
+      <w:proofErr w:type="spellEnd"/>
+      <w:r>
+        <w:rPr>
+          <w:rFonts w:ascii="Georgia" w:hAnsi="Georgia"/>
+          <w:sz w:val="21"/>
+          <w:szCs w:val="21"/>
+        </w:rPr>
+        <w:t xml:space="preserve"> nutzt verschiedene Mechaniken aus Rollenspielen, wie z.B. eine</w:t>
       </w:r>
       <w:r>
         <w:rPr>
@@ -160,7 +201,43 @@
           <w:sz w:val="21"/>
           <w:szCs w:val="21"/>
         </w:rPr>
-        <w:t xml:space="preserve"> Charakter der aufleveln oder Schaden nehmen kann, um den Nutzer spielerisch zur Erledigung seiner Todos anzutreiben und für gute Gewohnheiten zu belohnen.</w:t>
+        <w:t xml:space="preserve"> Charakter der </w:t>
+      </w:r>
+      <w:proofErr w:type="spellStart"/>
+      <w:r>
+        <w:rPr>
+          <w:rFonts w:ascii="Georgia" w:hAnsi="Georgia"/>
+          <w:sz w:val="21"/>
+          <w:szCs w:val="21"/>
+        </w:rPr>
+        <w:t>aufleveln</w:t>
+      </w:r>
+      <w:proofErr w:type="spellEnd"/>
+      <w:r>
+        <w:rPr>
+          <w:rFonts w:ascii="Georgia" w:hAnsi="Georgia"/>
+          <w:sz w:val="21"/>
+          <w:szCs w:val="21"/>
+        </w:rPr>
+        <w:t xml:space="preserve"> oder Schaden nehmen kann, um den Nutzer spielerisch zur Erledigung seiner </w:t>
+      </w:r>
+      <w:proofErr w:type="spellStart"/>
+      <w:r>
+        <w:rPr>
+          <w:rFonts w:ascii="Georgia" w:hAnsi="Georgia"/>
+          <w:sz w:val="21"/>
+          <w:szCs w:val="21"/>
+        </w:rPr>
+        <w:t>Todos</w:t>
+      </w:r>
+      <w:proofErr w:type="spellEnd"/>
+      <w:r>
+        <w:rPr>
+          <w:rFonts w:ascii="Georgia" w:hAnsi="Georgia"/>
+          <w:sz w:val="21"/>
+          <w:szCs w:val="21"/>
+        </w:rPr>
+        <w:t xml:space="preserve"> anzutreiben und für gute Gewohnheiten zu belohnen.</w:t>
       </w:r>
       <w:r>
         <w:rPr>
@@ -169,7 +246,24 @@
           <w:szCs w:val="21"/>
         </w:rPr>
         <w:br/>
-        <w:t xml:space="preserve">Habitica </w:t>
+      </w:r>
+      <w:proofErr w:type="spellStart"/>
+      <w:r>
+        <w:rPr>
+          <w:rFonts w:ascii="Georgia" w:hAnsi="Georgia"/>
+          <w:sz w:val="21"/>
+          <w:szCs w:val="21"/>
+        </w:rPr>
+        <w:t>Habitica</w:t>
+      </w:r>
+      <w:proofErr w:type="spellEnd"/>
+      <w:r>
+        <w:rPr>
+          <w:rFonts w:ascii="Georgia" w:hAnsi="Georgia"/>
+          <w:sz w:val="21"/>
+          <w:szCs w:val="21"/>
+        </w:rPr>
+        <w:t xml:space="preserve"> </w:t>
       </w:r>
       <w:r>
         <w:rPr>
@@ -214,7 +308,43 @@
           <w:szCs w:val="21"/>
         </w:rPr>
         <w:br/>
-        <w:t>Wir haben uns nur einen kleinen Ausschnitt der Funktionalität von Habitica hergenommen: die Todoliste.</w:t>
+        <w:t xml:space="preserve">Wir haben uns nur einen kleinen Ausschnitt der Funktionalität von </w:t>
+      </w:r>
+      <w:proofErr w:type="spellStart"/>
+      <w:r>
+        <w:rPr>
+          <w:rFonts w:ascii="Georgia" w:hAnsi="Georgia"/>
+          <w:sz w:val="21"/>
+          <w:szCs w:val="21"/>
+        </w:rPr>
+        <w:t>Habitica</w:t>
+      </w:r>
+      <w:proofErr w:type="spellEnd"/>
+      <w:r>
+        <w:rPr>
+          <w:rFonts w:ascii="Georgia" w:hAnsi="Georgia"/>
+          <w:sz w:val="21"/>
+          <w:szCs w:val="21"/>
+        </w:rPr>
+        <w:t xml:space="preserve"> hergenommen: die </w:t>
+      </w:r>
+      <w:proofErr w:type="spellStart"/>
+      <w:r>
+        <w:rPr>
+          <w:rFonts w:ascii="Georgia" w:hAnsi="Georgia"/>
+          <w:sz w:val="21"/>
+          <w:szCs w:val="21"/>
+        </w:rPr>
+        <w:t>Todoliste</w:t>
+      </w:r>
+      <w:proofErr w:type="spellEnd"/>
+      <w:r>
+        <w:rPr>
+          <w:rFonts w:ascii="Georgia" w:hAnsi="Georgia"/>
+          <w:sz w:val="21"/>
+          <w:szCs w:val="21"/>
+        </w:rPr>
+        <w:t>.</w:t>
       </w:r>
       <w:r>
         <w:rPr>
@@ -232,6 +362,7 @@
         </w:rPr>
         <w:t xml:space="preserve">Mit </w:t>
       </w:r>
+      <w:proofErr w:type="spellStart"/>
       <w:r>
         <w:rPr>
           <w:rFonts w:ascii="Georgia" w:hAnsi="Georgia"/>
@@ -242,13 +373,23 @@
         </w:rPr>
         <w:t>SharpTodo</w:t>
       </w:r>
-      <w:r>
-        <w:rPr>
-          <w:rFonts w:ascii="Georgia" w:hAnsi="Georgia"/>
-          <w:sz w:val="21"/>
-          <w:szCs w:val="21"/>
-        </w:rPr>
-        <w:t xml:space="preserve"> kann man alle auf Habit</w:t>
+      <w:proofErr w:type="spellEnd"/>
+      <w:r>
+        <w:rPr>
+          <w:rFonts w:ascii="Georgia" w:hAnsi="Georgia"/>
+          <w:sz w:val="21"/>
+          <w:szCs w:val="21"/>
+        </w:rPr>
+        <w:t xml:space="preserve"> kann man alle auf </w:t>
+      </w:r>
+      <w:proofErr w:type="spellStart"/>
+      <w:r>
+        <w:rPr>
+          <w:rFonts w:ascii="Georgia" w:hAnsi="Georgia"/>
+          <w:sz w:val="21"/>
+          <w:szCs w:val="21"/>
+        </w:rPr>
+        <w:t>Habit</w:t>
       </w:r>
       <w:r>
         <w:rPr>
@@ -264,7 +405,34 @@
           <w:sz w:val="21"/>
           <w:szCs w:val="21"/>
         </w:rPr>
-        <w:t>ca angelegten Todos abfragen, Änderungen machen, abhaken und neue anlegen.</w:t>
+        <w:t>ca</w:t>
+      </w:r>
+      <w:proofErr w:type="spellEnd"/>
+      <w:r>
+        <w:rPr>
+          <w:rFonts w:ascii="Georgia" w:hAnsi="Georgia"/>
+          <w:sz w:val="21"/>
+          <w:szCs w:val="21"/>
+        </w:rPr>
+        <w:t xml:space="preserve"> angelegten </w:t>
+      </w:r>
+      <w:proofErr w:type="spellStart"/>
+      <w:r>
+        <w:rPr>
+          <w:rFonts w:ascii="Georgia" w:hAnsi="Georgia"/>
+          <w:sz w:val="21"/>
+          <w:szCs w:val="21"/>
+        </w:rPr>
+        <w:t>Todos</w:t>
+      </w:r>
+      <w:proofErr w:type="spellEnd"/>
+      <w:r>
+        <w:rPr>
+          <w:rFonts w:ascii="Georgia" w:hAnsi="Georgia"/>
+          <w:sz w:val="21"/>
+          <w:szCs w:val="21"/>
+        </w:rPr>
+        <w:t xml:space="preserve"> abfragen, Änderungen machen, abhaken und neue anlegen.</w:t>
       </w:r>
       <w:r>
         <w:rPr>
@@ -311,9 +479,11 @@
       <w:pPr>
         <w:pStyle w:val="berschrift4"/>
       </w:pPr>
+      <w:proofErr w:type="spellStart"/>
       <w:r>
         <w:t>MainWindow.xaml</w:t>
       </w:r>
+      <w:proofErr w:type="spellEnd"/>
     </w:p>
     <w:p>
       <w:pPr>
@@ -332,7 +502,17 @@
           <w:sz w:val="21"/>
           <w:szCs w:val="21"/>
         </w:rPr>
-        <w:t>In diesem .x</w:t>
+        <w:t>In diesem .</w:t>
+      </w:r>
+      <w:proofErr w:type="spellStart"/>
+      <w:r>
+        <w:rPr>
+          <w:rFonts w:ascii="Georgia" w:hAnsi="Georgia"/>
+          <w:b w:val="0"/>
+          <w:sz w:val="21"/>
+          <w:szCs w:val="21"/>
+        </w:rPr>
+        <w:t>x</w:t>
       </w:r>
       <w:r>
         <w:rPr>
@@ -343,6 +523,7 @@
         </w:rPr>
         <w:t>aml</w:t>
       </w:r>
+      <w:proofErr w:type="spellEnd"/>
       <w:r>
         <w:rPr>
           <w:rFonts w:ascii="Georgia" w:hAnsi="Georgia"/>
@@ -359,8 +540,29 @@
           <w:sz w:val="21"/>
           <w:szCs w:val="21"/>
         </w:rPr>
-        <w:t xml:space="preserve">Dokument befindet sich die Hauptbenutzeröberfläche von </w:t>
-      </w:r>
+        <w:t xml:space="preserve">Dokument befindet sich die </w:t>
+      </w:r>
+      <w:proofErr w:type="spellStart"/>
+      <w:r>
+        <w:rPr>
+          <w:rFonts w:ascii="Georgia" w:hAnsi="Georgia"/>
+          <w:b w:val="0"/>
+          <w:sz w:val="21"/>
+          <w:szCs w:val="21"/>
+        </w:rPr>
+        <w:t>Hauptbenutzeröberfläche</w:t>
+      </w:r>
+      <w:proofErr w:type="spellEnd"/>
+      <w:r>
+        <w:rPr>
+          <w:rFonts w:ascii="Georgia" w:hAnsi="Georgia"/>
+          <w:b w:val="0"/>
+          <w:sz w:val="21"/>
+          <w:szCs w:val="21"/>
+        </w:rPr>
+        <w:t xml:space="preserve"> von </w:t>
+      </w:r>
+      <w:proofErr w:type="spellStart"/>
       <w:r>
         <w:rPr>
           <w:rFonts w:ascii="Georgia" w:hAnsi="Georgia"/>
@@ -371,23 +573,35 @@
         </w:rPr>
         <w:t>SharpTodo</w:t>
       </w:r>
-      <w:r>
-        <w:rPr>
-          <w:rFonts w:ascii="Georgia" w:hAnsi="Georgia"/>
-          <w:b w:val="0"/>
-          <w:sz w:val="21"/>
-          <w:szCs w:val="21"/>
-        </w:rPr>
-        <w:t xml:space="preserve">, in der man Todos vom Server laden, erstellen, ändern und löschen kann. </w:t>
-      </w:r>
-      <w:r>
-        <w:rPr>
-          <w:rFonts w:ascii="Georgia" w:hAnsi="Georgia"/>
-          <w:b w:val="0"/>
-          <w:sz w:val="21"/>
-          <w:szCs w:val="21"/>
-        </w:rPr>
-        <w:t xml:space="preserve"> Desweiteren kann über den „Options“-Knopf in der Menüleiste das Optionsmenü</w:t>
+      <w:proofErr w:type="spellEnd"/>
+      <w:r>
+        <w:rPr>
+          <w:rFonts w:ascii="Georgia" w:hAnsi="Georgia"/>
+          <w:b w:val="0"/>
+          <w:sz w:val="21"/>
+          <w:szCs w:val="21"/>
+        </w:rPr>
+        <w:t xml:space="preserve">, in der man </w:t>
+      </w:r>
+      <w:proofErr w:type="spellStart"/>
+      <w:r>
+        <w:rPr>
+          <w:rFonts w:ascii="Georgia" w:hAnsi="Georgia"/>
+          <w:b w:val="0"/>
+          <w:sz w:val="21"/>
+          <w:szCs w:val="21"/>
+        </w:rPr>
+        <w:t>Todos</w:t>
+      </w:r>
+      <w:proofErr w:type="spellEnd"/>
+      <w:r>
+        <w:rPr>
+          <w:rFonts w:ascii="Georgia" w:hAnsi="Georgia"/>
+          <w:b w:val="0"/>
+          <w:sz w:val="21"/>
+          <w:szCs w:val="21"/>
+        </w:rPr>
+        <w:t xml:space="preserve"> vom Server laden, erstellen, ändern und löschen kann. </w:t>
       </w:r>
       <w:r>
         <w:rPr>
@@ -398,6 +612,35 @@
         </w:rPr>
         <w:t xml:space="preserve"> </w:t>
       </w:r>
+      <w:proofErr w:type="spellStart"/>
+      <w:r>
+        <w:rPr>
+          <w:rFonts w:ascii="Georgia" w:hAnsi="Georgia"/>
+          <w:b w:val="0"/>
+          <w:sz w:val="21"/>
+          <w:szCs w:val="21"/>
+        </w:rPr>
+        <w:t>Desweiteren</w:t>
+      </w:r>
+      <w:proofErr w:type="spellEnd"/>
+      <w:r>
+        <w:rPr>
+          <w:rFonts w:ascii="Georgia" w:hAnsi="Georgia"/>
+          <w:b w:val="0"/>
+          <w:sz w:val="21"/>
+          <w:szCs w:val="21"/>
+        </w:rPr>
+        <w:t xml:space="preserve"> kann über den „Options“-Knopf in der Menüleiste das Optionsmenü</w:t>
+      </w:r>
+      <w:r>
+        <w:rPr>
+          <w:rFonts w:ascii="Georgia" w:hAnsi="Georgia"/>
+          <w:b w:val="0"/>
+          <w:sz w:val="21"/>
+          <w:szCs w:val="21"/>
+        </w:rPr>
+        <w:t xml:space="preserve"> </w:t>
+      </w:r>
       <w:r>
         <w:rPr>
           <w:rFonts w:ascii="Georgia" w:hAnsi="Georgia"/>
@@ -427,6 +670,7 @@
         </w:rPr>
         <w:t xml:space="preserve">Erwähnenswert ist die Verwendung eines </w:t>
       </w:r>
+      <w:proofErr w:type="spellStart"/>
       <w:r>
         <w:rPr>
           <w:rFonts w:ascii="Georgia" w:hAnsi="Georgia"/>
@@ -457,14 +701,25 @@
         </w:rPr>
         <w:t>emplates</w:t>
       </w:r>
-      <w:r>
-        <w:rPr>
-          <w:rFonts w:ascii="Georgia" w:hAnsi="Georgia"/>
-          <w:b w:val="0"/>
-          <w:sz w:val="21"/>
-          <w:szCs w:val="21"/>
-        </w:rPr>
-        <w:t xml:space="preserve"> für die in der List</w:t>
+      <w:proofErr w:type="spellEnd"/>
+      <w:r>
+        <w:rPr>
+          <w:rFonts w:ascii="Georgia" w:hAnsi="Georgia"/>
+          <w:b w:val="0"/>
+          <w:sz w:val="21"/>
+          <w:szCs w:val="21"/>
+        </w:rPr>
+        <w:t xml:space="preserve"> für die in der </w:t>
+      </w:r>
+      <w:proofErr w:type="spellStart"/>
+      <w:r>
+        <w:rPr>
+          <w:rFonts w:ascii="Georgia" w:hAnsi="Georgia"/>
+          <w:b w:val="0"/>
+          <w:sz w:val="21"/>
+          <w:szCs w:val="21"/>
+        </w:rPr>
+        <w:t>List</w:t>
       </w:r>
       <w:r>
         <w:rPr>
@@ -482,16 +737,56 @@
           <w:sz w:val="21"/>
           <w:szCs w:val="21"/>
         </w:rPr>
-        <w:t xml:space="preserve">ox aufgeführten Todos. Anstatt </w:t>
-      </w:r>
-      <w:r>
-        <w:rPr>
-          <w:rFonts w:ascii="Georgia" w:hAnsi="Georgia"/>
-          <w:b w:val="0"/>
-          <w:sz w:val="21"/>
-          <w:szCs w:val="21"/>
-        </w:rPr>
-        <w:t>das standardmäßige Verhalten der List</w:t>
+        <w:t>ox</w:t>
+      </w:r>
+      <w:proofErr w:type="spellEnd"/>
+      <w:r>
+        <w:rPr>
+          <w:rFonts w:ascii="Georgia" w:hAnsi="Georgia"/>
+          <w:b w:val="0"/>
+          <w:sz w:val="21"/>
+          <w:szCs w:val="21"/>
+        </w:rPr>
+        <w:t xml:space="preserve"> aufgeführten </w:t>
+      </w:r>
+      <w:proofErr w:type="spellStart"/>
+      <w:r>
+        <w:rPr>
+          <w:rFonts w:ascii="Georgia" w:hAnsi="Georgia"/>
+          <w:b w:val="0"/>
+          <w:sz w:val="21"/>
+          <w:szCs w:val="21"/>
+        </w:rPr>
+        <w:t>Todos</w:t>
+      </w:r>
+      <w:proofErr w:type="spellEnd"/>
+      <w:r>
+        <w:rPr>
+          <w:rFonts w:ascii="Georgia" w:hAnsi="Georgia"/>
+          <w:b w:val="0"/>
+          <w:sz w:val="21"/>
+          <w:szCs w:val="21"/>
+        </w:rPr>
+        <w:t xml:space="preserve">. Anstatt </w:t>
+      </w:r>
+      <w:r>
+        <w:rPr>
+          <w:rFonts w:ascii="Georgia" w:hAnsi="Georgia"/>
+          <w:b w:val="0"/>
+          <w:sz w:val="21"/>
+          <w:szCs w:val="21"/>
+        </w:rPr>
+        <w:t xml:space="preserve">das standardmäßige Verhalten der </w:t>
+      </w:r>
+      <w:proofErr w:type="spellStart"/>
+      <w:r>
+        <w:rPr>
+          <w:rFonts w:ascii="Georgia" w:hAnsi="Georgia"/>
+          <w:b w:val="0"/>
+          <w:sz w:val="21"/>
+          <w:szCs w:val="21"/>
+        </w:rPr>
+        <w:t>List</w:t>
       </w:r>
       <w:r>
         <w:rPr>
@@ -509,8 +804,20 @@
           <w:sz w:val="21"/>
           <w:szCs w:val="21"/>
         </w:rPr>
-        <w:t xml:space="preserve">ox zu nutzen, die den String anzeigt, der von den </w:t>
-      </w:r>
+        <w:t>ox</w:t>
+      </w:r>
+      <w:proofErr w:type="spellEnd"/>
+      <w:r>
+        <w:rPr>
+          <w:rFonts w:ascii="Georgia" w:hAnsi="Georgia"/>
+          <w:b w:val="0"/>
+          <w:sz w:val="21"/>
+          <w:szCs w:val="21"/>
+        </w:rPr>
+        <w:t xml:space="preserve"> zu nutzen, die den String anzeigt, der von den </w:t>
+      </w:r>
+      <w:proofErr w:type="spellStart"/>
+      <w:proofErr w:type="gramStart"/>
       <w:r>
         <w:rPr>
           <w:rFonts w:ascii="Georgia" w:hAnsi="Georgia"/>
@@ -529,17 +836,50 @@
           <w:sz w:val="21"/>
           <w:szCs w:val="21"/>
         </w:rPr>
-        <w:t>oString()-</w:t>
-      </w:r>
-      <w:r>
-        <w:rPr>
-          <w:rFonts w:ascii="Georgia" w:hAnsi="Georgia"/>
-          <w:b w:val="0"/>
-          <w:sz w:val="21"/>
-          <w:szCs w:val="21"/>
-        </w:rPr>
-        <w:t>Methoden der enthaltenen Elemente ausgegeben wird, kann man mittels DataTemplates xaml-Code zur Formatierung der Elemente in der ListBox einsetzen.</w:t>
-      </w:r>
+        <w:t>oString</w:t>
+      </w:r>
+      <w:proofErr w:type="spellEnd"/>
+      <w:r>
+        <w:rPr>
+          <w:rFonts w:ascii="Georgia" w:hAnsi="Georgia"/>
+          <w:b w:val="0"/>
+          <w:i/>
+          <w:sz w:val="21"/>
+          <w:szCs w:val="21"/>
+        </w:rPr>
+        <w:t>(</w:t>
+      </w:r>
+      <w:proofErr w:type="gramEnd"/>
+      <w:r>
+        <w:rPr>
+          <w:rFonts w:ascii="Georgia" w:hAnsi="Georgia"/>
+          <w:b w:val="0"/>
+          <w:i/>
+          <w:sz w:val="21"/>
+          <w:szCs w:val="21"/>
+        </w:rPr>
+        <w:t>)-</w:t>
+      </w:r>
+      <w:r>
+        <w:rPr>
+          <w:rFonts w:ascii="Georgia" w:hAnsi="Georgia"/>
+          <w:b w:val="0"/>
+          <w:sz w:val="21"/>
+          <w:szCs w:val="21"/>
+        </w:rPr>
+        <w:t xml:space="preserve">Methoden der enthaltenen Elemente ausgegeben wird, kann man mittels </w:t>
+      </w:r>
+      <w:proofErr w:type="spellStart"/>
+      <w:r>
+        <w:rPr>
+          <w:rFonts w:ascii="Georgia" w:hAnsi="Georgia"/>
+          <w:b w:val="0"/>
+          <w:sz w:val="21"/>
+          <w:szCs w:val="21"/>
+        </w:rPr>
+        <w:t>DataTemplates</w:t>
+      </w:r>
+      <w:proofErr w:type="spellEnd"/>
       <w:r>
         <w:rPr>
           <w:rFonts w:ascii="Georgia" w:hAnsi="Georgia"/>
@@ -549,6 +889,55 @@
         </w:rPr>
         <w:t xml:space="preserve"> </w:t>
       </w:r>
+      <w:proofErr w:type="spellStart"/>
+      <w:r>
+        <w:rPr>
+          <w:rFonts w:ascii="Georgia" w:hAnsi="Georgia"/>
+          <w:b w:val="0"/>
+          <w:sz w:val="21"/>
+          <w:szCs w:val="21"/>
+        </w:rPr>
+        <w:t>xaml</w:t>
+      </w:r>
+      <w:proofErr w:type="spellEnd"/>
+      <w:r>
+        <w:rPr>
+          <w:rFonts w:ascii="Georgia" w:hAnsi="Georgia"/>
+          <w:b w:val="0"/>
+          <w:sz w:val="21"/>
+          <w:szCs w:val="21"/>
+        </w:rPr>
+        <w:t xml:space="preserve">-Code zur Formatierung der Elemente in der </w:t>
+      </w:r>
+      <w:proofErr w:type="spellStart"/>
+      <w:r>
+        <w:rPr>
+          <w:rFonts w:ascii="Georgia" w:hAnsi="Georgia"/>
+          <w:b w:val="0"/>
+          <w:sz w:val="21"/>
+          <w:szCs w:val="21"/>
+        </w:rPr>
+        <w:t>ListBox</w:t>
+      </w:r>
+      <w:proofErr w:type="spellEnd"/>
+      <w:r>
+        <w:rPr>
+          <w:rFonts w:ascii="Georgia" w:hAnsi="Georgia"/>
+          <w:b w:val="0"/>
+          <w:sz w:val="21"/>
+          <w:szCs w:val="21"/>
+        </w:rPr>
+        <w:t xml:space="preserve"> einsetzen.</w:t>
+      </w:r>
+      <w:r>
+        <w:rPr>
+          <w:rFonts w:ascii="Georgia" w:hAnsi="Georgia"/>
+          <w:b w:val="0"/>
+          <w:sz w:val="21"/>
+          <w:szCs w:val="21"/>
+        </w:rPr>
+        <w:t xml:space="preserve"> </w:t>
+      </w:r>
       <w:r>
         <w:rPr>
           <w:rFonts w:ascii="Georgia" w:hAnsi="Georgia"/>
@@ -574,8 +963,39 @@
           <w:sz w:val="21"/>
           <w:szCs w:val="21"/>
         </w:rPr>
-        <w:t xml:space="preserve"> jedes Todo in der ListBox</w:t>
-      </w:r>
+        <w:t xml:space="preserve"> jedes </w:t>
+      </w:r>
+      <w:proofErr w:type="spellStart"/>
+      <w:r>
+        <w:rPr>
+          <w:rFonts w:ascii="Georgia" w:hAnsi="Georgia"/>
+          <w:b w:val="0"/>
+          <w:sz w:val="21"/>
+          <w:szCs w:val="21"/>
+        </w:rPr>
+        <w:t>Todo</w:t>
+      </w:r>
+      <w:proofErr w:type="spellEnd"/>
+      <w:r>
+        <w:rPr>
+          <w:rFonts w:ascii="Georgia" w:hAnsi="Georgia"/>
+          <w:b w:val="0"/>
+          <w:sz w:val="21"/>
+          <w:szCs w:val="21"/>
+        </w:rPr>
+        <w:t xml:space="preserve"> in der </w:t>
+      </w:r>
+      <w:proofErr w:type="spellStart"/>
+      <w:r>
+        <w:rPr>
+          <w:rFonts w:ascii="Georgia" w:hAnsi="Georgia"/>
+          <w:b w:val="0"/>
+          <w:sz w:val="21"/>
+          <w:szCs w:val="21"/>
+        </w:rPr>
+        <w:t>ListBox</w:t>
+      </w:r>
+      <w:proofErr w:type="spellEnd"/>
       <w:r>
         <w:rPr>
           <w:rFonts w:ascii="Georgia" w:hAnsi="Georgia"/>
@@ -592,17 +1012,39 @@
           <w:sz w:val="21"/>
           <w:szCs w:val="21"/>
         </w:rPr>
-        <w:t xml:space="preserve"> eine CheckBox</w:t>
-      </w:r>
-      <w:r>
-        <w:rPr>
-          <w:rFonts w:ascii="Georgia" w:hAnsi="Georgia"/>
-          <w:b w:val="0"/>
-          <w:sz w:val="21"/>
-          <w:szCs w:val="21"/>
-        </w:rPr>
-        <w:t xml:space="preserve"> und einen TextbBlock</w:t>
-      </w:r>
+        <w:t xml:space="preserve"> eine </w:t>
+      </w:r>
+      <w:proofErr w:type="spellStart"/>
+      <w:r>
+        <w:rPr>
+          <w:rFonts w:ascii="Georgia" w:hAnsi="Georgia"/>
+          <w:b w:val="0"/>
+          <w:sz w:val="21"/>
+          <w:szCs w:val="21"/>
+        </w:rPr>
+        <w:t>CheckBox</w:t>
+      </w:r>
+      <w:proofErr w:type="spellEnd"/>
+      <w:r>
+        <w:rPr>
+          <w:rFonts w:ascii="Georgia" w:hAnsi="Georgia"/>
+          <w:b w:val="0"/>
+          <w:sz w:val="21"/>
+          <w:szCs w:val="21"/>
+        </w:rPr>
+        <w:t xml:space="preserve"> und einen </w:t>
+      </w:r>
+      <w:proofErr w:type="spellStart"/>
+      <w:r>
+        <w:rPr>
+          <w:rFonts w:ascii="Georgia" w:hAnsi="Georgia"/>
+          <w:b w:val="0"/>
+          <w:sz w:val="21"/>
+          <w:szCs w:val="21"/>
+        </w:rPr>
+        <w:t>TextbBlock</w:t>
+      </w:r>
+      <w:proofErr w:type="spellEnd"/>
       <w:r>
         <w:rPr>
           <w:rFonts w:ascii="Georgia" w:hAnsi="Georgia"/>
@@ -619,25 +1061,87 @@
           <w:sz w:val="21"/>
           <w:szCs w:val="21"/>
         </w:rPr>
-        <w:t xml:space="preserve">dargestellt. Der TextBlock zeigt den Titel des Todos und die Checkbox spiegelt die Completed-Property wieder und kann auch benutzt werden, um ein Todo als abgeschlossen oder noch offen </w:t>
-      </w:r>
-      <w:r>
-        <w:rPr>
-          <w:rFonts w:ascii="Georgia" w:hAnsi="Georgia"/>
-          <w:b w:val="0"/>
-          <w:sz w:val="21"/>
-          <w:szCs w:val="21"/>
-        </w:rPr>
-        <w:t>zu markieren</w:t>
-      </w:r>
-      <w:r>
-        <w:rPr>
-          <w:rFonts w:ascii="Georgia" w:hAnsi="Georgia"/>
-          <w:b w:val="0"/>
-          <w:sz w:val="21"/>
-          <w:szCs w:val="21"/>
-        </w:rPr>
-        <w:t>.</w:t>
+        <w:t xml:space="preserve">dargestellt. Der </w:t>
+      </w:r>
+      <w:proofErr w:type="spellStart"/>
+      <w:r>
+        <w:rPr>
+          <w:rFonts w:ascii="Georgia" w:hAnsi="Georgia"/>
+          <w:b w:val="0"/>
+          <w:sz w:val="21"/>
+          <w:szCs w:val="21"/>
+        </w:rPr>
+        <w:t>TextBlock</w:t>
+      </w:r>
+      <w:proofErr w:type="spellEnd"/>
+      <w:r>
+        <w:rPr>
+          <w:rFonts w:ascii="Georgia" w:hAnsi="Georgia"/>
+          <w:b w:val="0"/>
+          <w:sz w:val="21"/>
+          <w:szCs w:val="21"/>
+        </w:rPr>
+        <w:t xml:space="preserve"> zeigt den Titel des </w:t>
+      </w:r>
+      <w:proofErr w:type="spellStart"/>
+      <w:r>
+        <w:rPr>
+          <w:rFonts w:ascii="Georgia" w:hAnsi="Georgia"/>
+          <w:b w:val="0"/>
+          <w:sz w:val="21"/>
+          <w:szCs w:val="21"/>
+        </w:rPr>
+        <w:t>Todos</w:t>
+      </w:r>
+      <w:proofErr w:type="spellEnd"/>
+      <w:r>
+        <w:rPr>
+          <w:rFonts w:ascii="Georgia" w:hAnsi="Georgia"/>
+          <w:b w:val="0"/>
+          <w:sz w:val="21"/>
+          <w:szCs w:val="21"/>
+        </w:rPr>
+        <w:t xml:space="preserve"> und die Checkbox spiegelt die </w:t>
+      </w:r>
+      <w:proofErr w:type="spellStart"/>
+      <w:r>
+        <w:rPr>
+          <w:rFonts w:ascii="Georgia" w:hAnsi="Georgia"/>
+          <w:b w:val="0"/>
+          <w:sz w:val="21"/>
+          <w:szCs w:val="21"/>
+        </w:rPr>
+        <w:t>Completed</w:t>
+      </w:r>
+      <w:proofErr w:type="spellEnd"/>
+      <w:r>
+        <w:rPr>
+          <w:rFonts w:ascii="Georgia" w:hAnsi="Georgia"/>
+          <w:b w:val="0"/>
+          <w:sz w:val="21"/>
+          <w:szCs w:val="21"/>
+        </w:rPr>
+        <w:t xml:space="preserve">-Property wieder und kann auch benutzt werden, um ein </w:t>
+      </w:r>
+      <w:proofErr w:type="spellStart"/>
+      <w:r>
+        <w:rPr>
+          <w:rFonts w:ascii="Georgia" w:hAnsi="Georgia"/>
+          <w:b w:val="0"/>
+          <w:sz w:val="21"/>
+          <w:szCs w:val="21"/>
+        </w:rPr>
+        <w:t>Todo</w:t>
+      </w:r>
+      <w:proofErr w:type="spellEnd"/>
+      <w:r>
+        <w:rPr>
+          <w:rFonts w:ascii="Georgia" w:hAnsi="Georgia"/>
+          <w:b w:val="0"/>
+          <w:sz w:val="21"/>
+          <w:szCs w:val="21"/>
+        </w:rPr>
+        <w:t xml:space="preserve"> als abgeschlossen oder noch offen zu markieren.</w:t>
       </w:r>
     </w:p>
     <w:p>
@@ -657,7 +1161,147 @@
           <w:sz w:val="21"/>
           <w:szCs w:val="21"/>
         </w:rPr>
-        <w:t xml:space="preserve">Dieses .xaml-Dokument sowie Options.xaml sind nach dem MVVM-Pattern entworfen, d.h. die xaml-Dokumente enthalten nur die Elemente der Benutzeroberflächen. Die Funktionalität wird in der jeweiligen ViewModel-Klasse realisiert, mit der das .xaml-Dokument über DataBindings und CommandBindings verbunden ist. </w:t>
+        <w:t>Dieses .</w:t>
+      </w:r>
+      <w:proofErr w:type="spellStart"/>
+      <w:r>
+        <w:rPr>
+          <w:rFonts w:ascii="Georgia" w:hAnsi="Georgia"/>
+          <w:b w:val="0"/>
+          <w:sz w:val="21"/>
+          <w:szCs w:val="21"/>
+        </w:rPr>
+        <w:t>xaml</w:t>
+      </w:r>
+      <w:proofErr w:type="spellEnd"/>
+      <w:r>
+        <w:rPr>
+          <w:rFonts w:ascii="Georgia" w:hAnsi="Georgia"/>
+          <w:b w:val="0"/>
+          <w:sz w:val="21"/>
+          <w:szCs w:val="21"/>
+        </w:rPr>
+        <w:t xml:space="preserve">-Dokument sowie </w:t>
+      </w:r>
+      <w:proofErr w:type="spellStart"/>
+      <w:r>
+        <w:rPr>
+          <w:rFonts w:ascii="Georgia" w:hAnsi="Georgia"/>
+          <w:b w:val="0"/>
+          <w:sz w:val="21"/>
+          <w:szCs w:val="21"/>
+        </w:rPr>
+        <w:t>Options.xaml</w:t>
+      </w:r>
+      <w:proofErr w:type="spellEnd"/>
+      <w:r>
+        <w:rPr>
+          <w:rFonts w:ascii="Georgia" w:hAnsi="Georgia"/>
+          <w:b w:val="0"/>
+          <w:sz w:val="21"/>
+          <w:szCs w:val="21"/>
+        </w:rPr>
+        <w:t xml:space="preserve"> sind nach dem MVVM-Pattern entworfen, d.h. die </w:t>
+      </w:r>
+      <w:proofErr w:type="spellStart"/>
+      <w:r>
+        <w:rPr>
+          <w:rFonts w:ascii="Georgia" w:hAnsi="Georgia"/>
+          <w:b w:val="0"/>
+          <w:sz w:val="21"/>
+          <w:szCs w:val="21"/>
+        </w:rPr>
+        <w:t>xaml</w:t>
+      </w:r>
+      <w:proofErr w:type="spellEnd"/>
+      <w:r>
+        <w:rPr>
+          <w:rFonts w:ascii="Georgia" w:hAnsi="Georgia"/>
+          <w:b w:val="0"/>
+          <w:sz w:val="21"/>
+          <w:szCs w:val="21"/>
+        </w:rPr>
+        <w:t xml:space="preserve">-Dokumente enthalten nur die Elemente der Benutzeroberflächen. Die Funktionalität wird in der jeweiligen </w:t>
+      </w:r>
+      <w:proofErr w:type="spellStart"/>
+      <w:r>
+        <w:rPr>
+          <w:rFonts w:ascii="Georgia" w:hAnsi="Georgia"/>
+          <w:b w:val="0"/>
+          <w:sz w:val="21"/>
+          <w:szCs w:val="21"/>
+        </w:rPr>
+        <w:t>ViewModel</w:t>
+      </w:r>
+      <w:proofErr w:type="spellEnd"/>
+      <w:r>
+        <w:rPr>
+          <w:rFonts w:ascii="Georgia" w:hAnsi="Georgia"/>
+          <w:b w:val="0"/>
+          <w:sz w:val="21"/>
+          <w:szCs w:val="21"/>
+        </w:rPr>
+        <w:t>-Klasse realisiert, mit der das .</w:t>
+      </w:r>
+      <w:proofErr w:type="spellStart"/>
+      <w:r>
+        <w:rPr>
+          <w:rFonts w:ascii="Georgia" w:hAnsi="Georgia"/>
+          <w:b w:val="0"/>
+          <w:sz w:val="21"/>
+          <w:szCs w:val="21"/>
+        </w:rPr>
+        <w:t>xaml</w:t>
+      </w:r>
+      <w:proofErr w:type="spellEnd"/>
+      <w:r>
+        <w:rPr>
+          <w:rFonts w:ascii="Georgia" w:hAnsi="Georgia"/>
+          <w:b w:val="0"/>
+          <w:sz w:val="21"/>
+          <w:szCs w:val="21"/>
+        </w:rPr>
+        <w:t xml:space="preserve">-Dokument über </w:t>
+      </w:r>
+      <w:proofErr w:type="spellStart"/>
+      <w:r>
+        <w:rPr>
+          <w:rFonts w:ascii="Georgia" w:hAnsi="Georgia"/>
+          <w:b w:val="0"/>
+          <w:sz w:val="21"/>
+          <w:szCs w:val="21"/>
+        </w:rPr>
+        <w:t>DataBindings</w:t>
+      </w:r>
+      <w:proofErr w:type="spellEnd"/>
+      <w:r>
+        <w:rPr>
+          <w:rFonts w:ascii="Georgia" w:hAnsi="Georgia"/>
+          <w:b w:val="0"/>
+          <w:sz w:val="21"/>
+          <w:szCs w:val="21"/>
+        </w:rPr>
+        <w:t xml:space="preserve"> und </w:t>
+      </w:r>
+      <w:proofErr w:type="spellStart"/>
+      <w:r>
+        <w:rPr>
+          <w:rFonts w:ascii="Georgia" w:hAnsi="Georgia"/>
+          <w:b w:val="0"/>
+          <w:sz w:val="21"/>
+          <w:szCs w:val="21"/>
+        </w:rPr>
+        <w:t>CommandBindings</w:t>
+      </w:r>
+      <w:proofErr w:type="spellEnd"/>
+      <w:r>
+        <w:rPr>
+          <w:rFonts w:ascii="Georgia" w:hAnsi="Georgia"/>
+          <w:b w:val="0"/>
+          <w:sz w:val="21"/>
+          <w:szCs w:val="21"/>
+        </w:rPr>
+        <w:t xml:space="preserve"> verbunden ist. </w:t>
       </w:r>
     </w:p>
     <w:p>
@@ -677,8 +1321,39 @@
           <w:sz w:val="21"/>
           <w:szCs w:val="21"/>
         </w:rPr>
-        <w:t>Die einzige Ausnahme von der Einhaltung des MVVM-Patterns stellt die Funktionalität des Buttons dar, der das Optionsmenü öffnet. Die Funktionalität dieses Buttons ist in der Code-Behind-Datei von MainWindow.xaml kodiert, da die MVVM-konforme Implementierung dieser Funktionalität unter Verwendung von Frameworks wie MVVMlight</w:t>
-      </w:r>
+        <w:t xml:space="preserve">Die einzige Ausnahme von der Einhaltung des MVVM-Patterns stellt die Funktionalität des Buttons dar, der das Optionsmenü öffnet. Die Funktionalität dieses Buttons ist in der Code-Behind-Datei von </w:t>
+      </w:r>
+      <w:proofErr w:type="spellStart"/>
+      <w:r>
+        <w:rPr>
+          <w:rFonts w:ascii="Georgia" w:hAnsi="Georgia"/>
+          <w:b w:val="0"/>
+          <w:sz w:val="21"/>
+          <w:szCs w:val="21"/>
+        </w:rPr>
+        <w:t>MainWindow.xaml</w:t>
+      </w:r>
+      <w:proofErr w:type="spellEnd"/>
+      <w:r>
+        <w:rPr>
+          <w:rFonts w:ascii="Georgia" w:hAnsi="Georgia"/>
+          <w:b w:val="0"/>
+          <w:sz w:val="21"/>
+          <w:szCs w:val="21"/>
+        </w:rPr>
+        <w:t xml:space="preserve"> kodiert, da die MVVM-konforme Implementierung dieser Funktionalität unter Verwendung von Frameworks wie </w:t>
+      </w:r>
+      <w:proofErr w:type="spellStart"/>
+      <w:r>
+        <w:rPr>
+          <w:rFonts w:ascii="Georgia" w:hAnsi="Georgia"/>
+          <w:b w:val="0"/>
+          <w:sz w:val="21"/>
+          <w:szCs w:val="21"/>
+        </w:rPr>
+        <w:t>MVVMlight</w:t>
+      </w:r>
+      <w:proofErr w:type="spellEnd"/>
       <w:r>
         <w:rPr>
           <w:rStyle w:val="Funotenzeichen"/>
@@ -722,9 +1397,11 @@
       <w:pPr>
         <w:pStyle w:val="berschrift4"/>
       </w:pPr>
+      <w:proofErr w:type="spellStart"/>
       <w:r>
         <w:t>Options.xaml</w:t>
       </w:r>
+      <w:proofErr w:type="spellEnd"/>
     </w:p>
     <w:p>
       <w:pPr>
@@ -771,7 +1448,27 @@
           <w:sz w:val="21"/>
           <w:szCs w:val="21"/>
         </w:rPr>
-        <w:t>besteht hier die Möglichkeit, API-Schlüssel und User-ID vom Habitica-Server auf Richtigkeit überprüfen zu lassen.</w:t>
+        <w:t xml:space="preserve">besteht hier die Möglichkeit, API-Schlüssel und User-ID vom </w:t>
+      </w:r>
+      <w:proofErr w:type="spellStart"/>
+      <w:r>
+        <w:rPr>
+          <w:rFonts w:ascii="Georgia" w:hAnsi="Georgia"/>
+          <w:b w:val="0"/>
+          <w:sz w:val="21"/>
+          <w:szCs w:val="21"/>
+        </w:rPr>
+        <w:t>Habitica</w:t>
+      </w:r>
+      <w:proofErr w:type="spellEnd"/>
+      <w:r>
+        <w:rPr>
+          <w:rFonts w:ascii="Georgia" w:hAnsi="Georgia"/>
+          <w:b w:val="0"/>
+          <w:sz w:val="21"/>
+          <w:szCs w:val="21"/>
+        </w:rPr>
+        <w:t>-Server auf Richtigkeit überprüfen zu lassen.</w:t>
       </w:r>
     </w:p>
     <w:p>
@@ -783,20 +1480,24 @@
           <w:rFonts w:ascii="Source Sans Pro" w:hAnsi="Source Sans Pro"/>
         </w:rPr>
       </w:pPr>
+      <w:proofErr w:type="spellStart"/>
       <w:r>
         <w:rPr>
           <w:rFonts w:ascii="Source Sans Pro" w:hAnsi="Source Sans Pro"/>
         </w:rPr>
         <w:t>Viewmodel</w:t>
       </w:r>
+      <w:proofErr w:type="spellEnd"/>
     </w:p>
     <w:p>
       <w:pPr>
         <w:pStyle w:val="berschrift4"/>
       </w:pPr>
+      <w:proofErr w:type="spellStart"/>
       <w:r>
         <w:t>UserCommand</w:t>
       </w:r>
+      <w:proofErr w:type="spellEnd"/>
     </w:p>
     <w:p>
       <w:pPr>
@@ -826,28 +1527,50 @@
         </w:rPr>
         <w:t xml:space="preserve">implementiert das </w:t>
       </w:r>
+      <w:proofErr w:type="spellStart"/>
       <w:r>
         <w:rPr>
           <w:rStyle w:val="KlasseZchn"/>
         </w:rPr>
         <w:t>ICommand</w:t>
       </w:r>
-      <w:r>
-        <w:rPr>
-          <w:rFonts w:ascii="Georgia" w:hAnsi="Georgia"/>
-          <w:sz w:val="21"/>
-          <w:szCs w:val="21"/>
-        </w:rPr>
-        <w:t>-Interface und wird benötigt, um den in der View angelegten Steuerelementen im ViewModel Funktionalitäten zuweisen zu können.</w:t>
+      <w:proofErr w:type="spellEnd"/>
+      <w:r>
+        <w:rPr>
+          <w:rFonts w:ascii="Georgia" w:hAnsi="Georgia"/>
+          <w:sz w:val="21"/>
+          <w:szCs w:val="21"/>
+        </w:rPr>
+        <w:t xml:space="preserve">-Interface und wird benötigt, um den in der View angelegten Steuerelementen im </w:t>
+      </w:r>
+      <w:proofErr w:type="spellStart"/>
+      <w:r>
+        <w:rPr>
+          <w:rFonts w:ascii="Georgia" w:hAnsi="Georgia"/>
+          <w:sz w:val="21"/>
+          <w:szCs w:val="21"/>
+        </w:rPr>
+        <w:t>ViewModel</w:t>
+      </w:r>
+      <w:proofErr w:type="spellEnd"/>
+      <w:r>
+        <w:rPr>
+          <w:rFonts w:ascii="Georgia" w:hAnsi="Georgia"/>
+          <w:sz w:val="21"/>
+          <w:szCs w:val="21"/>
+        </w:rPr>
+        <w:t xml:space="preserve"> Funktionalitäten zuweisen zu können.</w:t>
       </w:r>
     </w:p>
     <w:p>
       <w:pPr>
         <w:pStyle w:val="berschrift4"/>
       </w:pPr>
+      <w:proofErr w:type="spellStart"/>
       <w:r>
         <w:t>VMHabiticaTodo</w:t>
       </w:r>
+      <w:proofErr w:type="spellEnd"/>
     </w:p>
     <w:p>
       <w:pPr>
@@ -893,6 +1616,7 @@
         </w:rPr>
         <w:t xml:space="preserve"> kapselt die vom Backend übergebenen </w:t>
       </w:r>
+      <w:proofErr w:type="spellStart"/>
       <w:r>
         <w:rPr>
           <w:rStyle w:val="KlasseZchn"/>
@@ -905,24 +1629,53 @@
           <w:sz w:val="21"/>
           <w:szCs w:val="21"/>
         </w:rPr>
-        <w:t xml:space="preserve">s </w:t>
-      </w:r>
-      <w:r>
-        <w:rPr>
-          <w:rFonts w:ascii="Georgia" w:hAnsi="Georgia"/>
-          <w:sz w:val="21"/>
-          <w:szCs w:val="21"/>
-        </w:rPr>
-        <w:t>und gibt über ihre Getter und Setter Zugriff auf die Attribute der enthaltenen Todos.</w:t>
+        <w:t>s</w:t>
+      </w:r>
+      <w:proofErr w:type="spellEnd"/>
+      <w:r>
+        <w:rPr>
+          <w:rFonts w:ascii="Georgia" w:hAnsi="Georgia"/>
+          <w:sz w:val="21"/>
+          <w:szCs w:val="21"/>
+        </w:rPr>
+        <w:t xml:space="preserve"> </w:t>
+      </w:r>
+      <w:r>
+        <w:rPr>
+          <w:rFonts w:ascii="Georgia" w:hAnsi="Georgia"/>
+          <w:sz w:val="21"/>
+          <w:szCs w:val="21"/>
+        </w:rPr>
+        <w:t xml:space="preserve">und gibt über ihre Getter und Setter Zugriff auf die Attribute der enthaltenen </w:t>
+      </w:r>
+      <w:proofErr w:type="spellStart"/>
+      <w:r>
+        <w:rPr>
+          <w:rFonts w:ascii="Georgia" w:hAnsi="Georgia"/>
+          <w:sz w:val="21"/>
+          <w:szCs w:val="21"/>
+        </w:rPr>
+        <w:t>Todos</w:t>
+      </w:r>
+      <w:proofErr w:type="spellEnd"/>
+      <w:r>
+        <w:rPr>
+          <w:rFonts w:ascii="Georgia" w:hAnsi="Georgia"/>
+          <w:sz w:val="21"/>
+          <w:szCs w:val="21"/>
+        </w:rPr>
+        <w:t>.</w:t>
       </w:r>
     </w:p>
     <w:p>
       <w:pPr>
         <w:pStyle w:val="berschrift4"/>
       </w:pPr>
+      <w:proofErr w:type="spellStart"/>
       <w:r>
         <w:t>VMMainWindow</w:t>
       </w:r>
+      <w:proofErr w:type="spellEnd"/>
     </w:p>
     <w:p>
       <w:pPr>
@@ -977,7 +1730,27 @@
           <w:sz w:val="21"/>
           <w:szCs w:val="21"/>
         </w:rPr>
-        <w:t xml:space="preserve"> Anfragen an das Backend und stellt Daten für die Bindings der Benutzer</w:t>
+        <w:t xml:space="preserve"> Anfragen an das Backend und stellt Daten für die </w:t>
+      </w:r>
+      <w:proofErr w:type="spellStart"/>
+      <w:r>
+        <w:rPr>
+          <w:rFonts w:ascii="Georgia" w:hAnsi="Georgia"/>
+          <w:b w:val="0"/>
+          <w:sz w:val="21"/>
+          <w:szCs w:val="21"/>
+        </w:rPr>
+        <w:t>Bindings</w:t>
+      </w:r>
+      <w:proofErr w:type="spellEnd"/>
+      <w:r>
+        <w:rPr>
+          <w:rFonts w:ascii="Georgia" w:hAnsi="Georgia"/>
+          <w:b w:val="0"/>
+          <w:sz w:val="21"/>
+          <w:szCs w:val="21"/>
+        </w:rPr>
+        <w:t xml:space="preserve"> der Benutzer</w:t>
       </w:r>
       <w:r>
         <w:rPr>
@@ -1010,12 +1783,14 @@
           <w:szCs w:val="21"/>
         </w:rPr>
       </w:pPr>
+      <w:proofErr w:type="spellStart"/>
       <w:r>
         <w:rPr>
           <w:rStyle w:val="KlasseZchn"/>
         </w:rPr>
         <w:t>VMMainWindow</w:t>
       </w:r>
+      <w:proofErr w:type="spellEnd"/>
       <w:r>
         <w:rPr>
           <w:rFonts w:ascii="Georgia" w:hAnsi="Georgia"/>
@@ -1024,12 +1799,14 @@
         </w:rPr>
         <w:t xml:space="preserve"> implementiert das </w:t>
       </w:r>
+      <w:proofErr w:type="spellStart"/>
       <w:r>
         <w:rPr>
           <w:rStyle w:val="KlasseZchn"/>
         </w:rPr>
         <w:t>INotifyPropertyChanged</w:t>
       </w:r>
+      <w:proofErr w:type="spellEnd"/>
       <w:r>
         <w:rPr>
           <w:rFonts w:ascii="Georgia" w:hAnsi="Georgia"/>
@@ -1052,16 +1829,72 @@
           <w:sz w:val="21"/>
           <w:szCs w:val="21"/>
         </w:rPr>
-        <w:t>utzeroberfläche über Änderungen an den gebundenen Daten benachrichtigen zu können, damit die Benutzeroberfläche sich aktualisieren kann. Benötigt wird dies für die Ausgabe der Fehlermeldungen, da die Liste der Todos als ObservableCollection implementiert ist und ObservableCollections diese Funktionalität von sich aus mitbringen.</w:t>
+        <w:t xml:space="preserve">utzeroberfläche über Änderungen an den gebundenen Daten benachrichtigen zu können, damit die Benutzeroberfläche sich aktualisieren kann. Benötigt wird dies für die Ausgabe der Fehlermeldungen, da die Liste der </w:t>
+      </w:r>
+      <w:proofErr w:type="spellStart"/>
+      <w:r>
+        <w:rPr>
+          <w:rFonts w:ascii="Georgia" w:hAnsi="Georgia"/>
+          <w:sz w:val="21"/>
+          <w:szCs w:val="21"/>
+        </w:rPr>
+        <w:t>Todos</w:t>
+      </w:r>
+      <w:proofErr w:type="spellEnd"/>
+      <w:r>
+        <w:rPr>
+          <w:rFonts w:ascii="Georgia" w:hAnsi="Georgia"/>
+          <w:sz w:val="21"/>
+          <w:szCs w:val="21"/>
+        </w:rPr>
+        <w:t xml:space="preserve"> als </w:t>
+      </w:r>
+      <w:proofErr w:type="spellStart"/>
+      <w:r>
+        <w:rPr>
+          <w:rFonts w:ascii="Georgia" w:hAnsi="Georgia"/>
+          <w:sz w:val="21"/>
+          <w:szCs w:val="21"/>
+        </w:rPr>
+        <w:t>ObservableCollection</w:t>
+      </w:r>
+      <w:proofErr w:type="spellEnd"/>
+      <w:r>
+        <w:rPr>
+          <w:rFonts w:ascii="Georgia" w:hAnsi="Georgia"/>
+          <w:sz w:val="21"/>
+          <w:szCs w:val="21"/>
+        </w:rPr>
+        <w:t xml:space="preserve"> implementiert ist und </w:t>
+      </w:r>
+      <w:proofErr w:type="spellStart"/>
+      <w:r>
+        <w:rPr>
+          <w:rFonts w:ascii="Georgia" w:hAnsi="Georgia"/>
+          <w:sz w:val="21"/>
+          <w:szCs w:val="21"/>
+        </w:rPr>
+        <w:t>ObservableCollections</w:t>
+      </w:r>
+      <w:proofErr w:type="spellEnd"/>
+      <w:r>
+        <w:rPr>
+          <w:rFonts w:ascii="Georgia" w:hAnsi="Georgia"/>
+          <w:sz w:val="21"/>
+          <w:szCs w:val="21"/>
+        </w:rPr>
+        <w:t xml:space="preserve"> diese Funktionalität von sich aus mitbringen.</w:t>
       </w:r>
     </w:p>
     <w:p>
       <w:pPr>
         <w:pStyle w:val="berschrift4"/>
       </w:pPr>
+      <w:proofErr w:type="spellStart"/>
       <w:r>
         <w:t>VMOptions</w:t>
       </w:r>
+      <w:proofErr w:type="spellEnd"/>
     </w:p>
     <w:p>
       <w:pPr>
@@ -1083,12 +1916,14 @@
         </w:rPr>
         <w:t xml:space="preserve">Ähnlich wie </w:t>
       </w:r>
+      <w:proofErr w:type="spellStart"/>
       <w:r>
         <w:rPr>
           <w:rStyle w:val="KlasseZchn"/>
         </w:rPr>
         <w:t>VMMainWindow</w:t>
       </w:r>
+      <w:proofErr w:type="spellEnd"/>
       <w:r>
         <w:rPr>
           <w:rFonts w:ascii="Georgia" w:hAnsi="Georgia"/>
@@ -1097,12 +1932,14 @@
         </w:rPr>
         <w:t xml:space="preserve"> enthält </w:t>
       </w:r>
+      <w:proofErr w:type="spellStart"/>
       <w:r>
         <w:rPr>
           <w:rStyle w:val="KlasseZchn"/>
         </w:rPr>
         <w:t>VMOptions</w:t>
       </w:r>
+      <w:proofErr w:type="spellEnd"/>
       <w:r>
         <w:rPr>
           <w:rFonts w:ascii="Georgia" w:hAnsi="Georgia"/>
@@ -1111,12 +1948,14 @@
         </w:rPr>
         <w:t xml:space="preserve"> die Funktionalität des Optionsmenüs und stellt die Daten zur Anzeige auf der Benutzeroberfläche bereit. Auch </w:t>
       </w:r>
+      <w:proofErr w:type="spellStart"/>
       <w:r>
         <w:rPr>
           <w:rStyle w:val="KlasseZchn"/>
         </w:rPr>
         <w:t>VMOptions</w:t>
       </w:r>
+      <w:proofErr w:type="spellEnd"/>
       <w:r>
         <w:rPr>
           <w:rFonts w:ascii="Georgia" w:hAnsi="Georgia"/>
@@ -1125,12 +1964,14 @@
         </w:rPr>
         <w:t xml:space="preserve"> implementiert die </w:t>
       </w:r>
+      <w:proofErr w:type="spellStart"/>
       <w:r>
         <w:rPr>
           <w:rStyle w:val="KlasseZchn"/>
         </w:rPr>
         <w:t>INotifyPropertyChanged</w:t>
       </w:r>
+      <w:proofErr w:type="spellEnd"/>
       <w:r>
         <w:rPr>
           <w:rFonts w:ascii="Georgia" w:hAnsi="Georgia"/>
@@ -1179,6 +2020,7 @@
         </w:rPr>
         <w:t xml:space="preserve">Die Klasse </w:t>
       </w:r>
+      <w:proofErr w:type="spellStart"/>
       <w:r>
         <w:rPr>
           <w:rStyle w:val="KlasseZchn"/>
@@ -1186,6 +2028,7 @@
         </w:rPr>
         <w:t>VMMainWindow</w:t>
       </w:r>
+      <w:proofErr w:type="spellEnd"/>
       <w:r>
         <w:rPr>
           <w:rFonts w:ascii="Georgia" w:hAnsi="Georgia"/>
@@ -1195,6 +2038,7 @@
         </w:rPr>
         <w:t xml:space="preserve"> nutzt aus dem Backend den </w:t>
       </w:r>
+      <w:proofErr w:type="spellStart"/>
       <w:r>
         <w:rPr>
           <w:rStyle w:val="KlasseZchn"/>
@@ -1202,6 +2046,7 @@
         </w:rPr>
         <w:t>HabiticaClient</w:t>
       </w:r>
+      <w:proofErr w:type="spellEnd"/>
       <w:r>
         <w:rPr>
           <w:rFonts w:ascii="Georgia" w:hAnsi="Georgia"/>
@@ -1221,6 +2066,7 @@
         </w:rPr>
         <w:t xml:space="preserve"> um </w:t>
       </w:r>
+      <w:proofErr w:type="spellStart"/>
       <w:r>
         <w:rPr>
           <w:rStyle w:val="KlasseZchn"/>
@@ -1235,7 +2081,17 @@
           <w:sz w:val="21"/>
           <w:szCs w:val="21"/>
         </w:rPr>
-        <w:t>s zu laden, erstellen, usw.</w:t>
+        <w:t>s</w:t>
+      </w:r>
+      <w:proofErr w:type="spellEnd"/>
+      <w:r>
+        <w:rPr>
+          <w:rFonts w:ascii="Georgia" w:hAnsi="Georgia"/>
+          <w:b w:val="0"/>
+          <w:sz w:val="21"/>
+          <w:szCs w:val="21"/>
+        </w:rPr>
+        <w:t xml:space="preserve"> zu laden, erstellen, usw.</w:t>
       </w:r>
       <w:r>
         <w:rPr>
@@ -1245,7 +2101,97 @@
           <w:szCs w:val="21"/>
         </w:rPr>
         <w:br/>
-        <w:t>Sie reagiert auch auf Exceptions die im Backend geworfen werden können.</w:t>
+        <w:t xml:space="preserve">In </w:t>
+      </w:r>
+      <w:proofErr w:type="spellStart"/>
+      <w:r>
+        <w:rPr>
+          <w:rStyle w:val="KlasseZchn"/>
+        </w:rPr>
+        <w:t>VMOptions</w:t>
+      </w:r>
+      <w:proofErr w:type="spellEnd"/>
+      <w:r>
+        <w:rPr>
+          <w:rFonts w:ascii="Georgia" w:hAnsi="Georgia"/>
+          <w:b w:val="0"/>
+          <w:sz w:val="21"/>
+          <w:szCs w:val="21"/>
+        </w:rPr>
+        <w:t xml:space="preserve"> wird der </w:t>
+      </w:r>
+      <w:proofErr w:type="spellStart"/>
+      <w:r>
+        <w:rPr>
+          <w:rStyle w:val="KlasseZchn"/>
+        </w:rPr>
+        <w:t>ConfigManager</w:t>
+      </w:r>
+      <w:proofErr w:type="spellEnd"/>
+      <w:r>
+        <w:rPr>
+          <w:rFonts w:ascii="Georgia" w:hAnsi="Georgia"/>
+          <w:b w:val="0"/>
+          <w:sz w:val="21"/>
+          <w:szCs w:val="21"/>
+        </w:rPr>
+        <w:t xml:space="preserve"> wird benutzt, um die Konfigurationsdatei zu lesen und zu speichern.</w:t>
+      </w:r>
+      <w:r>
+        <w:rPr>
+          <w:rFonts w:ascii="Georgia" w:hAnsi="Georgia"/>
+          <w:b w:val="0"/>
+          <w:sz w:val="21"/>
+          <w:szCs w:val="21"/>
+        </w:rPr>
+        <w:br/>
+      </w:r>
+      <w:r>
+        <w:rPr>
+          <w:rFonts w:ascii="Georgia" w:hAnsi="Georgia"/>
+          <w:b w:val="0"/>
+          <w:sz w:val="21"/>
+          <w:szCs w:val="21"/>
+        </w:rPr>
+        <w:t>Beide Klassen reagieren</w:t>
+      </w:r>
+      <w:r>
+        <w:rPr>
+          <w:rFonts w:ascii="Georgia" w:hAnsi="Georgia"/>
+          <w:b w:val="0"/>
+          <w:sz w:val="21"/>
+          <w:szCs w:val="21"/>
+        </w:rPr>
+        <w:t xml:space="preserve"> auf </w:t>
+      </w:r>
+      <w:proofErr w:type="spellStart"/>
+      <w:r>
+        <w:rPr>
+          <w:rFonts w:ascii="Georgia" w:hAnsi="Georgia"/>
+          <w:b w:val="0"/>
+          <w:sz w:val="21"/>
+          <w:szCs w:val="21"/>
+        </w:rPr>
+        <w:t>Exceptions</w:t>
+      </w:r>
+      <w:proofErr w:type="spellEnd"/>
+      <w:r>
+        <w:rPr>
+          <w:rFonts w:ascii="Georgia" w:hAnsi="Georgia"/>
+          <w:b w:val="0"/>
+          <w:sz w:val="21"/>
+          <w:szCs w:val="21"/>
+        </w:rPr>
+        <w:t xml:space="preserve"> die im Backend geworfen werden können</w:t>
+      </w:r>
+      <w:r>
+        <w:rPr>
+          <w:rFonts w:ascii="Georgia" w:hAnsi="Georgia"/>
+          <w:b w:val="0"/>
+          <w:sz w:val="21"/>
+          <w:szCs w:val="21"/>
+        </w:rPr>
+        <w:t xml:space="preserve"> mit der Ausgabe einer Fehlermeldung.</w:t>
       </w:r>
     </w:p>
     <w:p>
@@ -1273,12 +2219,14 @@
           <w:rFonts w:ascii="Source Sans Pro" w:hAnsi="Source Sans Pro"/>
         </w:rPr>
       </w:pPr>
+      <w:proofErr w:type="spellStart"/>
       <w:r>
         <w:rPr>
           <w:rFonts w:ascii="Source Sans Pro" w:hAnsi="Source Sans Pro"/>
         </w:rPr>
         <w:t>HabiticaClient</w:t>
       </w:r>
+      <w:proofErr w:type="spellEnd"/>
     </w:p>
     <w:p>
       <w:pPr>
@@ -1294,12 +2242,14 @@
         </w:rPr>
         <w:t>Im Backend ist der </w:t>
       </w:r>
+      <w:proofErr w:type="spellStart"/>
       <w:r>
         <w:rPr>
           <w:rStyle w:val="KlasseZchn"/>
         </w:rPr>
         <w:t>HabiticaClient</w:t>
       </w:r>
+      <w:proofErr w:type="spellEnd"/>
       <w:r>
         <w:rPr>
           <w:rFonts w:ascii="Georgia" w:hAnsi="Georgia"/>
@@ -1308,19 +2258,57 @@
         </w:rPr>
         <w:t xml:space="preserve">, der von </w:t>
       </w:r>
+      <w:proofErr w:type="spellStart"/>
       <w:r>
         <w:rPr>
           <w:rStyle w:val="KlasseZchn"/>
         </w:rPr>
         <w:t>HttpClient</w:t>
       </w:r>
-      <w:r>
-        <w:rPr>
-          <w:rFonts w:ascii="Georgia" w:hAnsi="Georgia"/>
-          <w:sz w:val="21"/>
-          <w:szCs w:val="21"/>
-        </w:rPr>
-        <w:t xml:space="preserve"> erbt, verantwortlich, verschiedene HttpRequests an die Habitica API Server zu senden.</w:t>
+      <w:proofErr w:type="spellEnd"/>
+      <w:r>
+        <w:rPr>
+          <w:rFonts w:ascii="Georgia" w:hAnsi="Georgia"/>
+          <w:sz w:val="21"/>
+          <w:szCs w:val="21"/>
+        </w:rPr>
+        <w:t xml:space="preserve"> erbt, verantwortlich, verschiedene </w:t>
+      </w:r>
+      <w:proofErr w:type="spellStart"/>
+      <w:r>
+        <w:rPr>
+          <w:rFonts w:ascii="Georgia" w:hAnsi="Georgia"/>
+          <w:sz w:val="21"/>
+          <w:szCs w:val="21"/>
+        </w:rPr>
+        <w:t>HttpRequests</w:t>
+      </w:r>
+      <w:proofErr w:type="spellEnd"/>
+      <w:r>
+        <w:rPr>
+          <w:rFonts w:ascii="Georgia" w:hAnsi="Georgia"/>
+          <w:sz w:val="21"/>
+          <w:szCs w:val="21"/>
+        </w:rPr>
+        <w:t xml:space="preserve"> an die </w:t>
+      </w:r>
+      <w:proofErr w:type="spellStart"/>
+      <w:r>
+        <w:rPr>
+          <w:rFonts w:ascii="Georgia" w:hAnsi="Georgia"/>
+          <w:sz w:val="21"/>
+          <w:szCs w:val="21"/>
+        </w:rPr>
+        <w:t>Habitica</w:t>
+      </w:r>
+      <w:proofErr w:type="spellEnd"/>
+      <w:r>
+        <w:rPr>
+          <w:rFonts w:ascii="Georgia" w:hAnsi="Georgia"/>
+          <w:sz w:val="21"/>
+          <w:szCs w:val="21"/>
+        </w:rPr>
+        <w:t xml:space="preserve"> API Server zu senden.</w:t>
       </w:r>
       <w:r>
         <w:rPr>
@@ -1329,7 +2317,43 @@
           <w:szCs w:val="21"/>
         </w:rPr>
         <w:br/>
-        <w:t>Da ein Request eine Weile dauert, aber in dieser Zeit die Gui und andere Programmteile nicht stillstehen sollen, werden die Requests asynchron abgeschickt.</w:t>
+        <w:t xml:space="preserve">Da ein Request eine Weile dauert, aber in dieser Zeit die </w:t>
+      </w:r>
+      <w:proofErr w:type="spellStart"/>
+      <w:r>
+        <w:rPr>
+          <w:rFonts w:ascii="Georgia" w:hAnsi="Georgia"/>
+          <w:sz w:val="21"/>
+          <w:szCs w:val="21"/>
+        </w:rPr>
+        <w:t>Gui</w:t>
+      </w:r>
+      <w:proofErr w:type="spellEnd"/>
+      <w:r>
+        <w:rPr>
+          <w:rFonts w:ascii="Georgia" w:hAnsi="Georgia"/>
+          <w:sz w:val="21"/>
+          <w:szCs w:val="21"/>
+        </w:rPr>
+        <w:t xml:space="preserve"> und andere Programmteile nicht stillstehen sollen, werden die </w:t>
+      </w:r>
+      <w:proofErr w:type="spellStart"/>
+      <w:r>
+        <w:rPr>
+          <w:rFonts w:ascii="Georgia" w:hAnsi="Georgia"/>
+          <w:sz w:val="21"/>
+          <w:szCs w:val="21"/>
+        </w:rPr>
+        <w:t>Requests</w:t>
+      </w:r>
+      <w:proofErr w:type="spellEnd"/>
+      <w:r>
+        <w:rPr>
+          <w:rFonts w:ascii="Georgia" w:hAnsi="Georgia"/>
+          <w:sz w:val="21"/>
+          <w:szCs w:val="21"/>
+        </w:rPr>
+        <w:t xml:space="preserve"> asynchron abgeschickt.</w:t>
       </w:r>
     </w:p>
     <w:p>
@@ -1337,6 +2361,11 @@
         <w:pStyle w:val="StandardWeb"/>
         <w:shd w:val="clear" w:color="auto" w:fill="FFFFFF"/>
         <w:spacing w:before="0"/>
+        <w:rPr>
+          <w:rFonts w:ascii="Georgia" w:hAnsi="Georgia"/>
+          <w:sz w:val="21"/>
+          <w:szCs w:val="21"/>
+        </w:rPr>
       </w:pPr>
       <w:r>
         <w:rPr>
@@ -1360,7 +2389,25 @@
           <w:sz w:val="21"/>
           <w:szCs w:val="21"/>
         </w:rPr>
-        <w:t xml:space="preserve"> die einen auf Habitica registrierten Benutzer identifizieren.</w:t>
+        <w:t xml:space="preserve"> die einen auf </w:t>
+      </w:r>
+      <w:proofErr w:type="spellStart"/>
+      <w:r>
+        <w:rPr>
+          <w:rFonts w:ascii="Georgia" w:hAnsi="Georgia"/>
+          <w:sz w:val="21"/>
+          <w:szCs w:val="21"/>
+        </w:rPr>
+        <w:t>Habitica</w:t>
+      </w:r>
+      <w:proofErr w:type="spellEnd"/>
+      <w:r>
+        <w:rPr>
+          <w:rFonts w:ascii="Georgia" w:hAnsi="Georgia"/>
+          <w:sz w:val="21"/>
+          <w:szCs w:val="21"/>
+        </w:rPr>
+        <w:t xml:space="preserve"> registrierten Benutzer identifizieren.</w:t>
       </w:r>
       <w:r>
         <w:rPr>
@@ -1369,14 +2416,70 @@
           <w:szCs w:val="21"/>
         </w:rPr>
         <w:br/>
-        <w:t xml:space="preserve">Die userId und das apiToken werden in den Properties.settings abgespeichert. Sind diese Einträge leer, zum Beispiel beim ersten Starten des Programmes, wird eine </w:t>
-      </w:r>
+        <w:t xml:space="preserve">Die </w:t>
+      </w:r>
+      <w:proofErr w:type="spellStart"/>
+      <w:r>
+        <w:rPr>
+          <w:rFonts w:ascii="Georgia" w:hAnsi="Georgia"/>
+          <w:sz w:val="21"/>
+          <w:szCs w:val="21"/>
+        </w:rPr>
+        <w:t>userId</w:t>
+      </w:r>
+      <w:proofErr w:type="spellEnd"/>
+      <w:r>
+        <w:rPr>
+          <w:rFonts w:ascii="Georgia" w:hAnsi="Georgia"/>
+          <w:sz w:val="21"/>
+          <w:szCs w:val="21"/>
+        </w:rPr>
+        <w:t xml:space="preserve"> und das </w:t>
+      </w:r>
+      <w:proofErr w:type="spellStart"/>
+      <w:r>
+        <w:rPr>
+          <w:rFonts w:ascii="Georgia" w:hAnsi="Georgia"/>
+          <w:sz w:val="21"/>
+          <w:szCs w:val="21"/>
+        </w:rPr>
+        <w:t>apiToken</w:t>
+      </w:r>
+      <w:proofErr w:type="spellEnd"/>
+      <w:r>
+        <w:rPr>
+          <w:rFonts w:ascii="Georgia" w:hAnsi="Georgia"/>
+          <w:sz w:val="21"/>
+          <w:szCs w:val="21"/>
+        </w:rPr>
+        <w:t xml:space="preserve"> werden in den </w:t>
+      </w:r>
+      <w:proofErr w:type="spellStart"/>
+      <w:r>
+        <w:rPr>
+          <w:rFonts w:ascii="Georgia" w:hAnsi="Georgia"/>
+          <w:sz w:val="21"/>
+          <w:szCs w:val="21"/>
+        </w:rPr>
+        <w:t>Properties.settings</w:t>
+      </w:r>
+      <w:proofErr w:type="spellEnd"/>
+      <w:r>
+        <w:rPr>
+          <w:rFonts w:ascii="Georgia" w:hAnsi="Georgia"/>
+          <w:sz w:val="21"/>
+          <w:szCs w:val="21"/>
+        </w:rPr>
+        <w:t xml:space="preserve"> abgespeichert. Sind diese Einträge leer, zum Beispiel beim ersten Starten des Programmes, wird eine </w:t>
+      </w:r>
+      <w:proofErr w:type="spellStart"/>
       <w:r>
         <w:rPr>
           <w:rStyle w:val="KlasseZchn"/>
         </w:rPr>
         <w:t>NoCredentialsException</w:t>
       </w:r>
+      <w:proofErr w:type="spellEnd"/>
       <w:r>
         <w:rPr>
           <w:rFonts w:ascii="Georgia" w:hAnsi="Georgia"/>
@@ -1385,6 +2488,13 @@
         </w:rPr>
         <w:t xml:space="preserve"> geworfen.</w:t>
       </w:r>
+    </w:p>
+    <w:p>
+      <w:pPr>
+        <w:pStyle w:val="StandardWeb"/>
+        <w:shd w:val="clear" w:color="auto" w:fill="FFFFFF"/>
+        <w:spacing w:before="0"/>
+      </w:pPr>
     </w:p>
     <w:p>
       <w:pPr>
@@ -1408,12 +2518,24 @@
     </w:p>
     <w:p>
       <w:r>
-        <w:t>Durch Task Objekte und die Schlüsselw</w:t>
-      </w:r>
-      <w:bookmarkStart w:id="2" w:name="_GoBack"/>
-      <w:bookmarkEnd w:id="2"/>
-      <w:r>
-        <w:t>örter async und await wird die asynchrone Programmierung vereinfacht. Sie ersetzen das komplizierte manuelle Arbeiten mit Threads.</w:t>
+        <w:lastRenderedPageBreak/>
+        <w:t xml:space="preserve">Durch Task Objekte und die Schlüsselwörter </w:t>
+      </w:r>
+      <w:proofErr w:type="spellStart"/>
+      <w:r>
+        <w:t>async</w:t>
+      </w:r>
+      <w:proofErr w:type="spellEnd"/>
+      <w:r>
+        <w:t xml:space="preserve"> und </w:t>
+      </w:r>
+      <w:proofErr w:type="spellStart"/>
+      <w:r>
+        <w:t>await</w:t>
+      </w:r>
+      <w:proofErr w:type="spellEnd"/>
+      <w:r>
+        <w:t xml:space="preserve"> wird die asynchrone Programmierung vereinfacht. Sie ersetzen das komplizierte manuelle Arbeiten mit Threads.</w:t>
       </w:r>
     </w:p>
     <w:p>
@@ -1453,7 +2575,6 @@
           <w:sz w:val="21"/>
           <w:szCs w:val="21"/>
         </w:rPr>
-        <w:lastRenderedPageBreak/>
         <w:t xml:space="preserve">Innerhalb einer </w:t>
       </w:r>
       <w:r>
@@ -1534,7 +2655,25 @@
           <w:sz w:val="21"/>
           <w:szCs w:val="21"/>
         </w:rPr>
-        <w:t xml:space="preserve"> blockiert. Mit dem Schlüsselwort await wird die Kontrolle an den Aufrufer der Methode zurückgegeben.</w:t>
+        <w:t xml:space="preserve"> blockiert. Mit dem Schlüsselwort </w:t>
+      </w:r>
+      <w:proofErr w:type="spellStart"/>
+      <w:r>
+        <w:rPr>
+          <w:rFonts w:ascii="Georgia" w:hAnsi="Georgia"/>
+          <w:sz w:val="21"/>
+          <w:szCs w:val="21"/>
+        </w:rPr>
+        <w:t>await</w:t>
+      </w:r>
+      <w:proofErr w:type="spellEnd"/>
+      <w:r>
+        <w:rPr>
+          <w:rFonts w:ascii="Georgia" w:hAnsi="Georgia"/>
+          <w:sz w:val="21"/>
+          <w:szCs w:val="21"/>
+        </w:rPr>
+        <w:t xml:space="preserve"> wird die Kontrolle an den Aufrufer der Methode zurückgegeben.</w:t>
       </w:r>
     </w:p>
     <w:p>
@@ -1548,41 +2687,61 @@
         </w:pBdr>
         <w:wordWrap w:val="0"/>
       </w:pPr>
+      <w:proofErr w:type="spellStart"/>
       <w:r>
         <w:rPr>
           <w:rStyle w:val="hljs-keyword"/>
         </w:rPr>
         <w:t>async</w:t>
       </w:r>
+      <w:proofErr w:type="spellEnd"/>
       <w:r>
         <w:rPr>
           <w:rStyle w:val="hljs-function"/>
         </w:rPr>
         <w:t xml:space="preserve"> </w:t>
       </w:r>
+      <w:proofErr w:type="spellStart"/>
       <w:r>
         <w:rPr>
           <w:rStyle w:val="hljs-keyword"/>
         </w:rPr>
         <w:t>void</w:t>
       </w:r>
+      <w:proofErr w:type="spellEnd"/>
       <w:r>
         <w:rPr>
           <w:rStyle w:val="hljs-function"/>
         </w:rPr>
         <w:t xml:space="preserve"> </w:t>
       </w:r>
+      <w:proofErr w:type="spellStart"/>
       <w:r>
         <w:rPr>
           <w:rStyle w:val="hljs-title"/>
         </w:rPr>
-        <w:t>DownloadButton_Click</w:t>
-      </w:r>
+        <w:t>DownloadButton_</w:t>
+      </w:r>
+      <w:proofErr w:type="gramStart"/>
+      <w:r>
+        <w:rPr>
+          <w:rStyle w:val="hljs-title"/>
+        </w:rPr>
+        <w:t>Click</w:t>
+      </w:r>
+      <w:proofErr w:type="spellEnd"/>
       <w:r>
         <w:rPr>
           <w:rStyle w:val="hljs-function"/>
         </w:rPr>
-        <w:t>()</w:t>
+        <w:t>(</w:t>
+      </w:r>
+      <w:proofErr w:type="gramEnd"/>
+      <w:r>
+        <w:rPr>
+          <w:rStyle w:val="hljs-function"/>
+        </w:rPr>
+        <w:t>)</w:t>
       </w:r>
     </w:p>
     <w:p>
@@ -1624,7 +2783,35 @@
         <w:rPr>
           <w:rStyle w:val="hljs-comment"/>
         </w:rPr>
-        <w:t>//Durch das await wird nach dem Aufruf von GetStringAsync die Kontrolle an z.B. die GUI zurückgegeben.</w:t>
+        <w:t xml:space="preserve">//Durch das </w:t>
+      </w:r>
+      <w:proofErr w:type="spellStart"/>
+      <w:r>
+        <w:rPr>
+          <w:rStyle w:val="hljs-comment"/>
+        </w:rPr>
+        <w:t>await</w:t>
+      </w:r>
+      <w:proofErr w:type="spellEnd"/>
+      <w:r>
+        <w:rPr>
+          <w:rStyle w:val="hljs-comment"/>
+        </w:rPr>
+        <w:t xml:space="preserve"> wird nach dem Aufruf von </w:t>
+      </w:r>
+      <w:proofErr w:type="spellStart"/>
+      <w:r>
+        <w:rPr>
+          <w:rStyle w:val="hljs-comment"/>
+        </w:rPr>
+        <w:t>GetStringAsync</w:t>
+      </w:r>
+      <w:proofErr w:type="spellEnd"/>
+      <w:r>
+        <w:rPr>
+          <w:rStyle w:val="hljs-comment"/>
+        </w:rPr>
+        <w:t xml:space="preserve"> die Kontrolle an z.B. die GUI zurückgegeben.</w:t>
       </w:r>
     </w:p>
     <w:p>
@@ -1648,7 +2835,21 @@
         <w:rPr>
           <w:rStyle w:val="hljs-comment"/>
         </w:rPr>
-        <w:t>//Ist GetStringAsync fertig ausgeführt läuft diese Methode weiter.</w:t>
+        <w:t xml:space="preserve">//Ist </w:t>
+      </w:r>
+      <w:proofErr w:type="spellStart"/>
+      <w:r>
+        <w:rPr>
+          <w:rStyle w:val="hljs-comment"/>
+        </w:rPr>
+        <w:t>GetStringAsync</w:t>
+      </w:r>
+      <w:proofErr w:type="spellEnd"/>
+      <w:r>
+        <w:rPr>
+          <w:rStyle w:val="hljs-comment"/>
+        </w:rPr>
+        <w:t xml:space="preserve"> fertig ausgeführt läuft diese Methode weiter.</w:t>
       </w:r>
     </w:p>
     <w:p>
@@ -1690,7 +2891,39 @@
           <w:rStyle w:val="HTMLCode"/>
           <w:lang w:val="en-GB"/>
         </w:rPr>
-        <w:t xml:space="preserve"> myClient.GetStringAsync(url);</w:t>
+        <w:t xml:space="preserve"> </w:t>
+      </w:r>
+      <w:proofErr w:type="spellStart"/>
+      <w:r>
+        <w:rPr>
+          <w:rStyle w:val="HTMLCode"/>
+          <w:lang w:val="en-GB"/>
+        </w:rPr>
+        <w:t>myClient.GetStringAsync</w:t>
+      </w:r>
+      <w:proofErr w:type="spellEnd"/>
+      <w:r>
+        <w:rPr>
+          <w:rStyle w:val="HTMLCode"/>
+          <w:lang w:val="en-GB"/>
+        </w:rPr>
+        <w:t>(</w:t>
+      </w:r>
+      <w:proofErr w:type="spellStart"/>
+      <w:r>
+        <w:rPr>
+          <w:rStyle w:val="HTMLCode"/>
+          <w:lang w:val="en-GB"/>
+        </w:rPr>
+        <w:t>url</w:t>
+      </w:r>
+      <w:proofErr w:type="spellEnd"/>
+      <w:r>
+        <w:rPr>
+          <w:rStyle w:val="HTMLCode"/>
+          <w:lang w:val="en-GB"/>
+        </w:rPr>
+        <w:t>);</w:t>
       </w:r>
     </w:p>
     <w:p>
@@ -1711,11 +2944,19 @@
         </w:rPr>
         <w:t xml:space="preserve">    </w:t>
       </w:r>
+      <w:proofErr w:type="spellStart"/>
       <w:r>
         <w:rPr>
           <w:rStyle w:val="HTMLCode"/>
         </w:rPr>
-        <w:t>doSomething(s);</w:t>
+        <w:t>doSomething</w:t>
+      </w:r>
+      <w:proofErr w:type="spellEnd"/>
+      <w:r>
+        <w:rPr>
+          <w:rStyle w:val="HTMLCode"/>
+        </w:rPr>
+        <w:t>(s);</w:t>
       </w:r>
     </w:p>
     <w:p>
@@ -1750,23 +2991,153 @@
           <w:rFonts w:ascii="Source Sans Pro" w:hAnsi="Source Sans Pro"/>
         </w:rPr>
         <w:br/>
-        <w:t>HabiticaSerializer</w:t>
-      </w:r>
+      </w:r>
+      <w:bookmarkStart w:id="2" w:name="_GoBack"/>
+      <w:bookmarkEnd w:id="2"/>
+      <w:proofErr w:type="spellStart"/>
+      <w:r>
+        <w:rPr>
+          <w:rFonts w:ascii="Source Sans Pro" w:hAnsi="Source Sans Pro"/>
+        </w:rPr>
+        <w:t>ConfigManager</w:t>
+      </w:r>
+      <w:proofErr w:type="spellEnd"/>
     </w:p>
     <w:p>
       <w:pPr>
         <w:pStyle w:val="StandardWeb"/>
         <w:shd w:val="clear" w:color="auto" w:fill="FFFFFF"/>
         <w:spacing w:before="0"/>
-      </w:pPr>
-      <w:r>
-        <w:rPr>
-          <w:rFonts w:ascii="Georgia" w:hAnsi="Georgia"/>
-          <w:sz w:val="21"/>
-          <w:szCs w:val="21"/>
-        </w:rPr>
-        <w:t>Da die Habitica API Daten im JSON Format erwartet und zurückschickt, nutzt der Client den </w:t>
-      </w:r>
+        <w:rPr>
+          <w:rFonts w:ascii="Georgia" w:hAnsi="Georgia"/>
+          <w:sz w:val="21"/>
+          <w:szCs w:val="21"/>
+        </w:rPr>
+      </w:pPr>
+      <w:r>
+        <w:rPr>
+          <w:rFonts w:ascii="Georgia" w:hAnsi="Georgia"/>
+          <w:sz w:val="21"/>
+          <w:szCs w:val="21"/>
+        </w:rPr>
+        <w:t>Ist</w:t>
+      </w:r>
+      <w:r>
+        <w:rPr>
+          <w:rFonts w:ascii="Georgia" w:hAnsi="Georgia"/>
+          <w:sz w:val="21"/>
+          <w:szCs w:val="21"/>
+        </w:rPr>
+        <w:t xml:space="preserve"> dafür verantwortlich, Konfigurationseinstellungen im JSON Format in einer config.ini Datei zu speichern und sie auszulesen.</w:t>
+      </w:r>
+    </w:p>
+    <w:p>
+      <w:pPr>
+        <w:pStyle w:val="StandardWeb"/>
+        <w:shd w:val="clear" w:color="auto" w:fill="FFFFFF"/>
+        <w:spacing w:before="0"/>
+        <w:rPr>
+          <w:rFonts w:ascii="Georgia" w:hAnsi="Georgia"/>
+          <w:sz w:val="21"/>
+          <w:szCs w:val="21"/>
+        </w:rPr>
+      </w:pPr>
+      <w:r>
+        <w:rPr>
+          <w:rFonts w:ascii="Georgia" w:hAnsi="Georgia"/>
+          <w:sz w:val="21"/>
+          <w:szCs w:val="21"/>
+        </w:rPr>
+        <w:t xml:space="preserve">Das </w:t>
+      </w:r>
+      <w:proofErr w:type="spellStart"/>
+      <w:r>
+        <w:rPr>
+          <w:rFonts w:ascii="Georgia" w:hAnsi="Georgia"/>
+          <w:sz w:val="21"/>
+          <w:szCs w:val="21"/>
+        </w:rPr>
+        <w:t>Config</w:t>
+      </w:r>
+      <w:proofErr w:type="spellEnd"/>
+      <w:r>
+        <w:rPr>
+          <w:rFonts w:ascii="Georgia" w:hAnsi="Georgia"/>
+          <w:sz w:val="21"/>
+          <w:szCs w:val="21"/>
+        </w:rPr>
+        <w:t xml:space="preserve">-Objekt ist ein dynamisches Objekt, und kann damit Properties mit beliebigem Namen und beliebigen Datentypen annehmen. Dies wurde gewählt, damit bei der weiteren Entwicklung schnell und simpel weitere Einstellungen (z.B. Ansichtseinstellungen, </w:t>
+      </w:r>
+      <w:proofErr w:type="spellStart"/>
+      <w:r>
+        <w:rPr>
+          <w:rFonts w:ascii="Georgia" w:hAnsi="Georgia"/>
+          <w:sz w:val="21"/>
+          <w:szCs w:val="21"/>
+        </w:rPr>
+        <w:t>Keybindings</w:t>
+      </w:r>
+      <w:proofErr w:type="spellEnd"/>
+      <w:r>
+        <w:rPr>
+          <w:rFonts w:ascii="Georgia" w:hAnsi="Georgia"/>
+          <w:sz w:val="21"/>
+          <w:szCs w:val="21"/>
+        </w:rPr>
+        <w:t>) implementiert und gespeichert werden können.</w:t>
+      </w:r>
+    </w:p>
+    <w:p>
+      <w:pPr>
+        <w:pStyle w:val="berschrift3"/>
+        <w:shd w:val="clear" w:color="auto" w:fill="FFFFFF"/>
+        <w:spacing w:before="0"/>
+        <w:rPr>
+          <w:rFonts w:ascii="Source Sans Pro" w:hAnsi="Source Sans Pro"/>
+        </w:rPr>
+      </w:pPr>
+      <w:proofErr w:type="spellStart"/>
+      <w:r>
+        <w:rPr>
+          <w:rFonts w:ascii="Source Sans Pro" w:hAnsi="Source Sans Pro"/>
+        </w:rPr>
+        <w:t>HabiticaSerializer</w:t>
+      </w:r>
+      <w:proofErr w:type="spellEnd"/>
+    </w:p>
+    <w:p>
+      <w:pPr>
+        <w:pStyle w:val="StandardWeb"/>
+        <w:shd w:val="clear" w:color="auto" w:fill="FFFFFF"/>
+        <w:spacing w:before="0"/>
+      </w:pPr>
+      <w:r>
+        <w:rPr>
+          <w:rFonts w:ascii="Georgia" w:hAnsi="Georgia"/>
+          <w:sz w:val="21"/>
+          <w:szCs w:val="21"/>
+        </w:rPr>
+        <w:t xml:space="preserve">Da die </w:t>
+      </w:r>
+      <w:proofErr w:type="spellStart"/>
+      <w:r>
+        <w:rPr>
+          <w:rFonts w:ascii="Georgia" w:hAnsi="Georgia"/>
+          <w:sz w:val="21"/>
+          <w:szCs w:val="21"/>
+        </w:rPr>
+        <w:t>Habitica</w:t>
+      </w:r>
+      <w:proofErr w:type="spellEnd"/>
+      <w:r>
+        <w:rPr>
+          <w:rFonts w:ascii="Georgia" w:hAnsi="Georgia"/>
+          <w:sz w:val="21"/>
+          <w:szCs w:val="21"/>
+        </w:rPr>
+        <w:t xml:space="preserve"> API Daten im JSON Format erwartet und zurückschickt, nutzt der Client den </w:t>
+      </w:r>
+      <w:proofErr w:type="spellStart"/>
       <w:r>
         <w:rPr>
           <w:rStyle w:val="KlasseZchn"/>
@@ -1774,6 +3145,7 @@
         </w:rPr>
         <w:t>HabiticaSerializer</w:t>
       </w:r>
+      <w:proofErr w:type="spellEnd"/>
       <w:r>
         <w:rPr>
           <w:rFonts w:ascii="Georgia" w:hAnsi="Georgia"/>
@@ -1782,12 +3154,14 @@
         </w:rPr>
         <w:t> um </w:t>
       </w:r>
+      <w:proofErr w:type="spellStart"/>
       <w:r>
         <w:rPr>
           <w:rStyle w:val="KlasseZchn"/>
         </w:rPr>
         <w:t>HabitcaTodos</w:t>
       </w:r>
+      <w:proofErr w:type="spellEnd"/>
       <w:r>
         <w:rPr>
           <w:rFonts w:ascii="Georgia" w:hAnsi="Georgia"/>
@@ -1810,7 +3184,25 @@
           <w:sz w:val="21"/>
           <w:szCs w:val="21"/>
         </w:rPr>
-        <w:t xml:space="preserve"> zu deserialisieren.</w:t>
+        <w:t xml:space="preserve"> zu </w:t>
+      </w:r>
+      <w:proofErr w:type="spellStart"/>
+      <w:r>
+        <w:rPr>
+          <w:rFonts w:ascii="Georgia" w:hAnsi="Georgia"/>
+          <w:sz w:val="21"/>
+          <w:szCs w:val="21"/>
+        </w:rPr>
+        <w:t>deserialisieren</w:t>
+      </w:r>
+      <w:proofErr w:type="spellEnd"/>
+      <w:r>
+        <w:rPr>
+          <w:rFonts w:ascii="Georgia" w:hAnsi="Georgia"/>
+          <w:sz w:val="21"/>
+          <w:szCs w:val="21"/>
+        </w:rPr>
+        <w:t>.</w:t>
       </w:r>
       <w:r>
         <w:rPr>
@@ -1821,12 +3213,14 @@
         <w:br/>
         <w:t>Der </w:t>
       </w:r>
+      <w:proofErr w:type="spellStart"/>
       <w:r>
         <w:rPr>
           <w:rStyle w:val="KlasseZchn"/>
         </w:rPr>
         <w:t>HabiticaSerializer</w:t>
       </w:r>
+      <w:proofErr w:type="spellEnd"/>
       <w:r>
         <w:rPr>
           <w:rFonts w:ascii="Georgia" w:hAnsi="Georgia"/>
@@ -1877,6 +3271,7 @@
         </w:rPr>
         <w:t xml:space="preserve">-String übergeben, den parsen sie, zum Teil mit der Methode </w:t>
       </w:r>
+      <w:proofErr w:type="spellStart"/>
       <w:r>
         <w:rPr>
           <w:rFonts w:ascii="Georgia" w:hAnsi="Georgia"/>
@@ -1884,7 +3279,17 @@
           <w:sz w:val="21"/>
           <w:szCs w:val="21"/>
         </w:rPr>
-        <w:t>ParseResponseData()</w:t>
+        <w:t>ParseResponseData</w:t>
+      </w:r>
+      <w:proofErr w:type="spellEnd"/>
+      <w:r>
+        <w:rPr>
+          <w:rFonts w:ascii="Georgia" w:hAnsi="Georgia"/>
+          <w:i/>
+          <w:sz w:val="21"/>
+          <w:szCs w:val="21"/>
+        </w:rPr>
+        <w:t>()</w:t>
       </w:r>
       <w:r>
         <w:rPr>
@@ -1894,6 +3299,7 @@
         </w:rPr>
         <w:t>, und geben ein oder mehrere </w:t>
       </w:r>
+      <w:proofErr w:type="spellStart"/>
       <w:r>
         <w:rPr>
           <w:rStyle w:val="KlasseZchn"/>
@@ -1902,6 +3308,7 @@
         </w:rPr>
         <w:t>HabiticaTodos</w:t>
       </w:r>
+      <w:proofErr w:type="spellEnd"/>
       <w:r>
         <w:rPr>
           <w:rFonts w:ascii="Georgia" w:hAnsi="Georgia"/>
@@ -1910,6 +3317,8 @@
         </w:rPr>
         <w:t xml:space="preserve"> zurück. Die Methode </w:t>
       </w:r>
+      <w:proofErr w:type="spellStart"/>
+      <w:proofErr w:type="gramStart"/>
       <w:r>
         <w:rPr>
           <w:rFonts w:ascii="Georgia" w:hAnsi="Georgia"/>
@@ -1917,7 +3326,27 @@
           <w:sz w:val="21"/>
           <w:szCs w:val="21"/>
         </w:rPr>
-        <w:t>ParseResponseData()</w:t>
+        <w:t>ParseResponseData</w:t>
+      </w:r>
+      <w:proofErr w:type="spellEnd"/>
+      <w:r>
+        <w:rPr>
+          <w:rFonts w:ascii="Georgia" w:hAnsi="Georgia"/>
+          <w:i/>
+          <w:sz w:val="21"/>
+          <w:szCs w:val="21"/>
+        </w:rPr>
+        <w:t>(</w:t>
+      </w:r>
+      <w:proofErr w:type="gramEnd"/>
+      <w:r>
+        <w:rPr>
+          <w:rFonts w:ascii="Georgia" w:hAnsi="Georgia"/>
+          <w:i/>
+          <w:sz w:val="21"/>
+          <w:szCs w:val="21"/>
+        </w:rPr>
+        <w:t>)</w:t>
       </w:r>
       <w:r>
         <w:rPr>
@@ -1940,8 +3369,45 @@
           <w:sz w:val="21"/>
           <w:szCs w:val="21"/>
         </w:rPr>
-        <w:t xml:space="preserve">Sind der eingegebene userId oder apiToken falsch, antwortet der Server, dass ein solcher Nutzer nicht existiert. Daraufhin wird eine </w:t>
-      </w:r>
+        <w:t xml:space="preserve">Sind der eingegebene </w:t>
+      </w:r>
+      <w:proofErr w:type="spellStart"/>
+      <w:r>
+        <w:rPr>
+          <w:rFonts w:ascii="Georgia" w:hAnsi="Georgia"/>
+          <w:sz w:val="21"/>
+          <w:szCs w:val="21"/>
+        </w:rPr>
+        <w:t>userId</w:t>
+      </w:r>
+      <w:proofErr w:type="spellEnd"/>
+      <w:r>
+        <w:rPr>
+          <w:rFonts w:ascii="Georgia" w:hAnsi="Georgia"/>
+          <w:sz w:val="21"/>
+          <w:szCs w:val="21"/>
+        </w:rPr>
+        <w:t xml:space="preserve"> oder </w:t>
+      </w:r>
+      <w:proofErr w:type="spellStart"/>
+      <w:r>
+        <w:rPr>
+          <w:rFonts w:ascii="Georgia" w:hAnsi="Georgia"/>
+          <w:sz w:val="21"/>
+          <w:szCs w:val="21"/>
+        </w:rPr>
+        <w:t>apiToken</w:t>
+      </w:r>
+      <w:proofErr w:type="spellEnd"/>
+      <w:r>
+        <w:rPr>
+          <w:rFonts w:ascii="Georgia" w:hAnsi="Georgia"/>
+          <w:sz w:val="21"/>
+          <w:szCs w:val="21"/>
+        </w:rPr>
+        <w:t xml:space="preserve"> falsch, antwortet der Server, dass ein solcher Nutzer nicht existiert. Daraufhin wird eine </w:t>
+      </w:r>
+      <w:proofErr w:type="spellStart"/>
       <w:r>
         <w:rPr>
           <w:rStyle w:val="KlasseZchn"/>
@@ -1950,6 +3416,7 @@
         </w:rPr>
         <w:t>WrongCredentialsException</w:t>
       </w:r>
+      <w:proofErr w:type="spellEnd"/>
       <w:r>
         <w:rPr>
           <w:rFonts w:ascii="Georgia" w:hAnsi="Georgia"/>
@@ -1983,6 +3450,7 @@
         </w:rPr>
         <w:t xml:space="preserve"> die JSON-Daten die falsche Form haben, steht das in der Serverantwort. Daraufhin wird eine </w:t>
       </w:r>
+      <w:proofErr w:type="spellStart"/>
       <w:r>
         <w:rPr>
           <w:rStyle w:val="KlasseZchn"/>
@@ -1991,6 +3459,7 @@
         </w:rPr>
         <w:t>UnsuccessfulException</w:t>
       </w:r>
+      <w:proofErr w:type="spellEnd"/>
       <w:r>
         <w:rPr>
           <w:rFonts w:ascii="Georgia" w:hAnsi="Georgia"/>
@@ -2025,12 +3494,14 @@
           <w:rFonts w:ascii="Source Sans Pro" w:hAnsi="Source Sans Pro"/>
         </w:rPr>
       </w:pPr>
+      <w:proofErr w:type="spellStart"/>
       <w:r>
         <w:rPr>
           <w:rFonts w:ascii="Source Sans Pro" w:hAnsi="Source Sans Pro"/>
         </w:rPr>
         <w:t>HabiticaTodo</w:t>
       </w:r>
+      <w:proofErr w:type="spellEnd"/>
     </w:p>
     <w:p>
       <w:pPr>
@@ -2044,8 +3515,45 @@
           <w:sz w:val="21"/>
           <w:szCs w:val="21"/>
         </w:rPr>
-        <w:t>Die Klasse HabiticaTodo definiert selbst nur ein Attribut, die Checklist. Es wird noch nicht benutzt, da ChecklistItems in der API gesondert behandelt werden müssen, und dies im </w:t>
-      </w:r>
+        <w:t xml:space="preserve">Die Klasse </w:t>
+      </w:r>
+      <w:proofErr w:type="spellStart"/>
+      <w:r>
+        <w:rPr>
+          <w:rFonts w:ascii="Georgia" w:hAnsi="Georgia"/>
+          <w:sz w:val="21"/>
+          <w:szCs w:val="21"/>
+        </w:rPr>
+        <w:t>HabiticaTodo</w:t>
+      </w:r>
+      <w:proofErr w:type="spellEnd"/>
+      <w:r>
+        <w:rPr>
+          <w:rFonts w:ascii="Georgia" w:hAnsi="Georgia"/>
+          <w:sz w:val="21"/>
+          <w:szCs w:val="21"/>
+        </w:rPr>
+        <w:t xml:space="preserve"> definiert selbst nur ein Attribut, die Checklist. Es wird noch nicht benutzt, da </w:t>
+      </w:r>
+      <w:proofErr w:type="spellStart"/>
+      <w:r>
+        <w:rPr>
+          <w:rFonts w:ascii="Georgia" w:hAnsi="Georgia"/>
+          <w:sz w:val="21"/>
+          <w:szCs w:val="21"/>
+        </w:rPr>
+        <w:t>ChecklistItems</w:t>
+      </w:r>
+      <w:proofErr w:type="spellEnd"/>
+      <w:r>
+        <w:rPr>
+          <w:rFonts w:ascii="Georgia" w:hAnsi="Georgia"/>
+          <w:sz w:val="21"/>
+          <w:szCs w:val="21"/>
+        </w:rPr>
+        <w:t xml:space="preserve"> in der API gesondert behandelt werden müssen, und dies im </w:t>
+      </w:r>
+      <w:proofErr w:type="spellStart"/>
       <w:r>
         <w:rPr>
           <w:rStyle w:val="KlasseZchn"/>
@@ -2064,6 +3572,7 @@
         </w:rPr>
         <w:t>caClient</w:t>
       </w:r>
+      <w:proofErr w:type="spellEnd"/>
       <w:r>
         <w:rPr>
           <w:rFonts w:ascii="Georgia" w:hAnsi="Georgia"/>
@@ -2104,6 +3613,7 @@
         </w:rPr>
         <w:t xml:space="preserve"> implementiert ist. Sie erbt den Rest von der abstrakten Klasse </w:t>
       </w:r>
+      <w:proofErr w:type="spellStart"/>
       <w:r>
         <w:rPr>
           <w:rStyle w:val="KlasseZchn"/>
@@ -2111,6 +3621,7 @@
         </w:rPr>
         <w:t>Todo</w:t>
       </w:r>
+      <w:proofErr w:type="spellEnd"/>
       <w:r>
         <w:rPr>
           <w:rFonts w:ascii="Georgia" w:hAnsi="Georgia"/>
@@ -2126,7 +3637,25 @@
           <w:szCs w:val="21"/>
         </w:rPr>
         <w:br/>
-        <w:t xml:space="preserve">Sie hat auch eine interne Klasse, mit der Prioritäten eines Todos dargestellt werden können. Diese wird </w:t>
+        <w:t xml:space="preserve">Sie hat auch eine interne Klasse, mit der Prioritäten eines </w:t>
+      </w:r>
+      <w:proofErr w:type="spellStart"/>
+      <w:r>
+        <w:rPr>
+          <w:rFonts w:ascii="Georgia" w:hAnsi="Georgia"/>
+          <w:sz w:val="21"/>
+          <w:szCs w:val="21"/>
+        </w:rPr>
+        <w:t>Todos</w:t>
+      </w:r>
+      <w:proofErr w:type="spellEnd"/>
+      <w:r>
+        <w:rPr>
+          <w:rFonts w:ascii="Georgia" w:hAnsi="Georgia"/>
+          <w:sz w:val="21"/>
+          <w:szCs w:val="21"/>
+        </w:rPr>
+        <w:t xml:space="preserve"> dargestellt werden können. Diese wird </w:t>
       </w:r>
       <w:r>
         <w:rPr>
@@ -2154,12 +3683,14 @@
           <w:rFonts w:ascii="Source Sans Pro" w:hAnsi="Source Sans Pro"/>
         </w:rPr>
       </w:pPr>
+      <w:proofErr w:type="spellStart"/>
       <w:r>
         <w:rPr>
           <w:rFonts w:ascii="Source Sans Pro" w:hAnsi="Source Sans Pro"/>
         </w:rPr>
         <w:t>Todo</w:t>
       </w:r>
+      <w:proofErr w:type="spellEnd"/>
     </w:p>
     <w:p>
       <w:pPr>
@@ -2175,6 +3706,7 @@
         </w:rPr>
         <w:t>Um vom JSON der API in ein Objekt der Klasse </w:t>
       </w:r>
+      <w:proofErr w:type="spellStart"/>
       <w:r>
         <w:rPr>
           <w:rStyle w:val="KlasseZchn"/>
@@ -2182,13 +3714,50 @@
         </w:rPr>
         <w:t>HabiticaTodo</w:t>
       </w:r>
-      <w:r>
-        <w:rPr>
-          <w:rFonts w:ascii="Georgia" w:hAnsi="Georgia"/>
-          <w:sz w:val="21"/>
-          <w:szCs w:val="21"/>
-        </w:rPr>
-        <w:t> zu deserialisieren, müssen die Properties dieser Klasse um Attribute ergänzt werden, die dem JsonSerializer sagen, welche Namen die Properties im JSON haben sollen.</w:t>
+      <w:proofErr w:type="spellEnd"/>
+      <w:r>
+        <w:rPr>
+          <w:rFonts w:ascii="Georgia" w:hAnsi="Georgia"/>
+          <w:sz w:val="21"/>
+          <w:szCs w:val="21"/>
+        </w:rPr>
+        <w:t xml:space="preserve"> zu </w:t>
+      </w:r>
+      <w:proofErr w:type="spellStart"/>
+      <w:r>
+        <w:rPr>
+          <w:rFonts w:ascii="Georgia" w:hAnsi="Georgia"/>
+          <w:sz w:val="21"/>
+          <w:szCs w:val="21"/>
+        </w:rPr>
+        <w:t>deserialisieren</w:t>
+      </w:r>
+      <w:proofErr w:type="spellEnd"/>
+      <w:r>
+        <w:rPr>
+          <w:rFonts w:ascii="Georgia" w:hAnsi="Georgia"/>
+          <w:sz w:val="21"/>
+          <w:szCs w:val="21"/>
+        </w:rPr>
+        <w:t xml:space="preserve">, müssen die Properties dieser Klasse um Attribute ergänzt werden, die dem </w:t>
+      </w:r>
+      <w:proofErr w:type="spellStart"/>
+      <w:r>
+        <w:rPr>
+          <w:rFonts w:ascii="Georgia" w:hAnsi="Georgia"/>
+          <w:sz w:val="21"/>
+          <w:szCs w:val="21"/>
+        </w:rPr>
+        <w:t>JsonSerializer</w:t>
+      </w:r>
+      <w:proofErr w:type="spellEnd"/>
+      <w:r>
+        <w:rPr>
+          <w:rFonts w:ascii="Georgia" w:hAnsi="Georgia"/>
+          <w:sz w:val="21"/>
+          <w:szCs w:val="21"/>
+        </w:rPr>
+        <w:t xml:space="preserve"> sagen, welche Namen die Properties im JSON haben sollen.</w:t>
       </w:r>
     </w:p>
     <w:p>
@@ -2210,7 +3779,23 @@
           <w:rStyle w:val="HTMLCode"/>
           <w:lang w:val="en-GB"/>
         </w:rPr>
-        <w:t>[JsonProperty(</w:t>
+        <w:t>[</w:t>
+      </w:r>
+      <w:proofErr w:type="spellStart"/>
+      <w:r>
+        <w:rPr>
+          <w:rStyle w:val="HTMLCode"/>
+          <w:lang w:val="en-GB"/>
+        </w:rPr>
+        <w:t>JsonProperty</w:t>
+      </w:r>
+      <w:proofErr w:type="spellEnd"/>
+      <w:r>
+        <w:rPr>
+          <w:rStyle w:val="HTMLCode"/>
+          <w:lang w:val="en-GB"/>
+        </w:rPr>
+        <w:t>(</w:t>
       </w:r>
       <w:r>
         <w:rPr>
@@ -2267,7 +3852,15 @@
           <w:rStyle w:val="HTMLCode"/>
           <w:lang w:val="en-GB"/>
         </w:rPr>
-        <w:t xml:space="preserve"> Title { </w:t>
+        <w:t xml:space="preserve"> Title </w:t>
+      </w:r>
+      <w:proofErr w:type="gramStart"/>
+      <w:r>
+        <w:rPr>
+          <w:rStyle w:val="HTMLCode"/>
+          <w:lang w:val="en-GB"/>
+        </w:rPr>
+        <w:t xml:space="preserve">{ </w:t>
       </w:r>
       <w:r>
         <w:rPr>
@@ -2276,6 +3869,7 @@
         </w:rPr>
         <w:t>get</w:t>
       </w:r>
+      <w:proofErr w:type="gramEnd"/>
       <w:r>
         <w:rPr>
           <w:rStyle w:val="HTMLCode"/>
@@ -2324,6 +3918,7 @@
           <w:sz w:val="21"/>
           <w:szCs w:val="21"/>
         </w:rPr>
+        <w:lastRenderedPageBreak/>
         <w:br/>
       </w:r>
       <w:r>
@@ -2334,6 +3929,8 @@
         </w:rPr>
         <w:t xml:space="preserve">Ansonsten ist diese abstrakte Klasse eine reine Datenklasse mit Feldern, Properties und einer </w:t>
       </w:r>
+      <w:proofErr w:type="spellStart"/>
+      <w:proofErr w:type="gramStart"/>
       <w:r>
         <w:rPr>
           <w:rFonts w:ascii="Georgia" w:hAnsi="Georgia"/>
@@ -2341,7 +3938,27 @@
           <w:sz w:val="21"/>
           <w:szCs w:val="21"/>
         </w:rPr>
-        <w:t>ToString()</w:t>
+        <w:t>ToString</w:t>
+      </w:r>
+      <w:proofErr w:type="spellEnd"/>
+      <w:r>
+        <w:rPr>
+          <w:rFonts w:ascii="Georgia" w:hAnsi="Georgia"/>
+          <w:i/>
+          <w:sz w:val="21"/>
+          <w:szCs w:val="21"/>
+        </w:rPr>
+        <w:t>(</w:t>
+      </w:r>
+      <w:proofErr w:type="gramEnd"/>
+      <w:r>
+        <w:rPr>
+          <w:rFonts w:ascii="Georgia" w:hAnsi="Georgia"/>
+          <w:i/>
+          <w:sz w:val="21"/>
+          <w:szCs w:val="21"/>
+        </w:rPr>
+        <w:t>)</w:t>
       </w:r>
       <w:r>
         <w:rPr>
@@ -2365,8 +3982,16 @@
         <w:rPr>
           <w:rFonts w:ascii="Source Sans Pro" w:hAnsi="Source Sans Pro"/>
         </w:rPr>
-        <w:t>Erweiterbarkeit des Backends</w:t>
-      </w:r>
+        <w:t xml:space="preserve">Erweiterbarkeit des </w:t>
+      </w:r>
+      <w:proofErr w:type="spellStart"/>
+      <w:r>
+        <w:rPr>
+          <w:rFonts w:ascii="Source Sans Pro" w:hAnsi="Source Sans Pro"/>
+        </w:rPr>
+        <w:t>Backends</w:t>
+      </w:r>
+      <w:proofErr w:type="spellEnd"/>
     </w:p>
     <w:p>
       <w:pPr>
@@ -2380,7 +4005,61 @@
           <w:sz w:val="21"/>
           <w:szCs w:val="21"/>
         </w:rPr>
-        <w:t>Zurzeit braucht man, um SharpTodo zu nutzen einen Account auf Habitica. Alle Todos die man anlegt werden auf diesem Account gespeichert.</w:t>
+        <w:t xml:space="preserve">Zurzeit braucht man, um </w:t>
+      </w:r>
+      <w:proofErr w:type="spellStart"/>
+      <w:r>
+        <w:rPr>
+          <w:rFonts w:ascii="Georgia" w:hAnsi="Georgia"/>
+          <w:sz w:val="21"/>
+          <w:szCs w:val="21"/>
+        </w:rPr>
+        <w:t>SharpTodo</w:t>
+      </w:r>
+      <w:proofErr w:type="spellEnd"/>
+      <w:r>
+        <w:rPr>
+          <w:rFonts w:ascii="Georgia" w:hAnsi="Georgia"/>
+          <w:sz w:val="21"/>
+          <w:szCs w:val="21"/>
+        </w:rPr>
+        <w:t xml:space="preserve"> zu nutzen einen Account auf </w:t>
+      </w:r>
+      <w:proofErr w:type="spellStart"/>
+      <w:r>
+        <w:rPr>
+          <w:rFonts w:ascii="Georgia" w:hAnsi="Georgia"/>
+          <w:sz w:val="21"/>
+          <w:szCs w:val="21"/>
+        </w:rPr>
+        <w:t>Habitica</w:t>
+      </w:r>
+      <w:proofErr w:type="spellEnd"/>
+      <w:r>
+        <w:rPr>
+          <w:rFonts w:ascii="Georgia" w:hAnsi="Georgia"/>
+          <w:sz w:val="21"/>
+          <w:szCs w:val="21"/>
+        </w:rPr>
+        <w:t xml:space="preserve">. Alle </w:t>
+      </w:r>
+      <w:proofErr w:type="spellStart"/>
+      <w:r>
+        <w:rPr>
+          <w:rFonts w:ascii="Georgia" w:hAnsi="Georgia"/>
+          <w:sz w:val="21"/>
+          <w:szCs w:val="21"/>
+        </w:rPr>
+        <w:t>Todos</w:t>
+      </w:r>
+      <w:proofErr w:type="spellEnd"/>
+      <w:r>
+        <w:rPr>
+          <w:rFonts w:ascii="Georgia" w:hAnsi="Georgia"/>
+          <w:sz w:val="21"/>
+          <w:szCs w:val="21"/>
+        </w:rPr>
+        <w:t xml:space="preserve"> die man anlegt werden auf diesem Account gespeichert.</w:t>
       </w:r>
       <w:r>
         <w:rPr>
@@ -2391,6 +4070,7 @@
         <w:br/>
         <w:t>Es wäre recht simpel, stattdessen lokale Speicherung zu implementieren. Ich würde dafür eine Klasse </w:t>
       </w:r>
+      <w:proofErr w:type="spellStart"/>
       <w:r>
         <w:rPr>
           <w:rStyle w:val="KlasseZchn"/>
@@ -2398,6 +4078,7 @@
         </w:rPr>
         <w:t>LocalClient</w:t>
       </w:r>
+      <w:proofErr w:type="spellEnd"/>
       <w:r>
         <w:rPr>
           <w:rFonts w:ascii="Georgia" w:hAnsi="Georgia"/>
@@ -2422,6 +4103,7 @@
         </w:rPr>
         <w:t xml:space="preserve"> Methoden hat wie der </w:t>
       </w:r>
+      <w:proofErr w:type="spellStart"/>
       <w:r>
         <w:rPr>
           <w:rStyle w:val="KlasseZchn"/>
@@ -2429,6 +4111,7 @@
         </w:rPr>
         <w:t>HabiticaClient</w:t>
       </w:r>
+      <w:proofErr w:type="spellEnd"/>
       <w:r>
         <w:rPr>
           <w:rFonts w:ascii="Georgia" w:hAnsi="Georgia"/>
@@ -2437,6 +4120,7 @@
         </w:rPr>
         <w:t> (hier bietet sich auch ein Interface </w:t>
       </w:r>
+      <w:proofErr w:type="spellStart"/>
       <w:r>
         <w:rPr>
           <w:rStyle w:val="KlasseZchn"/>
@@ -2444,6 +4128,7 @@
         </w:rPr>
         <w:t>TodoClient</w:t>
       </w:r>
+      <w:proofErr w:type="spellEnd"/>
       <w:r>
         <w:rPr>
           <w:rFonts w:ascii="Georgia" w:hAnsi="Georgia"/>
@@ -2452,6 +4137,7 @@
         </w:rPr>
         <w:t> an). Der </w:t>
       </w:r>
+      <w:proofErr w:type="spellStart"/>
       <w:r>
         <w:rPr>
           <w:rStyle w:val="KlasseZchn"/>
@@ -2459,13 +4145,32 @@
         </w:rPr>
         <w:t>LocalClient</w:t>
       </w:r>
-      <w:r>
-        <w:rPr>
-          <w:rFonts w:ascii="Georgia" w:hAnsi="Georgia"/>
-          <w:sz w:val="21"/>
-          <w:szCs w:val="21"/>
-        </w:rPr>
-        <w:t> speichert dann Todos z.B. in einer lokalen Datenbank oder JSON-Datei ab.</w:t>
+      <w:proofErr w:type="spellEnd"/>
+      <w:r>
+        <w:rPr>
+          <w:rFonts w:ascii="Georgia" w:hAnsi="Georgia"/>
+          <w:sz w:val="21"/>
+          <w:szCs w:val="21"/>
+        </w:rPr>
+        <w:t xml:space="preserve"> speichert dann </w:t>
+      </w:r>
+      <w:proofErr w:type="spellStart"/>
+      <w:r>
+        <w:rPr>
+          <w:rFonts w:ascii="Georgia" w:hAnsi="Georgia"/>
+          <w:sz w:val="21"/>
+          <w:szCs w:val="21"/>
+        </w:rPr>
+        <w:t>Todos</w:t>
+      </w:r>
+      <w:proofErr w:type="spellEnd"/>
+      <w:r>
+        <w:rPr>
+          <w:rFonts w:ascii="Georgia" w:hAnsi="Georgia"/>
+          <w:sz w:val="21"/>
+          <w:szCs w:val="21"/>
+        </w:rPr>
+        <w:t xml:space="preserve"> z.B. in einer lokalen Datenbank oder JSON-Datei ab.</w:t>
       </w:r>
     </w:p>
     <w:p>
@@ -2482,12 +4187,14 @@
         </w:rPr>
         <w:t xml:space="preserve">Auf der Oberfläche würde ich eine Einstellung hinzufügen, mit der man zwischen dem </w:t>
       </w:r>
+      <w:proofErr w:type="spellStart"/>
       <w:r>
         <w:rPr>
           <w:rStyle w:val="KlasseZchn"/>
         </w:rPr>
         <w:t>HabitcaClient</w:t>
       </w:r>
+      <w:proofErr w:type="spellEnd"/>
       <w:r>
         <w:rPr>
           <w:rFonts w:ascii="Georgia" w:hAnsi="Georgia"/>
@@ -2496,12 +4203,14 @@
         </w:rPr>
         <w:t xml:space="preserve"> und dem </w:t>
       </w:r>
+      <w:proofErr w:type="spellStart"/>
       <w:r>
         <w:rPr>
           <w:rStyle w:val="KlasseZchn"/>
         </w:rPr>
         <w:t>LocalClient</w:t>
       </w:r>
+      <w:proofErr w:type="spellEnd"/>
       <w:r>
         <w:rPr>
           <w:rFonts w:ascii="Georgia" w:hAnsi="Georgia"/>
@@ -2695,7 +4404,7 @@
       </w:pPr>
     </w:pPrDefault>
   </w:docDefaults>
-  <w:latentStyles w:defLockedState="0" w:defUIPriority="99" w:defSemiHidden="0" w:defUnhideWhenUsed="0" w:defQFormat="0" w:count="376">
+  <w:latentStyles w:defLockedState="0" w:defUIPriority="99" w:defSemiHidden="0" w:defUnhideWhenUsed="0" w:defQFormat="0" w:count="375">
     <w:lsdException w:name="Normal" w:uiPriority="0" w:qFormat="1"/>
     <w:lsdException w:name="heading 1" w:uiPriority="9" w:qFormat="1"/>
     <w:lsdException w:name="heading 2" w:semiHidden="1" w:uiPriority="9" w:unhideWhenUsed="1" w:qFormat="1"/>
@@ -3071,7 +4780,6 @@
     <w:lsdException w:name="Smart Hyperlink" w:semiHidden="1" w:unhideWhenUsed="1"/>
     <w:lsdException w:name="Hashtag" w:semiHidden="1" w:unhideWhenUsed="1"/>
     <w:lsdException w:name="Unresolved Mention" w:semiHidden="1" w:unhideWhenUsed="1"/>
-    <w:lsdException w:name="Smart Link" w:semiHidden="1" w:unhideWhenUsed="1"/>
   </w:latentStyles>
   <w:style w:type="paragraph" w:default="1" w:styleId="Standard">
     <w:name w:val="Normal"/>
@@ -3159,6 +4867,7 @@
   <w:style w:type="character" w:default="1" w:styleId="Absatz-Standardschriftart">
     <w:name w:val="Default Paragraph Font"/>
     <w:uiPriority w:val="1"/>
+    <w:semiHidden/>
     <w:unhideWhenUsed/>
   </w:style>
   <w:style w:type="table" w:default="1" w:styleId="NormaleTabelle">
@@ -3701,7 +5410,7 @@
 </file>
 
 <file path=customXml/itemProps1.xml><?xml version="1.0" encoding="utf-8"?>
-<ds:datastoreItem xmlns:ds="http://schemas.openxmlformats.org/officeDocument/2006/customXml" ds:itemID="{DE267E00-4795-48B0-83CB-BD9BAAD757A9}">
+<ds:datastoreItem xmlns:ds="http://schemas.openxmlformats.org/officeDocument/2006/customXml" ds:itemID="{648A682C-0670-4879-9628-085992687F52}">
   <ds:schemaRefs>
     <ds:schemaRef ds:uri="http://schemas.openxmlformats.org/officeDocument/2006/bibliography"/>
   </ds:schemaRefs>

</xml_diff>

<commit_message>
Added lots of comments, updated documentation
</commit_message>
<xml_diff>
--- a/Dokumentation.docx
+++ b/Dokumentation.docx
@@ -23,15 +23,7 @@
         <w:jc w:val="center"/>
       </w:pPr>
       <w:r>
-        <w:t xml:space="preserve">Für </w:t>
-      </w:r>
-      <w:proofErr w:type="spellStart"/>
-      <w:r>
-        <w:t>SharpTodo</w:t>
-      </w:r>
-      <w:proofErr w:type="spellEnd"/>
-      <w:r>
-        <w:t xml:space="preserve"> - Projekt von Benjamin Brandtner und Lukas Dürer</w:t>
+        <w:t>Für SharpTodo - Projekt von Benjamin Brandtner und Lukas Dürer</w:t>
       </w:r>
       <w:r>
         <w:br/>
@@ -113,27 +105,8 @@
           <w:sz w:val="21"/>
           <w:szCs w:val="21"/>
         </w:rPr>
-        <w:t xml:space="preserve"> ist eine Online-Zeitmanagement-Anwendung, auf der man unter anderem eine </w:t>
-      </w:r>
-      <w:proofErr w:type="spellStart"/>
-      <w:r>
-        <w:rPr>
-          <w:rFonts w:ascii="Georgia" w:hAnsi="Georgia"/>
-          <w:sz w:val="21"/>
-          <w:szCs w:val="21"/>
-        </w:rPr>
-        <w:t>Todoliste</w:t>
-      </w:r>
-      <w:proofErr w:type="spellEnd"/>
-      <w:r>
-        <w:rPr>
-          <w:rFonts w:ascii="Georgia" w:hAnsi="Georgia"/>
-          <w:sz w:val="21"/>
-          <w:szCs w:val="21"/>
-        </w:rPr>
-        <w:t xml:space="preserve"> anlegen kann, tägliche Verpflichtungen (</w:t>
-      </w:r>
-      <w:proofErr w:type="spellStart"/>
+        <w:t> ist eine Online-Zeitmanagement-Anwendung, auf der man unter anderem eine Todoliste anlegen kann, tägliche Verpflichtungen (</w:t>
+      </w:r>
       <w:r>
         <w:rPr>
           <w:rFonts w:ascii="Georgia" w:hAnsi="Georgia"/>
@@ -143,7 +116,6 @@
         </w:rPr>
         <w:t>Dailies</w:t>
       </w:r>
-      <w:proofErr w:type="spellEnd"/>
       <w:r>
         <w:rPr>
           <w:rFonts w:ascii="Georgia" w:hAnsi="Georgia"/>
@@ -167,25 +139,7 @@
           <w:sz w:val="21"/>
           <w:szCs w:val="21"/>
         </w:rPr>
-        <w:t xml:space="preserve">) tracken kann. </w:t>
-      </w:r>
-      <w:proofErr w:type="spellStart"/>
-      <w:r>
-        <w:rPr>
-          <w:rFonts w:ascii="Georgia" w:hAnsi="Georgia"/>
-          <w:sz w:val="21"/>
-          <w:szCs w:val="21"/>
-        </w:rPr>
-        <w:t>Habitica</w:t>
-      </w:r>
-      <w:proofErr w:type="spellEnd"/>
-      <w:r>
-        <w:rPr>
-          <w:rFonts w:ascii="Georgia" w:hAnsi="Georgia"/>
-          <w:sz w:val="21"/>
-          <w:szCs w:val="21"/>
-        </w:rPr>
-        <w:t xml:space="preserve"> nutzt verschiedene Mechaniken aus Rollenspielen, wie z.B. eine</w:t>
+        <w:t>) tracken kann. Habitica nutzt verschiedene Mechaniken aus Rollenspielen, wie z.B. eine</w:t>
       </w:r>
       <w:r>
         <w:rPr>
@@ -201,43 +155,7 @@
           <w:sz w:val="21"/>
           <w:szCs w:val="21"/>
         </w:rPr>
-        <w:t xml:space="preserve"> Charakter der </w:t>
-      </w:r>
-      <w:proofErr w:type="spellStart"/>
-      <w:r>
-        <w:rPr>
-          <w:rFonts w:ascii="Georgia" w:hAnsi="Georgia"/>
-          <w:sz w:val="21"/>
-          <w:szCs w:val="21"/>
-        </w:rPr>
-        <w:t>aufleveln</w:t>
-      </w:r>
-      <w:proofErr w:type="spellEnd"/>
-      <w:r>
-        <w:rPr>
-          <w:rFonts w:ascii="Georgia" w:hAnsi="Georgia"/>
-          <w:sz w:val="21"/>
-          <w:szCs w:val="21"/>
-        </w:rPr>
-        <w:t xml:space="preserve"> oder Schaden nehmen kann, um den Nutzer spielerisch zur Erledigung seiner </w:t>
-      </w:r>
-      <w:proofErr w:type="spellStart"/>
-      <w:r>
-        <w:rPr>
-          <w:rFonts w:ascii="Georgia" w:hAnsi="Georgia"/>
-          <w:sz w:val="21"/>
-          <w:szCs w:val="21"/>
-        </w:rPr>
-        <w:t>Todos</w:t>
-      </w:r>
-      <w:proofErr w:type="spellEnd"/>
-      <w:r>
-        <w:rPr>
-          <w:rFonts w:ascii="Georgia" w:hAnsi="Georgia"/>
-          <w:sz w:val="21"/>
-          <w:szCs w:val="21"/>
-        </w:rPr>
-        <w:t xml:space="preserve"> anzutreiben und für gute Gewohnheiten zu belohnen.</w:t>
+        <w:t xml:space="preserve"> Charakter der aufleveln oder Schaden nehmen kann, um den Nutzer spielerisch zur Erledigung seiner Todos anzutreiben und für gute Gewohnheiten zu belohnen.</w:t>
       </w:r>
       <w:r>
         <w:rPr>
@@ -246,24 +164,7 @@
           <w:szCs w:val="21"/>
         </w:rPr>
         <w:br/>
-      </w:r>
-      <w:proofErr w:type="spellStart"/>
-      <w:r>
-        <w:rPr>
-          <w:rFonts w:ascii="Georgia" w:hAnsi="Georgia"/>
-          <w:sz w:val="21"/>
-          <w:szCs w:val="21"/>
-        </w:rPr>
-        <w:t>Habitica</w:t>
-      </w:r>
-      <w:proofErr w:type="spellEnd"/>
-      <w:r>
-        <w:rPr>
-          <w:rFonts w:ascii="Georgia" w:hAnsi="Georgia"/>
-          <w:sz w:val="21"/>
-          <w:szCs w:val="21"/>
-        </w:rPr>
-        <w:t xml:space="preserve"> </w:t>
+        <w:t xml:space="preserve">Habitica </w:t>
       </w:r>
       <w:r>
         <w:rPr>
@@ -281,18 +182,23 @@
         </w:rPr>
         <w:t xml:space="preserve"> eine </w:t>
       </w:r>
-      <w:hyperlink r:id="rId8" w:history="1">
-        <w:r>
-          <w:rPr>
-            <w:rStyle w:val="Hyperlink"/>
-            <w:rFonts w:ascii="Georgia" w:hAnsi="Georgia"/>
-            <w:color w:val="4472C4"/>
-            <w:sz w:val="21"/>
-            <w:szCs w:val="21"/>
-          </w:rPr>
-          <w:t>ausführliche API</w:t>
-        </w:r>
-      </w:hyperlink>
+      <w:r>
+        <w:rPr>
+          <w:rFonts w:ascii="Georgia" w:hAnsi="Georgia"/>
+          <w:sz w:val="21"/>
+          <w:szCs w:val="21"/>
+        </w:rPr>
+        <w:t>ausführliche API</w:t>
+      </w:r>
+      <w:r>
+        <w:rPr>
+          <w:rStyle w:val="Funotenzeichen"/>
+          <w:rFonts w:ascii="Georgia" w:hAnsi="Georgia"/>
+          <w:sz w:val="21"/>
+          <w:szCs w:val="21"/>
+        </w:rPr>
+        <w:footnoteReference w:id="1"/>
+      </w:r>
       <w:r>
         <w:rPr>
           <w:rFonts w:ascii="Georgia" w:hAnsi="Georgia"/>
@@ -308,43 +214,7 @@
           <w:szCs w:val="21"/>
         </w:rPr>
         <w:br/>
-        <w:t xml:space="preserve">Wir haben uns nur einen kleinen Ausschnitt der Funktionalität von </w:t>
-      </w:r>
-      <w:proofErr w:type="spellStart"/>
-      <w:r>
-        <w:rPr>
-          <w:rFonts w:ascii="Georgia" w:hAnsi="Georgia"/>
-          <w:sz w:val="21"/>
-          <w:szCs w:val="21"/>
-        </w:rPr>
-        <w:t>Habitica</w:t>
-      </w:r>
-      <w:proofErr w:type="spellEnd"/>
-      <w:r>
-        <w:rPr>
-          <w:rFonts w:ascii="Georgia" w:hAnsi="Georgia"/>
-          <w:sz w:val="21"/>
-          <w:szCs w:val="21"/>
-        </w:rPr>
-        <w:t xml:space="preserve"> hergenommen: die </w:t>
-      </w:r>
-      <w:proofErr w:type="spellStart"/>
-      <w:r>
-        <w:rPr>
-          <w:rFonts w:ascii="Georgia" w:hAnsi="Georgia"/>
-          <w:sz w:val="21"/>
-          <w:szCs w:val="21"/>
-        </w:rPr>
-        <w:t>Todoliste</w:t>
-      </w:r>
-      <w:proofErr w:type="spellEnd"/>
-      <w:r>
-        <w:rPr>
-          <w:rFonts w:ascii="Georgia" w:hAnsi="Georgia"/>
-          <w:sz w:val="21"/>
-          <w:szCs w:val="21"/>
-        </w:rPr>
-        <w:t>.</w:t>
+        <w:t>Wir haben uns nur einen kleinen Ausschnitt der Funktionalität von Habitica hergenommen: die Todoliste.</w:t>
       </w:r>
       <w:r>
         <w:rPr>
@@ -362,7 +232,6 @@
         </w:rPr>
         <w:t xml:space="preserve">Mit </w:t>
       </w:r>
-      <w:proofErr w:type="spellStart"/>
       <w:r>
         <w:rPr>
           <w:rFonts w:ascii="Georgia" w:hAnsi="Georgia"/>
@@ -373,23 +242,13 @@
         </w:rPr>
         <w:t>SharpTodo</w:t>
       </w:r>
-      <w:proofErr w:type="spellEnd"/>
-      <w:r>
-        <w:rPr>
-          <w:rFonts w:ascii="Georgia" w:hAnsi="Georgia"/>
-          <w:sz w:val="21"/>
-          <w:szCs w:val="21"/>
-        </w:rPr>
-        <w:t xml:space="preserve"> kann man alle auf </w:t>
-      </w:r>
-      <w:proofErr w:type="spellStart"/>
-      <w:r>
-        <w:rPr>
-          <w:rFonts w:ascii="Georgia" w:hAnsi="Georgia"/>
-          <w:sz w:val="21"/>
-          <w:szCs w:val="21"/>
-        </w:rPr>
-        <w:t>Habit</w:t>
+      <w:r>
+        <w:rPr>
+          <w:rFonts w:ascii="Georgia" w:hAnsi="Georgia"/>
+          <w:sz w:val="21"/>
+          <w:szCs w:val="21"/>
+        </w:rPr>
+        <w:t xml:space="preserve"> kann man alle auf Habit</w:t>
       </w:r>
       <w:r>
         <w:rPr>
@@ -405,34 +264,7 @@
           <w:sz w:val="21"/>
           <w:szCs w:val="21"/>
         </w:rPr>
-        <w:t>ca</w:t>
-      </w:r>
-      <w:proofErr w:type="spellEnd"/>
-      <w:r>
-        <w:rPr>
-          <w:rFonts w:ascii="Georgia" w:hAnsi="Georgia"/>
-          <w:sz w:val="21"/>
-          <w:szCs w:val="21"/>
-        </w:rPr>
-        <w:t xml:space="preserve"> angelegten </w:t>
-      </w:r>
-      <w:proofErr w:type="spellStart"/>
-      <w:r>
-        <w:rPr>
-          <w:rFonts w:ascii="Georgia" w:hAnsi="Georgia"/>
-          <w:sz w:val="21"/>
-          <w:szCs w:val="21"/>
-        </w:rPr>
-        <w:t>Todos</w:t>
-      </w:r>
-      <w:proofErr w:type="spellEnd"/>
-      <w:r>
-        <w:rPr>
-          <w:rFonts w:ascii="Georgia" w:hAnsi="Georgia"/>
-          <w:sz w:val="21"/>
-          <w:szCs w:val="21"/>
-        </w:rPr>
-        <w:t xml:space="preserve"> abfragen, Änderungen machen, abhaken und neue anlegen.</w:t>
+        <w:t>ca angelegten Todos abfragen, Änderungen machen, abhaken und neue anlegen.</w:t>
       </w:r>
       <w:r>
         <w:rPr>
@@ -479,11 +311,9 @@
       <w:pPr>
         <w:pStyle w:val="berschrift4"/>
       </w:pPr>
-      <w:proofErr w:type="spellStart"/>
       <w:r>
         <w:t>MainWindow.xaml</w:t>
       </w:r>
-      <w:proofErr w:type="spellEnd"/>
     </w:p>
     <w:p>
       <w:pPr>
@@ -502,17 +332,7 @@
           <w:sz w:val="21"/>
           <w:szCs w:val="21"/>
         </w:rPr>
-        <w:t>In diesem .</w:t>
-      </w:r>
-      <w:proofErr w:type="spellStart"/>
-      <w:r>
-        <w:rPr>
-          <w:rFonts w:ascii="Georgia" w:hAnsi="Georgia"/>
-          <w:b w:val="0"/>
-          <w:sz w:val="21"/>
-          <w:szCs w:val="21"/>
-        </w:rPr>
-        <w:t>x</w:t>
+        <w:t>In diesem .x</w:t>
       </w:r>
       <w:r>
         <w:rPr>
@@ -523,7 +343,6 @@
         </w:rPr>
         <w:t>aml</w:t>
       </w:r>
-      <w:proofErr w:type="spellEnd"/>
       <w:r>
         <w:rPr>
           <w:rFonts w:ascii="Georgia" w:hAnsi="Georgia"/>
@@ -540,29 +359,8 @@
           <w:sz w:val="21"/>
           <w:szCs w:val="21"/>
         </w:rPr>
-        <w:t xml:space="preserve">Dokument befindet sich die </w:t>
-      </w:r>
-      <w:proofErr w:type="spellStart"/>
-      <w:r>
-        <w:rPr>
-          <w:rFonts w:ascii="Georgia" w:hAnsi="Georgia"/>
-          <w:b w:val="0"/>
-          <w:sz w:val="21"/>
-          <w:szCs w:val="21"/>
-        </w:rPr>
-        <w:t>Hauptbenutzeröberfläche</w:t>
-      </w:r>
-      <w:proofErr w:type="spellEnd"/>
-      <w:r>
-        <w:rPr>
-          <w:rFonts w:ascii="Georgia" w:hAnsi="Georgia"/>
-          <w:b w:val="0"/>
-          <w:sz w:val="21"/>
-          <w:szCs w:val="21"/>
-        </w:rPr>
-        <w:t xml:space="preserve"> von </w:t>
-      </w:r>
-      <w:proofErr w:type="spellStart"/>
+        <w:t xml:space="preserve">Dokument befindet sich die Hauptbenutzeröberfläche von </w:t>
+      </w:r>
       <w:r>
         <w:rPr>
           <w:rFonts w:ascii="Georgia" w:hAnsi="Georgia"/>
@@ -573,35 +371,23 @@
         </w:rPr>
         <w:t>SharpTodo</w:t>
       </w:r>
-      <w:proofErr w:type="spellEnd"/>
-      <w:r>
-        <w:rPr>
-          <w:rFonts w:ascii="Georgia" w:hAnsi="Georgia"/>
-          <w:b w:val="0"/>
-          <w:sz w:val="21"/>
-          <w:szCs w:val="21"/>
-        </w:rPr>
-        <w:t xml:space="preserve">, in der man </w:t>
-      </w:r>
-      <w:proofErr w:type="spellStart"/>
-      <w:r>
-        <w:rPr>
-          <w:rFonts w:ascii="Georgia" w:hAnsi="Georgia"/>
-          <w:b w:val="0"/>
-          <w:sz w:val="21"/>
-          <w:szCs w:val="21"/>
-        </w:rPr>
-        <w:t>Todos</w:t>
-      </w:r>
-      <w:proofErr w:type="spellEnd"/>
-      <w:r>
-        <w:rPr>
-          <w:rFonts w:ascii="Georgia" w:hAnsi="Georgia"/>
-          <w:b w:val="0"/>
-          <w:sz w:val="21"/>
-          <w:szCs w:val="21"/>
-        </w:rPr>
-        <w:t xml:space="preserve"> vom Server laden, erstellen, ändern und löschen kann. </w:t>
+      <w:r>
+        <w:rPr>
+          <w:rFonts w:ascii="Georgia" w:hAnsi="Georgia"/>
+          <w:b w:val="0"/>
+          <w:sz w:val="21"/>
+          <w:szCs w:val="21"/>
+        </w:rPr>
+        <w:t xml:space="preserve">, in der man Todos vom Server laden, erstellen, ändern und löschen kann. </w:t>
+      </w:r>
+      <w:r>
+        <w:rPr>
+          <w:rFonts w:ascii="Georgia" w:hAnsi="Georgia"/>
+          <w:b w:val="0"/>
+          <w:sz w:val="21"/>
+          <w:szCs w:val="21"/>
+        </w:rPr>
+        <w:t xml:space="preserve"> Desweiteren kann über den „Options“-Knopf in der Menüleiste das Optionsmenü</w:t>
       </w:r>
       <w:r>
         <w:rPr>
@@ -612,25 +398,147 @@
         </w:rPr>
         <w:t xml:space="preserve"> </w:t>
       </w:r>
-      <w:proofErr w:type="spellStart"/>
-      <w:r>
-        <w:rPr>
-          <w:rFonts w:ascii="Georgia" w:hAnsi="Georgia"/>
-          <w:b w:val="0"/>
-          <w:sz w:val="21"/>
-          <w:szCs w:val="21"/>
-        </w:rPr>
-        <w:t>Desweiteren</w:t>
-      </w:r>
-      <w:proofErr w:type="spellEnd"/>
-      <w:r>
-        <w:rPr>
-          <w:rFonts w:ascii="Georgia" w:hAnsi="Georgia"/>
-          <w:b w:val="0"/>
-          <w:sz w:val="21"/>
-          <w:szCs w:val="21"/>
-        </w:rPr>
-        <w:t xml:space="preserve"> kann über den „Options“-Knopf in der Menüleiste das Optionsmenü</w:t>
+      <w:r>
+        <w:rPr>
+          <w:rFonts w:ascii="Georgia" w:hAnsi="Georgia"/>
+          <w:b w:val="0"/>
+          <w:sz w:val="21"/>
+          <w:szCs w:val="21"/>
+        </w:rPr>
+        <w:t>aufgerufen werden.</w:t>
+      </w:r>
+    </w:p>
+    <w:p>
+      <w:pPr>
+        <w:pStyle w:val="berschrift4"/>
+        <w:rPr>
+          <w:rFonts w:ascii="Georgia" w:hAnsi="Georgia"/>
+          <w:b w:val="0"/>
+          <w:sz w:val="21"/>
+          <w:szCs w:val="21"/>
+        </w:rPr>
+      </w:pPr>
+      <w:r>
+        <w:rPr>
+          <w:rFonts w:ascii="Georgia" w:hAnsi="Georgia"/>
+          <w:b w:val="0"/>
+          <w:sz w:val="21"/>
+          <w:szCs w:val="21"/>
+        </w:rPr>
+        <w:t xml:space="preserve">Erwähnenswert ist die Verwendung eines </w:t>
+      </w:r>
+      <w:r>
+        <w:rPr>
+          <w:rFonts w:ascii="Georgia" w:hAnsi="Georgia"/>
+          <w:b w:val="0"/>
+          <w:i/>
+          <w:sz w:val="21"/>
+          <w:szCs w:val="21"/>
+        </w:rPr>
+        <w:t>Data</w:t>
+      </w:r>
+      <w:r>
+        <w:rPr>
+          <w:rFonts w:ascii="Georgia" w:hAnsi="Georgia"/>
+          <w:b w:val="0"/>
+          <w:i/>
+          <w:sz w:val="21"/>
+          <w:szCs w:val="21"/>
+        </w:rPr>
+        <w:t>T</w:t>
+      </w:r>
+      <w:r>
+        <w:rPr>
+          <w:rFonts w:ascii="Georgia" w:hAnsi="Georgia"/>
+          <w:b w:val="0"/>
+          <w:i/>
+          <w:sz w:val="21"/>
+          <w:szCs w:val="21"/>
+        </w:rPr>
+        <w:t>emplates</w:t>
+      </w:r>
+      <w:r>
+        <w:rPr>
+          <w:rFonts w:ascii="Georgia" w:hAnsi="Georgia"/>
+          <w:b w:val="0"/>
+          <w:sz w:val="21"/>
+          <w:szCs w:val="21"/>
+        </w:rPr>
+        <w:t xml:space="preserve"> für die in der List</w:t>
+      </w:r>
+      <w:r>
+        <w:rPr>
+          <w:rFonts w:ascii="Georgia" w:hAnsi="Georgia"/>
+          <w:b w:val="0"/>
+          <w:sz w:val="21"/>
+          <w:szCs w:val="21"/>
+        </w:rPr>
+        <w:t>B</w:t>
+      </w:r>
+      <w:r>
+        <w:rPr>
+          <w:rFonts w:ascii="Georgia" w:hAnsi="Georgia"/>
+          <w:b w:val="0"/>
+          <w:sz w:val="21"/>
+          <w:szCs w:val="21"/>
+        </w:rPr>
+        <w:t xml:space="preserve">ox aufgeführten Todos. Anstatt </w:t>
+      </w:r>
+      <w:r>
+        <w:rPr>
+          <w:rFonts w:ascii="Georgia" w:hAnsi="Georgia"/>
+          <w:b w:val="0"/>
+          <w:sz w:val="21"/>
+          <w:szCs w:val="21"/>
+        </w:rPr>
+        <w:t>das standardmäßige Verhalten der List</w:t>
+      </w:r>
+      <w:r>
+        <w:rPr>
+          <w:rFonts w:ascii="Georgia" w:hAnsi="Georgia"/>
+          <w:b w:val="0"/>
+          <w:sz w:val="21"/>
+          <w:szCs w:val="21"/>
+        </w:rPr>
+        <w:t>B</w:t>
+      </w:r>
+      <w:r>
+        <w:rPr>
+          <w:rFonts w:ascii="Georgia" w:hAnsi="Georgia"/>
+          <w:b w:val="0"/>
+          <w:sz w:val="21"/>
+          <w:szCs w:val="21"/>
+        </w:rPr>
+        <w:t xml:space="preserve">ox zu nutzen, die den String anzeigt, der von den </w:t>
+      </w:r>
+      <w:r>
+        <w:rPr>
+          <w:rFonts w:ascii="Georgia" w:hAnsi="Georgia"/>
+          <w:b w:val="0"/>
+          <w:i/>
+          <w:sz w:val="21"/>
+          <w:szCs w:val="21"/>
+        </w:rPr>
+        <w:t>T</w:t>
+      </w:r>
+      <w:r>
+        <w:rPr>
+          <w:rFonts w:ascii="Georgia" w:hAnsi="Georgia"/>
+          <w:b w:val="0"/>
+          <w:i/>
+          <w:sz w:val="21"/>
+          <w:szCs w:val="21"/>
+        </w:rPr>
+        <w:t>oString()-</w:t>
+      </w:r>
+      <w:r>
+        <w:rPr>
+          <w:rFonts w:ascii="Georgia" w:hAnsi="Georgia"/>
+          <w:b w:val="0"/>
+          <w:sz w:val="21"/>
+          <w:szCs w:val="21"/>
+        </w:rPr>
+        <w:t>Methoden der enthaltenen Elemente ausgegeben wird, kann man mittels DataTemplates xaml-Code zur Formatierung der Elemente in der ListBox einsetzen.</w:t>
       </w:r>
       <w:r>
         <w:rPr>
@@ -648,7 +556,70 @@
           <w:sz w:val="21"/>
           <w:szCs w:val="21"/>
         </w:rPr>
-        <w:t>aufgerufen werden.</w:t>
+        <w:t xml:space="preserve">In diesem Programm </w:t>
+      </w:r>
+      <w:r>
+        <w:rPr>
+          <w:rFonts w:ascii="Georgia" w:hAnsi="Georgia"/>
+          <w:b w:val="0"/>
+          <w:sz w:val="21"/>
+          <w:szCs w:val="21"/>
+        </w:rPr>
+        <w:t>wird</w:t>
+      </w:r>
+      <w:r>
+        <w:rPr>
+          <w:rFonts w:ascii="Georgia" w:hAnsi="Georgia"/>
+          <w:b w:val="0"/>
+          <w:sz w:val="21"/>
+          <w:szCs w:val="21"/>
+        </w:rPr>
+        <w:t xml:space="preserve"> jedes Todo in der ListBox</w:t>
+      </w:r>
+      <w:r>
+        <w:rPr>
+          <w:rFonts w:ascii="Georgia" w:hAnsi="Georgia"/>
+          <w:b w:val="0"/>
+          <w:sz w:val="21"/>
+          <w:szCs w:val="21"/>
+        </w:rPr>
+        <w:t xml:space="preserve"> durch</w:t>
+      </w:r>
+      <w:r>
+        <w:rPr>
+          <w:rFonts w:ascii="Georgia" w:hAnsi="Georgia"/>
+          <w:b w:val="0"/>
+          <w:sz w:val="21"/>
+          <w:szCs w:val="21"/>
+        </w:rPr>
+        <w:t xml:space="preserve"> eine CheckBox</w:t>
+      </w:r>
+      <w:r>
+        <w:rPr>
+          <w:rFonts w:ascii="Georgia" w:hAnsi="Georgia"/>
+          <w:b w:val="0"/>
+          <w:sz w:val="21"/>
+          <w:szCs w:val="21"/>
+        </w:rPr>
+        <w:t xml:space="preserve"> und einen TextbBlock</w:t>
+      </w:r>
+      <w:r>
+        <w:rPr>
+          <w:rFonts w:ascii="Georgia" w:hAnsi="Georgia"/>
+          <w:b w:val="0"/>
+          <w:sz w:val="21"/>
+          <w:szCs w:val="21"/>
+        </w:rPr>
+        <w:t xml:space="preserve"> </w:t>
+      </w:r>
+      <w:r>
+        <w:rPr>
+          <w:rFonts w:ascii="Georgia" w:hAnsi="Georgia"/>
+          <w:b w:val="0"/>
+          <w:sz w:val="21"/>
+          <w:szCs w:val="21"/>
+        </w:rPr>
+        <w:t>dargestellt. Der TextBlock zeigt den Titel des Todos und die Checkbox spiegelt die Completed-Property wieder und kann auch benutzt werden, um ein Todo als abgeschlossen oder noch offen zu markieren.</w:t>
       </w:r>
     </w:p>
     <w:p>
@@ -668,480 +639,7 @@
           <w:sz w:val="21"/>
           <w:szCs w:val="21"/>
         </w:rPr>
-        <w:t xml:space="preserve">Erwähnenswert ist die Verwendung eines </w:t>
-      </w:r>
-      <w:proofErr w:type="spellStart"/>
-      <w:r>
-        <w:rPr>
-          <w:rFonts w:ascii="Georgia" w:hAnsi="Georgia"/>
-          <w:b w:val="0"/>
-          <w:i/>
-          <w:sz w:val="21"/>
-          <w:szCs w:val="21"/>
-        </w:rPr>
-        <w:t>Data</w:t>
-      </w:r>
-      <w:r>
-        <w:rPr>
-          <w:rFonts w:ascii="Georgia" w:hAnsi="Georgia"/>
-          <w:b w:val="0"/>
-          <w:i/>
-          <w:sz w:val="21"/>
-          <w:szCs w:val="21"/>
-        </w:rPr>
-        <w:t>T</w:t>
-      </w:r>
-      <w:r>
-        <w:rPr>
-          <w:rFonts w:ascii="Georgia" w:hAnsi="Georgia"/>
-          <w:b w:val="0"/>
-          <w:i/>
-          <w:sz w:val="21"/>
-          <w:szCs w:val="21"/>
-        </w:rPr>
-        <w:t>emplates</w:t>
-      </w:r>
-      <w:proofErr w:type="spellEnd"/>
-      <w:r>
-        <w:rPr>
-          <w:rFonts w:ascii="Georgia" w:hAnsi="Georgia"/>
-          <w:b w:val="0"/>
-          <w:sz w:val="21"/>
-          <w:szCs w:val="21"/>
-        </w:rPr>
-        <w:t xml:space="preserve"> für die in der </w:t>
-      </w:r>
-      <w:proofErr w:type="spellStart"/>
-      <w:r>
-        <w:rPr>
-          <w:rFonts w:ascii="Georgia" w:hAnsi="Georgia"/>
-          <w:b w:val="0"/>
-          <w:sz w:val="21"/>
-          <w:szCs w:val="21"/>
-        </w:rPr>
-        <w:t>List</w:t>
-      </w:r>
-      <w:r>
-        <w:rPr>
-          <w:rFonts w:ascii="Georgia" w:hAnsi="Georgia"/>
-          <w:b w:val="0"/>
-          <w:sz w:val="21"/>
-          <w:szCs w:val="21"/>
-        </w:rPr>
-        <w:t>B</w:t>
-      </w:r>
-      <w:r>
-        <w:rPr>
-          <w:rFonts w:ascii="Georgia" w:hAnsi="Georgia"/>
-          <w:b w:val="0"/>
-          <w:sz w:val="21"/>
-          <w:szCs w:val="21"/>
-        </w:rPr>
-        <w:t>ox</w:t>
-      </w:r>
-      <w:proofErr w:type="spellEnd"/>
-      <w:r>
-        <w:rPr>
-          <w:rFonts w:ascii="Georgia" w:hAnsi="Georgia"/>
-          <w:b w:val="0"/>
-          <w:sz w:val="21"/>
-          <w:szCs w:val="21"/>
-        </w:rPr>
-        <w:t xml:space="preserve"> aufgeführten </w:t>
-      </w:r>
-      <w:proofErr w:type="spellStart"/>
-      <w:r>
-        <w:rPr>
-          <w:rFonts w:ascii="Georgia" w:hAnsi="Georgia"/>
-          <w:b w:val="0"/>
-          <w:sz w:val="21"/>
-          <w:szCs w:val="21"/>
-        </w:rPr>
-        <w:t>Todos</w:t>
-      </w:r>
-      <w:proofErr w:type="spellEnd"/>
-      <w:r>
-        <w:rPr>
-          <w:rFonts w:ascii="Georgia" w:hAnsi="Georgia"/>
-          <w:b w:val="0"/>
-          <w:sz w:val="21"/>
-          <w:szCs w:val="21"/>
-        </w:rPr>
-        <w:t xml:space="preserve">. Anstatt </w:t>
-      </w:r>
-      <w:r>
-        <w:rPr>
-          <w:rFonts w:ascii="Georgia" w:hAnsi="Georgia"/>
-          <w:b w:val="0"/>
-          <w:sz w:val="21"/>
-          <w:szCs w:val="21"/>
-        </w:rPr>
-        <w:t xml:space="preserve">das standardmäßige Verhalten der </w:t>
-      </w:r>
-      <w:proofErr w:type="spellStart"/>
-      <w:r>
-        <w:rPr>
-          <w:rFonts w:ascii="Georgia" w:hAnsi="Georgia"/>
-          <w:b w:val="0"/>
-          <w:sz w:val="21"/>
-          <w:szCs w:val="21"/>
-        </w:rPr>
-        <w:t>List</w:t>
-      </w:r>
-      <w:r>
-        <w:rPr>
-          <w:rFonts w:ascii="Georgia" w:hAnsi="Georgia"/>
-          <w:b w:val="0"/>
-          <w:sz w:val="21"/>
-          <w:szCs w:val="21"/>
-        </w:rPr>
-        <w:t>B</w:t>
-      </w:r>
-      <w:r>
-        <w:rPr>
-          <w:rFonts w:ascii="Georgia" w:hAnsi="Georgia"/>
-          <w:b w:val="0"/>
-          <w:sz w:val="21"/>
-          <w:szCs w:val="21"/>
-        </w:rPr>
-        <w:t>ox</w:t>
-      </w:r>
-      <w:proofErr w:type="spellEnd"/>
-      <w:r>
-        <w:rPr>
-          <w:rFonts w:ascii="Georgia" w:hAnsi="Georgia"/>
-          <w:b w:val="0"/>
-          <w:sz w:val="21"/>
-          <w:szCs w:val="21"/>
-        </w:rPr>
-        <w:t xml:space="preserve"> zu nutzen, die den String anzeigt, der von den </w:t>
-      </w:r>
-      <w:proofErr w:type="spellStart"/>
-      <w:proofErr w:type="gramStart"/>
-      <w:r>
-        <w:rPr>
-          <w:rFonts w:ascii="Georgia" w:hAnsi="Georgia"/>
-          <w:b w:val="0"/>
-          <w:i/>
-          <w:sz w:val="21"/>
-          <w:szCs w:val="21"/>
-        </w:rPr>
-        <w:t>T</w:t>
-      </w:r>
-      <w:r>
-        <w:rPr>
-          <w:rFonts w:ascii="Georgia" w:hAnsi="Georgia"/>
-          <w:b w:val="0"/>
-          <w:i/>
-          <w:sz w:val="21"/>
-          <w:szCs w:val="21"/>
-        </w:rPr>
-        <w:t>oString</w:t>
-      </w:r>
-      <w:proofErr w:type="spellEnd"/>
-      <w:r>
-        <w:rPr>
-          <w:rFonts w:ascii="Georgia" w:hAnsi="Georgia"/>
-          <w:b w:val="0"/>
-          <w:i/>
-          <w:sz w:val="21"/>
-          <w:szCs w:val="21"/>
-        </w:rPr>
-        <w:t>(</w:t>
-      </w:r>
-      <w:proofErr w:type="gramEnd"/>
-      <w:r>
-        <w:rPr>
-          <w:rFonts w:ascii="Georgia" w:hAnsi="Georgia"/>
-          <w:b w:val="0"/>
-          <w:i/>
-          <w:sz w:val="21"/>
-          <w:szCs w:val="21"/>
-        </w:rPr>
-        <w:t>)-</w:t>
-      </w:r>
-      <w:r>
-        <w:rPr>
-          <w:rFonts w:ascii="Georgia" w:hAnsi="Georgia"/>
-          <w:b w:val="0"/>
-          <w:sz w:val="21"/>
-          <w:szCs w:val="21"/>
-        </w:rPr>
-        <w:t xml:space="preserve">Methoden der enthaltenen Elemente ausgegeben wird, kann man mittels </w:t>
-      </w:r>
-      <w:proofErr w:type="spellStart"/>
-      <w:r>
-        <w:rPr>
-          <w:rFonts w:ascii="Georgia" w:hAnsi="Georgia"/>
-          <w:b w:val="0"/>
-          <w:sz w:val="21"/>
-          <w:szCs w:val="21"/>
-        </w:rPr>
-        <w:t>DataTemplates</w:t>
-      </w:r>
-      <w:proofErr w:type="spellEnd"/>
-      <w:r>
-        <w:rPr>
-          <w:rFonts w:ascii="Georgia" w:hAnsi="Georgia"/>
-          <w:b w:val="0"/>
-          <w:sz w:val="21"/>
-          <w:szCs w:val="21"/>
-        </w:rPr>
-        <w:t xml:space="preserve"> </w:t>
-      </w:r>
-      <w:proofErr w:type="spellStart"/>
-      <w:r>
-        <w:rPr>
-          <w:rFonts w:ascii="Georgia" w:hAnsi="Georgia"/>
-          <w:b w:val="0"/>
-          <w:sz w:val="21"/>
-          <w:szCs w:val="21"/>
-        </w:rPr>
-        <w:t>xaml</w:t>
-      </w:r>
-      <w:proofErr w:type="spellEnd"/>
-      <w:r>
-        <w:rPr>
-          <w:rFonts w:ascii="Georgia" w:hAnsi="Georgia"/>
-          <w:b w:val="0"/>
-          <w:sz w:val="21"/>
-          <w:szCs w:val="21"/>
-        </w:rPr>
-        <w:t xml:space="preserve">-Code zur Formatierung der Elemente in der </w:t>
-      </w:r>
-      <w:proofErr w:type="spellStart"/>
-      <w:r>
-        <w:rPr>
-          <w:rFonts w:ascii="Georgia" w:hAnsi="Georgia"/>
-          <w:b w:val="0"/>
-          <w:sz w:val="21"/>
-          <w:szCs w:val="21"/>
-        </w:rPr>
-        <w:t>ListBox</w:t>
-      </w:r>
-      <w:proofErr w:type="spellEnd"/>
-      <w:r>
-        <w:rPr>
-          <w:rFonts w:ascii="Georgia" w:hAnsi="Georgia"/>
-          <w:b w:val="0"/>
-          <w:sz w:val="21"/>
-          <w:szCs w:val="21"/>
-        </w:rPr>
-        <w:t xml:space="preserve"> einsetzen.</w:t>
-      </w:r>
-      <w:r>
-        <w:rPr>
-          <w:rFonts w:ascii="Georgia" w:hAnsi="Georgia"/>
-          <w:b w:val="0"/>
-          <w:sz w:val="21"/>
-          <w:szCs w:val="21"/>
-        </w:rPr>
-        <w:t xml:space="preserve"> </w:t>
-      </w:r>
-      <w:r>
-        <w:rPr>
-          <w:rFonts w:ascii="Georgia" w:hAnsi="Georgia"/>
-          <w:b w:val="0"/>
-          <w:sz w:val="21"/>
-          <w:szCs w:val="21"/>
-        </w:rPr>
-        <w:t xml:space="preserve">In diesem Programm </w:t>
-      </w:r>
-      <w:r>
-        <w:rPr>
-          <w:rFonts w:ascii="Georgia" w:hAnsi="Georgia"/>
-          <w:b w:val="0"/>
-          <w:sz w:val="21"/>
-          <w:szCs w:val="21"/>
-        </w:rPr>
-        <w:t>wird</w:t>
-      </w:r>
-      <w:r>
-        <w:rPr>
-          <w:rFonts w:ascii="Georgia" w:hAnsi="Georgia"/>
-          <w:b w:val="0"/>
-          <w:sz w:val="21"/>
-          <w:szCs w:val="21"/>
-        </w:rPr>
-        <w:t xml:space="preserve"> jedes </w:t>
-      </w:r>
-      <w:proofErr w:type="spellStart"/>
-      <w:r>
-        <w:rPr>
-          <w:rFonts w:ascii="Georgia" w:hAnsi="Georgia"/>
-          <w:b w:val="0"/>
-          <w:sz w:val="21"/>
-          <w:szCs w:val="21"/>
-        </w:rPr>
-        <w:t>Todo</w:t>
-      </w:r>
-      <w:proofErr w:type="spellEnd"/>
-      <w:r>
-        <w:rPr>
-          <w:rFonts w:ascii="Georgia" w:hAnsi="Georgia"/>
-          <w:b w:val="0"/>
-          <w:sz w:val="21"/>
-          <w:szCs w:val="21"/>
-        </w:rPr>
-        <w:t xml:space="preserve"> in der </w:t>
-      </w:r>
-      <w:proofErr w:type="spellStart"/>
-      <w:r>
-        <w:rPr>
-          <w:rFonts w:ascii="Georgia" w:hAnsi="Georgia"/>
-          <w:b w:val="0"/>
-          <w:sz w:val="21"/>
-          <w:szCs w:val="21"/>
-        </w:rPr>
-        <w:t>ListBox</w:t>
-      </w:r>
-      <w:proofErr w:type="spellEnd"/>
-      <w:r>
-        <w:rPr>
-          <w:rFonts w:ascii="Georgia" w:hAnsi="Georgia"/>
-          <w:b w:val="0"/>
-          <w:sz w:val="21"/>
-          <w:szCs w:val="21"/>
-        </w:rPr>
-        <w:t xml:space="preserve"> durch</w:t>
-      </w:r>
-      <w:r>
-        <w:rPr>
-          <w:rFonts w:ascii="Georgia" w:hAnsi="Georgia"/>
-          <w:b w:val="0"/>
-          <w:sz w:val="21"/>
-          <w:szCs w:val="21"/>
-        </w:rPr>
-        <w:t xml:space="preserve"> eine </w:t>
-      </w:r>
-      <w:proofErr w:type="spellStart"/>
-      <w:r>
-        <w:rPr>
-          <w:rFonts w:ascii="Georgia" w:hAnsi="Georgia"/>
-          <w:b w:val="0"/>
-          <w:sz w:val="21"/>
-          <w:szCs w:val="21"/>
-        </w:rPr>
-        <w:t>CheckBox</w:t>
-      </w:r>
-      <w:proofErr w:type="spellEnd"/>
-      <w:r>
-        <w:rPr>
-          <w:rFonts w:ascii="Georgia" w:hAnsi="Georgia"/>
-          <w:b w:val="0"/>
-          <w:sz w:val="21"/>
-          <w:szCs w:val="21"/>
-        </w:rPr>
-        <w:t xml:space="preserve"> und einen </w:t>
-      </w:r>
-      <w:proofErr w:type="spellStart"/>
-      <w:r>
-        <w:rPr>
-          <w:rFonts w:ascii="Georgia" w:hAnsi="Georgia"/>
-          <w:b w:val="0"/>
-          <w:sz w:val="21"/>
-          <w:szCs w:val="21"/>
-        </w:rPr>
-        <w:t>TextbBlock</w:t>
-      </w:r>
-      <w:proofErr w:type="spellEnd"/>
-      <w:r>
-        <w:rPr>
-          <w:rFonts w:ascii="Georgia" w:hAnsi="Georgia"/>
-          <w:b w:val="0"/>
-          <w:sz w:val="21"/>
-          <w:szCs w:val="21"/>
-        </w:rPr>
-        <w:t xml:space="preserve"> </w:t>
-      </w:r>
-      <w:r>
-        <w:rPr>
-          <w:rFonts w:ascii="Georgia" w:hAnsi="Georgia"/>
-          <w:b w:val="0"/>
-          <w:sz w:val="21"/>
-          <w:szCs w:val="21"/>
-        </w:rPr>
-        <w:t xml:space="preserve">dargestellt. Der </w:t>
-      </w:r>
-      <w:proofErr w:type="spellStart"/>
-      <w:r>
-        <w:rPr>
-          <w:rFonts w:ascii="Georgia" w:hAnsi="Georgia"/>
-          <w:b w:val="0"/>
-          <w:sz w:val="21"/>
-          <w:szCs w:val="21"/>
-        </w:rPr>
-        <w:t>TextBlock</w:t>
-      </w:r>
-      <w:proofErr w:type="spellEnd"/>
-      <w:r>
-        <w:rPr>
-          <w:rFonts w:ascii="Georgia" w:hAnsi="Georgia"/>
-          <w:b w:val="0"/>
-          <w:sz w:val="21"/>
-          <w:szCs w:val="21"/>
-        </w:rPr>
-        <w:t xml:space="preserve"> zeigt den Titel des </w:t>
-      </w:r>
-      <w:proofErr w:type="spellStart"/>
-      <w:r>
-        <w:rPr>
-          <w:rFonts w:ascii="Georgia" w:hAnsi="Georgia"/>
-          <w:b w:val="0"/>
-          <w:sz w:val="21"/>
-          <w:szCs w:val="21"/>
-        </w:rPr>
-        <w:t>Todos</w:t>
-      </w:r>
-      <w:proofErr w:type="spellEnd"/>
-      <w:r>
-        <w:rPr>
-          <w:rFonts w:ascii="Georgia" w:hAnsi="Georgia"/>
-          <w:b w:val="0"/>
-          <w:sz w:val="21"/>
-          <w:szCs w:val="21"/>
-        </w:rPr>
-        <w:t xml:space="preserve"> und die Checkbox spiegelt die </w:t>
-      </w:r>
-      <w:proofErr w:type="spellStart"/>
-      <w:r>
-        <w:rPr>
-          <w:rFonts w:ascii="Georgia" w:hAnsi="Georgia"/>
-          <w:b w:val="0"/>
-          <w:sz w:val="21"/>
-          <w:szCs w:val="21"/>
-        </w:rPr>
-        <w:t>Completed</w:t>
-      </w:r>
-      <w:proofErr w:type="spellEnd"/>
-      <w:r>
-        <w:rPr>
-          <w:rFonts w:ascii="Georgia" w:hAnsi="Georgia"/>
-          <w:b w:val="0"/>
-          <w:sz w:val="21"/>
-          <w:szCs w:val="21"/>
-        </w:rPr>
-        <w:t xml:space="preserve">-Property wieder und kann auch benutzt werden, um ein </w:t>
-      </w:r>
-      <w:proofErr w:type="spellStart"/>
-      <w:r>
-        <w:rPr>
-          <w:rFonts w:ascii="Georgia" w:hAnsi="Georgia"/>
-          <w:b w:val="0"/>
-          <w:sz w:val="21"/>
-          <w:szCs w:val="21"/>
-        </w:rPr>
-        <w:t>Todo</w:t>
-      </w:r>
-      <w:proofErr w:type="spellEnd"/>
-      <w:r>
-        <w:rPr>
-          <w:rFonts w:ascii="Georgia" w:hAnsi="Georgia"/>
-          <w:b w:val="0"/>
-          <w:sz w:val="21"/>
-          <w:szCs w:val="21"/>
-        </w:rPr>
-        <w:t xml:space="preserve"> als abgeschlossen oder noch offen zu markieren.</w:t>
+        <w:t xml:space="preserve">Dieses .xaml-Dokument sowie Options.xaml sind nach dem MVVM-Pattern entworfen, d.h. die xaml-Dokumente enthalten nur die Elemente der Benutzeroberflächen. Die Funktionalität wird in der jeweiligen ViewModel-Klasse realisiert, mit der das .xaml-Dokument über DataBindings und CommandBindings verbunden ist. </w:t>
       </w:r>
     </w:p>
     <w:p>
@@ -1161,247 +659,54 @@
           <w:sz w:val="21"/>
           <w:szCs w:val="21"/>
         </w:rPr>
-        <w:t>Dieses .</w:t>
-      </w:r>
-      <w:proofErr w:type="spellStart"/>
-      <w:r>
-        <w:rPr>
-          <w:rFonts w:ascii="Georgia" w:hAnsi="Georgia"/>
-          <w:b w:val="0"/>
-          <w:sz w:val="21"/>
-          <w:szCs w:val="21"/>
-        </w:rPr>
-        <w:t>xaml</w:t>
-      </w:r>
-      <w:proofErr w:type="spellEnd"/>
-      <w:r>
-        <w:rPr>
-          <w:rFonts w:ascii="Georgia" w:hAnsi="Georgia"/>
-          <w:b w:val="0"/>
-          <w:sz w:val="21"/>
-          <w:szCs w:val="21"/>
-        </w:rPr>
-        <w:t xml:space="preserve">-Dokument sowie </w:t>
-      </w:r>
-      <w:proofErr w:type="spellStart"/>
-      <w:r>
-        <w:rPr>
-          <w:rFonts w:ascii="Georgia" w:hAnsi="Georgia"/>
-          <w:b w:val="0"/>
-          <w:sz w:val="21"/>
-          <w:szCs w:val="21"/>
-        </w:rPr>
+        <w:t>Die einzige Ausnahme von der Einhaltung des MVVM-Patterns stellt die Funktionalität des Buttons dar, der das Optionsmenü öffnet. Die Funktionalität dieses Buttons ist in der Code-Behind-Datei von MainWindow.xaml kodiert, da die MVVM-konforme Implementierung dieser Funktionalität unter Verwendung von Frameworks wie MVVMlight</w:t>
+      </w:r>
+      <w:r>
+        <w:rPr>
+          <w:rStyle w:val="Funotenzeichen"/>
+          <w:rFonts w:ascii="Georgia" w:hAnsi="Georgia"/>
+          <w:b w:val="0"/>
+          <w:sz w:val="21"/>
+          <w:szCs w:val="21"/>
+        </w:rPr>
+        <w:footnoteReference w:id="2"/>
+      </w:r>
+      <w:r>
+        <w:rPr>
+          <w:rFonts w:ascii="Georgia" w:hAnsi="Georgia"/>
+          <w:b w:val="0"/>
+          <w:sz w:val="21"/>
+          <w:szCs w:val="21"/>
+        </w:rPr>
+        <w:t xml:space="preserve"> oder PRISM</w:t>
+      </w:r>
+      <w:r>
+        <w:rPr>
+          <w:rStyle w:val="Funotenzeichen"/>
+          <w:rFonts w:ascii="Georgia" w:hAnsi="Georgia"/>
+          <w:b w:val="0"/>
+          <w:sz w:val="21"/>
+          <w:szCs w:val="21"/>
+        </w:rPr>
+        <w:footnoteReference w:id="3"/>
+      </w:r>
+      <w:r>
+        <w:rPr>
+          <w:rFonts w:ascii="Georgia" w:hAnsi="Georgia"/>
+          <w:b w:val="0"/>
+          <w:sz w:val="21"/>
+          <w:szCs w:val="21"/>
+        </w:rPr>
+        <w:t xml:space="preserve"> angesichts des geringen Umfangs dieses Projektes unnötig aufwändig wäre.</w:t>
+      </w:r>
+    </w:p>
+    <w:p>
+      <w:pPr>
+        <w:pStyle w:val="berschrift4"/>
+      </w:pPr>
+      <w:r>
         <w:t>Options.xaml</w:t>
       </w:r>
-      <w:proofErr w:type="spellEnd"/>
-      <w:r>
-        <w:rPr>
-          <w:rFonts w:ascii="Georgia" w:hAnsi="Georgia"/>
-          <w:b w:val="0"/>
-          <w:sz w:val="21"/>
-          <w:szCs w:val="21"/>
-        </w:rPr>
-        <w:t xml:space="preserve"> sind nach dem MVVM-Pattern entworfen, d.h. die </w:t>
-      </w:r>
-      <w:proofErr w:type="spellStart"/>
-      <w:r>
-        <w:rPr>
-          <w:rFonts w:ascii="Georgia" w:hAnsi="Georgia"/>
-          <w:b w:val="0"/>
-          <w:sz w:val="21"/>
-          <w:szCs w:val="21"/>
-        </w:rPr>
-        <w:t>xaml</w:t>
-      </w:r>
-      <w:proofErr w:type="spellEnd"/>
-      <w:r>
-        <w:rPr>
-          <w:rFonts w:ascii="Georgia" w:hAnsi="Georgia"/>
-          <w:b w:val="0"/>
-          <w:sz w:val="21"/>
-          <w:szCs w:val="21"/>
-        </w:rPr>
-        <w:t xml:space="preserve">-Dokumente enthalten nur die Elemente der Benutzeroberflächen. Die Funktionalität wird in der jeweiligen </w:t>
-      </w:r>
-      <w:proofErr w:type="spellStart"/>
-      <w:r>
-        <w:rPr>
-          <w:rFonts w:ascii="Georgia" w:hAnsi="Georgia"/>
-          <w:b w:val="0"/>
-          <w:sz w:val="21"/>
-          <w:szCs w:val="21"/>
-        </w:rPr>
-        <w:t>ViewModel</w:t>
-      </w:r>
-      <w:proofErr w:type="spellEnd"/>
-      <w:r>
-        <w:rPr>
-          <w:rFonts w:ascii="Georgia" w:hAnsi="Georgia"/>
-          <w:b w:val="0"/>
-          <w:sz w:val="21"/>
-          <w:szCs w:val="21"/>
-        </w:rPr>
-        <w:t>-Klasse realisiert, mit der das .</w:t>
-      </w:r>
-      <w:proofErr w:type="spellStart"/>
-      <w:r>
-        <w:rPr>
-          <w:rFonts w:ascii="Georgia" w:hAnsi="Georgia"/>
-          <w:b w:val="0"/>
-          <w:sz w:val="21"/>
-          <w:szCs w:val="21"/>
-        </w:rPr>
-        <w:t>xaml</w:t>
-      </w:r>
-      <w:proofErr w:type="spellEnd"/>
-      <w:r>
-        <w:rPr>
-          <w:rFonts w:ascii="Georgia" w:hAnsi="Georgia"/>
-          <w:b w:val="0"/>
-          <w:sz w:val="21"/>
-          <w:szCs w:val="21"/>
-        </w:rPr>
-        <w:t xml:space="preserve">-Dokument über </w:t>
-      </w:r>
-      <w:proofErr w:type="spellStart"/>
-      <w:r>
-        <w:rPr>
-          <w:rFonts w:ascii="Georgia" w:hAnsi="Georgia"/>
-          <w:b w:val="0"/>
-          <w:sz w:val="21"/>
-          <w:szCs w:val="21"/>
-        </w:rPr>
-        <w:t>DataBindings</w:t>
-      </w:r>
-      <w:proofErr w:type="spellEnd"/>
-      <w:r>
-        <w:rPr>
-          <w:rFonts w:ascii="Georgia" w:hAnsi="Georgia"/>
-          <w:b w:val="0"/>
-          <w:sz w:val="21"/>
-          <w:szCs w:val="21"/>
-        </w:rPr>
-        <w:t xml:space="preserve"> und </w:t>
-      </w:r>
-      <w:proofErr w:type="spellStart"/>
-      <w:r>
-        <w:rPr>
-          <w:rFonts w:ascii="Georgia" w:hAnsi="Georgia"/>
-          <w:b w:val="0"/>
-          <w:sz w:val="21"/>
-          <w:szCs w:val="21"/>
-        </w:rPr>
-        <w:t>CommandBindings</w:t>
-      </w:r>
-      <w:proofErr w:type="spellEnd"/>
-      <w:r>
-        <w:rPr>
-          <w:rFonts w:ascii="Georgia" w:hAnsi="Georgia"/>
-          <w:b w:val="0"/>
-          <w:sz w:val="21"/>
-          <w:szCs w:val="21"/>
-        </w:rPr>
-        <w:t xml:space="preserve"> verbunden ist. </w:t>
-      </w:r>
-    </w:p>
-    <w:p>
-      <w:pPr>
-        <w:pStyle w:val="berschrift4"/>
-        <w:rPr>
-          <w:rFonts w:ascii="Georgia" w:hAnsi="Georgia"/>
-          <w:b w:val="0"/>
-          <w:sz w:val="21"/>
-          <w:szCs w:val="21"/>
-        </w:rPr>
-      </w:pPr>
-      <w:r>
-        <w:rPr>
-          <w:rFonts w:ascii="Georgia" w:hAnsi="Georgia"/>
-          <w:b w:val="0"/>
-          <w:sz w:val="21"/>
-          <w:szCs w:val="21"/>
-        </w:rPr>
-        <w:t xml:space="preserve">Die einzige Ausnahme von der Einhaltung des MVVM-Patterns stellt die Funktionalität des Buttons dar, der das Optionsmenü öffnet. Die Funktionalität dieses Buttons ist in der Code-Behind-Datei von </w:t>
-      </w:r>
-      <w:proofErr w:type="spellStart"/>
-      <w:r>
-        <w:rPr>
-          <w:rFonts w:ascii="Georgia" w:hAnsi="Georgia"/>
-          <w:b w:val="0"/>
-          <w:sz w:val="21"/>
-          <w:szCs w:val="21"/>
-        </w:rPr>
-        <w:t>MainWindow.xaml</w:t>
-      </w:r>
-      <w:proofErr w:type="spellEnd"/>
-      <w:r>
-        <w:rPr>
-          <w:rFonts w:ascii="Georgia" w:hAnsi="Georgia"/>
-          <w:b w:val="0"/>
-          <w:sz w:val="21"/>
-          <w:szCs w:val="21"/>
-        </w:rPr>
-        <w:t xml:space="preserve"> kodiert, da die MVVM-konforme Implementierung dieser Funktionalität unter Verwendung von Frameworks wie </w:t>
-      </w:r>
-      <w:proofErr w:type="spellStart"/>
-      <w:r>
-        <w:rPr>
-          <w:rFonts w:ascii="Georgia" w:hAnsi="Georgia"/>
-          <w:b w:val="0"/>
-          <w:sz w:val="21"/>
-          <w:szCs w:val="21"/>
-        </w:rPr>
-        <w:t>MVVMlight</w:t>
-      </w:r>
-      <w:proofErr w:type="spellEnd"/>
-      <w:r>
-        <w:rPr>
-          <w:rStyle w:val="Funotenzeichen"/>
-          <w:rFonts w:ascii="Georgia" w:hAnsi="Georgia"/>
-          <w:b w:val="0"/>
-          <w:sz w:val="21"/>
-          <w:szCs w:val="21"/>
-        </w:rPr>
-        <w:footnoteReference w:id="1"/>
-      </w:r>
-      <w:r>
-        <w:rPr>
-          <w:rFonts w:ascii="Georgia" w:hAnsi="Georgia"/>
-          <w:b w:val="0"/>
-          <w:sz w:val="21"/>
-          <w:szCs w:val="21"/>
-        </w:rPr>
-        <w:t xml:space="preserve"> oder PRISM</w:t>
-      </w:r>
-      <w:r>
-        <w:rPr>
-          <w:rStyle w:val="Funotenzeichen"/>
-          <w:rFonts w:ascii="Georgia" w:hAnsi="Georgia"/>
-          <w:b w:val="0"/>
-          <w:sz w:val="21"/>
-          <w:szCs w:val="21"/>
-        </w:rPr>
-        <w:footnoteReference w:id="2"/>
-      </w:r>
-      <w:r>
-        <w:rPr>
-          <w:rFonts w:ascii="Georgia" w:hAnsi="Georgia"/>
-          <w:b w:val="0"/>
-          <w:sz w:val="21"/>
-          <w:szCs w:val="21"/>
-        </w:rPr>
-        <w:t xml:space="preserve"> angesichts des geringen Umfangs dieses Projektes unnötig aufwändig wäre.</w:t>
-      </w:r>
-    </w:p>
-    <w:p>
-      <w:pPr>
-        <w:pStyle w:val="berschrift4"/>
-      </w:pPr>
-      <w:proofErr w:type="spellStart"/>
-      <w:r>
-        <w:t>Options.xaml</w:t>
-      </w:r>
-      <w:proofErr w:type="spellEnd"/>
     </w:p>
     <w:p>
       <w:pPr>
@@ -1448,27 +753,7 @@
           <w:sz w:val="21"/>
           <w:szCs w:val="21"/>
         </w:rPr>
-        <w:t xml:space="preserve">besteht hier die Möglichkeit, API-Schlüssel und User-ID vom </w:t>
-      </w:r>
-      <w:proofErr w:type="spellStart"/>
-      <w:r>
-        <w:rPr>
-          <w:rFonts w:ascii="Georgia" w:hAnsi="Georgia"/>
-          <w:b w:val="0"/>
-          <w:sz w:val="21"/>
-          <w:szCs w:val="21"/>
-        </w:rPr>
-        <w:t>Habitica</w:t>
-      </w:r>
-      <w:proofErr w:type="spellEnd"/>
-      <w:r>
-        <w:rPr>
-          <w:rFonts w:ascii="Georgia" w:hAnsi="Georgia"/>
-          <w:b w:val="0"/>
-          <w:sz w:val="21"/>
-          <w:szCs w:val="21"/>
-        </w:rPr>
-        <w:t>-Server auf Richtigkeit überprüfen zu lassen.</w:t>
+        <w:t>besteht hier die Möglichkeit, API-Schlüssel und User-ID vom Habitica-Server auf Richtigkeit überprüfen zu lassen.</w:t>
       </w:r>
     </w:p>
     <w:p>
@@ -1480,24 +765,20 @@
           <w:rFonts w:ascii="Source Sans Pro" w:hAnsi="Source Sans Pro"/>
         </w:rPr>
       </w:pPr>
-      <w:proofErr w:type="spellStart"/>
       <w:r>
         <w:rPr>
           <w:rFonts w:ascii="Source Sans Pro" w:hAnsi="Source Sans Pro"/>
         </w:rPr>
         <w:t>Viewmodel</w:t>
       </w:r>
-      <w:proofErr w:type="spellEnd"/>
     </w:p>
     <w:p>
       <w:pPr>
         <w:pStyle w:val="berschrift4"/>
       </w:pPr>
-      <w:proofErr w:type="spellStart"/>
       <w:r>
         <w:t>UserCommand</w:t>
       </w:r>
-      <w:proofErr w:type="spellEnd"/>
     </w:p>
     <w:p>
       <w:pPr>
@@ -1527,50 +808,28 @@
         </w:rPr>
         <w:t xml:space="preserve">implementiert das </w:t>
       </w:r>
-      <w:proofErr w:type="spellStart"/>
       <w:r>
         <w:rPr>
           <w:rStyle w:val="KlasseZchn"/>
         </w:rPr>
         <w:t>ICommand</w:t>
       </w:r>
-      <w:proofErr w:type="spellEnd"/>
-      <w:r>
-        <w:rPr>
-          <w:rFonts w:ascii="Georgia" w:hAnsi="Georgia"/>
-          <w:sz w:val="21"/>
-          <w:szCs w:val="21"/>
-        </w:rPr>
-        <w:t xml:space="preserve">-Interface und wird benötigt, um den in der View angelegten Steuerelementen im </w:t>
-      </w:r>
-      <w:proofErr w:type="spellStart"/>
-      <w:r>
-        <w:rPr>
-          <w:rFonts w:ascii="Georgia" w:hAnsi="Georgia"/>
-          <w:sz w:val="21"/>
-          <w:szCs w:val="21"/>
-        </w:rPr>
-        <w:t>ViewModel</w:t>
-      </w:r>
-      <w:proofErr w:type="spellEnd"/>
-      <w:r>
-        <w:rPr>
-          <w:rFonts w:ascii="Georgia" w:hAnsi="Georgia"/>
-          <w:sz w:val="21"/>
-          <w:szCs w:val="21"/>
-        </w:rPr>
-        <w:t xml:space="preserve"> Funktionalitäten zuweisen zu können.</w:t>
+      <w:r>
+        <w:rPr>
+          <w:rFonts w:ascii="Georgia" w:hAnsi="Georgia"/>
+          <w:sz w:val="21"/>
+          <w:szCs w:val="21"/>
+        </w:rPr>
+        <w:t>-Interface und wird benötigt, um den in der View angelegten Steuerelementen im ViewModel Funktionalitäten zuweisen zu können.</w:t>
       </w:r>
     </w:p>
     <w:p>
       <w:pPr>
         <w:pStyle w:val="berschrift4"/>
       </w:pPr>
-      <w:proofErr w:type="spellStart"/>
       <w:r>
         <w:t>VMHabiticaTodo</w:t>
       </w:r>
-      <w:proofErr w:type="spellEnd"/>
     </w:p>
     <w:p>
       <w:pPr>
@@ -1616,7 +875,6 @@
         </w:rPr>
         <w:t xml:space="preserve"> kapselt die vom Backend übergebenen </w:t>
       </w:r>
-      <w:proofErr w:type="spellStart"/>
       <w:r>
         <w:rPr>
           <w:rStyle w:val="KlasseZchn"/>
@@ -1629,91 +887,62 @@
           <w:sz w:val="21"/>
           <w:szCs w:val="21"/>
         </w:rPr>
+        <w:t xml:space="preserve">s </w:t>
+      </w:r>
+      <w:r>
+        <w:rPr>
+          <w:rFonts w:ascii="Georgia" w:hAnsi="Georgia"/>
+          <w:sz w:val="21"/>
+          <w:szCs w:val="21"/>
+        </w:rPr>
+        <w:t>und gibt über ihre Getter und Setter Zugriff auf die Attribute der enthaltenen Todos.</w:t>
+      </w:r>
+    </w:p>
+    <w:p>
+      <w:pPr>
+        <w:pStyle w:val="berschrift4"/>
+      </w:pPr>
+      <w:r>
+        <w:t>VMMainWindow</w:t>
+      </w:r>
+    </w:p>
+    <w:p>
+      <w:pPr>
+        <w:pStyle w:val="berschrift4"/>
+        <w:rPr>
+          <w:rFonts w:ascii="Georgia" w:hAnsi="Georgia"/>
+          <w:b w:val="0"/>
+          <w:sz w:val="21"/>
+          <w:szCs w:val="21"/>
+        </w:rPr>
+      </w:pPr>
+      <w:r>
+        <w:rPr>
+          <w:rFonts w:ascii="Georgia" w:hAnsi="Georgia"/>
+          <w:b w:val="0"/>
+          <w:sz w:val="21"/>
+          <w:szCs w:val="21"/>
+        </w:rPr>
+        <w:t>Diese Klasse enthält die Funktionalität des Hauptfensters der Benutzeroberfläche</w:t>
+      </w:r>
+      <w:r>
+        <w:rPr>
+          <w:rFonts w:ascii="Georgia" w:hAnsi="Georgia"/>
+          <w:b w:val="0"/>
+          <w:sz w:val="21"/>
+          <w:szCs w:val="21"/>
+        </w:rPr>
+        <w:t xml:space="preserve">, </w:t>
+      </w:r>
+      <w:r>
+        <w:rPr>
+          <w:rFonts w:ascii="Georgia" w:hAnsi="Georgia"/>
+          <w:b w:val="0"/>
+          <w:sz w:val="21"/>
+          <w:szCs w:val="21"/>
+        </w:rPr>
         <w:t>s</w:t>
       </w:r>
-      <w:proofErr w:type="spellEnd"/>
-      <w:r>
-        <w:rPr>
-          <w:rFonts w:ascii="Georgia" w:hAnsi="Georgia"/>
-          <w:sz w:val="21"/>
-          <w:szCs w:val="21"/>
-        </w:rPr>
-        <w:t xml:space="preserve"> </w:t>
-      </w:r>
-      <w:r>
-        <w:rPr>
-          <w:rFonts w:ascii="Georgia" w:hAnsi="Georgia"/>
-          <w:sz w:val="21"/>
-          <w:szCs w:val="21"/>
-        </w:rPr>
-        <w:t xml:space="preserve">und gibt über ihre Getter und Setter Zugriff auf die Attribute der enthaltenen </w:t>
-      </w:r>
-      <w:proofErr w:type="spellStart"/>
-      <w:r>
-        <w:rPr>
-          <w:rFonts w:ascii="Georgia" w:hAnsi="Georgia"/>
-          <w:sz w:val="21"/>
-          <w:szCs w:val="21"/>
-        </w:rPr>
-        <w:t>Todos</w:t>
-      </w:r>
-      <w:proofErr w:type="spellEnd"/>
-      <w:r>
-        <w:rPr>
-          <w:rFonts w:ascii="Georgia" w:hAnsi="Georgia"/>
-          <w:sz w:val="21"/>
-          <w:szCs w:val="21"/>
-        </w:rPr>
-        <w:t>.</w:t>
-      </w:r>
-    </w:p>
-    <w:p>
-      <w:pPr>
-        <w:pStyle w:val="berschrift4"/>
-      </w:pPr>
-      <w:proofErr w:type="spellStart"/>
-      <w:r>
-        <w:t>VMMainWindow</w:t>
-      </w:r>
-      <w:proofErr w:type="spellEnd"/>
-    </w:p>
-    <w:p>
-      <w:pPr>
-        <w:pStyle w:val="berschrift4"/>
-        <w:rPr>
-          <w:rFonts w:ascii="Georgia" w:hAnsi="Georgia"/>
-          <w:b w:val="0"/>
-          <w:sz w:val="21"/>
-          <w:szCs w:val="21"/>
-        </w:rPr>
-      </w:pPr>
-      <w:r>
-        <w:rPr>
-          <w:rFonts w:ascii="Georgia" w:hAnsi="Georgia"/>
-          <w:b w:val="0"/>
-          <w:sz w:val="21"/>
-          <w:szCs w:val="21"/>
-        </w:rPr>
-        <w:t>Diese Klasse enthält die Funktionalität des Hauptfensters der Benutzeroberfläche</w:t>
-      </w:r>
-      <w:r>
-        <w:rPr>
-          <w:rFonts w:ascii="Georgia" w:hAnsi="Georgia"/>
-          <w:b w:val="0"/>
-          <w:sz w:val="21"/>
-          <w:szCs w:val="21"/>
-        </w:rPr>
-        <w:t xml:space="preserve">, </w:t>
-      </w:r>
-      <w:r>
-        <w:rPr>
-          <w:rFonts w:ascii="Georgia" w:hAnsi="Georgia"/>
-          <w:b w:val="0"/>
-          <w:sz w:val="21"/>
-          <w:szCs w:val="21"/>
-        </w:rPr>
-        <w:t>s</w:t>
-      </w:r>
       <w:r>
         <w:rPr>
           <w:rFonts w:ascii="Georgia" w:hAnsi="Georgia"/>
@@ -1730,27 +959,7 @@
           <w:sz w:val="21"/>
           <w:szCs w:val="21"/>
         </w:rPr>
-        <w:t xml:space="preserve"> Anfragen an das Backend und stellt Daten für die </w:t>
-      </w:r>
-      <w:proofErr w:type="spellStart"/>
-      <w:r>
-        <w:rPr>
-          <w:rFonts w:ascii="Georgia" w:hAnsi="Georgia"/>
-          <w:b w:val="0"/>
-          <w:sz w:val="21"/>
-          <w:szCs w:val="21"/>
-        </w:rPr>
-        <w:t>Bindings</w:t>
-      </w:r>
-      <w:proofErr w:type="spellEnd"/>
-      <w:r>
-        <w:rPr>
-          <w:rFonts w:ascii="Georgia" w:hAnsi="Georgia"/>
-          <w:b w:val="0"/>
-          <w:sz w:val="21"/>
-          <w:szCs w:val="21"/>
-        </w:rPr>
-        <w:t xml:space="preserve"> der Benutzer</w:t>
+        <w:t xml:space="preserve"> Anfragen an das Backend und stellt Daten für die Bindings der Benutzer</w:t>
       </w:r>
       <w:r>
         <w:rPr>
@@ -1783,14 +992,12 @@
           <w:szCs w:val="21"/>
         </w:rPr>
       </w:pPr>
-      <w:proofErr w:type="spellStart"/>
       <w:r>
         <w:rPr>
           <w:rStyle w:val="KlasseZchn"/>
         </w:rPr>
         <w:t>VMMainWindow</w:t>
       </w:r>
-      <w:proofErr w:type="spellEnd"/>
       <w:r>
         <w:rPr>
           <w:rFonts w:ascii="Georgia" w:hAnsi="Georgia"/>
@@ -1799,14 +1006,12 @@
         </w:rPr>
         <w:t xml:space="preserve"> implementiert das </w:t>
       </w:r>
-      <w:proofErr w:type="spellStart"/>
       <w:r>
         <w:rPr>
           <w:rStyle w:val="KlasseZchn"/>
         </w:rPr>
         <w:t>INotifyPropertyChanged</w:t>
       </w:r>
-      <w:proofErr w:type="spellEnd"/>
       <w:r>
         <w:rPr>
           <w:rFonts w:ascii="Georgia" w:hAnsi="Georgia"/>
@@ -1829,72 +1034,16 @@
           <w:sz w:val="21"/>
           <w:szCs w:val="21"/>
         </w:rPr>
-        <w:t xml:space="preserve">utzeroberfläche über Änderungen an den gebundenen Daten benachrichtigen zu können, damit die Benutzeroberfläche sich aktualisieren kann. Benötigt wird dies für die Ausgabe der Fehlermeldungen, da die Liste der </w:t>
-      </w:r>
-      <w:proofErr w:type="spellStart"/>
-      <w:r>
-        <w:rPr>
-          <w:rFonts w:ascii="Georgia" w:hAnsi="Georgia"/>
-          <w:sz w:val="21"/>
-          <w:szCs w:val="21"/>
-        </w:rPr>
-        <w:t>Todos</w:t>
-      </w:r>
-      <w:proofErr w:type="spellEnd"/>
-      <w:r>
-        <w:rPr>
-          <w:rFonts w:ascii="Georgia" w:hAnsi="Georgia"/>
-          <w:sz w:val="21"/>
-          <w:szCs w:val="21"/>
-        </w:rPr>
-        <w:t xml:space="preserve"> als </w:t>
-      </w:r>
-      <w:proofErr w:type="spellStart"/>
-      <w:r>
-        <w:rPr>
-          <w:rFonts w:ascii="Georgia" w:hAnsi="Georgia"/>
-          <w:sz w:val="21"/>
-          <w:szCs w:val="21"/>
-        </w:rPr>
-        <w:t>ObservableCollection</w:t>
-      </w:r>
-      <w:proofErr w:type="spellEnd"/>
-      <w:r>
-        <w:rPr>
-          <w:rFonts w:ascii="Georgia" w:hAnsi="Georgia"/>
-          <w:sz w:val="21"/>
-          <w:szCs w:val="21"/>
-        </w:rPr>
-        <w:t xml:space="preserve"> implementiert ist und </w:t>
-      </w:r>
-      <w:proofErr w:type="spellStart"/>
-      <w:r>
-        <w:rPr>
-          <w:rFonts w:ascii="Georgia" w:hAnsi="Georgia"/>
-          <w:sz w:val="21"/>
-          <w:szCs w:val="21"/>
-        </w:rPr>
-        <w:t>ObservableCollections</w:t>
-      </w:r>
-      <w:proofErr w:type="spellEnd"/>
-      <w:r>
-        <w:rPr>
-          <w:rFonts w:ascii="Georgia" w:hAnsi="Georgia"/>
-          <w:sz w:val="21"/>
-          <w:szCs w:val="21"/>
-        </w:rPr>
-        <w:t xml:space="preserve"> diese Funktionalität von sich aus mitbringen.</w:t>
+        <w:t>utzeroberfläche über Änderungen an den gebundenen Daten benachrichtigen zu können, damit die Benutzeroberfläche sich aktualisieren kann. Benötigt wird dies für die Ausgabe der Fehlermeldungen, da die Liste der Todos als ObservableCollection implementiert ist und ObservableCollections diese Funktionalität von sich aus mitbringen.</w:t>
       </w:r>
     </w:p>
     <w:p>
       <w:pPr>
         <w:pStyle w:val="berschrift4"/>
       </w:pPr>
-      <w:proofErr w:type="spellStart"/>
       <w:r>
         <w:t>VMOptions</w:t>
       </w:r>
-      <w:proofErr w:type="spellEnd"/>
     </w:p>
     <w:p>
       <w:pPr>
@@ -1916,14 +1065,12 @@
         </w:rPr>
         <w:t xml:space="preserve">Ähnlich wie </w:t>
       </w:r>
-      <w:proofErr w:type="spellStart"/>
       <w:r>
         <w:rPr>
           <w:rStyle w:val="KlasseZchn"/>
         </w:rPr>
         <w:t>VMMainWindow</w:t>
       </w:r>
-      <w:proofErr w:type="spellEnd"/>
       <w:r>
         <w:rPr>
           <w:rFonts w:ascii="Georgia" w:hAnsi="Georgia"/>
@@ -1932,14 +1079,12 @@
         </w:rPr>
         <w:t xml:space="preserve"> enthält </w:t>
       </w:r>
-      <w:proofErr w:type="spellStart"/>
       <w:r>
         <w:rPr>
           <w:rStyle w:val="KlasseZchn"/>
         </w:rPr>
         <w:t>VMOptions</w:t>
       </w:r>
-      <w:proofErr w:type="spellEnd"/>
       <w:r>
         <w:rPr>
           <w:rFonts w:ascii="Georgia" w:hAnsi="Georgia"/>
@@ -1948,14 +1093,12 @@
         </w:rPr>
         <w:t xml:space="preserve"> die Funktionalität des Optionsmenüs und stellt die Daten zur Anzeige auf der Benutzeroberfläche bereit. Auch </w:t>
       </w:r>
-      <w:proofErr w:type="spellStart"/>
       <w:r>
         <w:rPr>
           <w:rStyle w:val="KlasseZchn"/>
         </w:rPr>
         <w:t>VMOptions</w:t>
       </w:r>
-      <w:proofErr w:type="spellEnd"/>
       <w:r>
         <w:rPr>
           <w:rFonts w:ascii="Georgia" w:hAnsi="Georgia"/>
@@ -1964,14 +1107,12 @@
         </w:rPr>
         <w:t xml:space="preserve"> implementiert die </w:t>
       </w:r>
-      <w:proofErr w:type="spellStart"/>
       <w:r>
         <w:rPr>
           <w:rStyle w:val="KlasseZchn"/>
         </w:rPr>
         <w:t>INotifyPropertyChanged</w:t>
       </w:r>
-      <w:proofErr w:type="spellEnd"/>
       <w:r>
         <w:rPr>
           <w:rFonts w:ascii="Georgia" w:hAnsi="Georgia"/>
@@ -2020,7 +1161,6 @@
         </w:rPr>
         <w:t xml:space="preserve">Die Klasse </w:t>
       </w:r>
-      <w:proofErr w:type="spellStart"/>
       <w:r>
         <w:rPr>
           <w:rStyle w:val="KlasseZchn"/>
@@ -2028,7 +1168,6 @@
         </w:rPr>
         <w:t>VMMainWindow</w:t>
       </w:r>
-      <w:proofErr w:type="spellEnd"/>
       <w:r>
         <w:rPr>
           <w:rFonts w:ascii="Georgia" w:hAnsi="Georgia"/>
@@ -2038,7 +1177,6 @@
         </w:rPr>
         <w:t xml:space="preserve"> nutzt aus dem Backend den </w:t>
       </w:r>
-      <w:proofErr w:type="spellStart"/>
       <w:r>
         <w:rPr>
           <w:rStyle w:val="KlasseZchn"/>
@@ -2046,7 +1184,6 @@
         </w:rPr>
         <w:t>HabiticaClient</w:t>
       </w:r>
-      <w:proofErr w:type="spellEnd"/>
       <w:r>
         <w:rPr>
           <w:rFonts w:ascii="Georgia" w:hAnsi="Georgia"/>
@@ -2066,7 +1203,6 @@
         </w:rPr>
         <w:t xml:space="preserve"> um </w:t>
       </w:r>
-      <w:proofErr w:type="spellStart"/>
       <w:r>
         <w:rPr>
           <w:rStyle w:val="KlasseZchn"/>
@@ -2081,17 +1217,7 @@
           <w:sz w:val="21"/>
           <w:szCs w:val="21"/>
         </w:rPr>
-        <w:t>s</w:t>
-      </w:r>
-      <w:proofErr w:type="spellEnd"/>
-      <w:r>
-        <w:rPr>
-          <w:rFonts w:ascii="Georgia" w:hAnsi="Georgia"/>
-          <w:b w:val="0"/>
-          <w:sz w:val="21"/>
-          <w:szCs w:val="21"/>
-        </w:rPr>
-        <w:t xml:space="preserve"> zu laden, erstellen, usw.</w:t>
+        <w:t>s zu laden, erstellen, usw.</w:t>
       </w:r>
       <w:r>
         <w:rPr>
@@ -2103,14 +1229,12 @@
         <w:br/>
         <w:t xml:space="preserve">In </w:t>
       </w:r>
-      <w:proofErr w:type="spellStart"/>
       <w:r>
         <w:rPr>
           <w:rStyle w:val="KlasseZchn"/>
         </w:rPr>
         <w:t>VMOptions</w:t>
       </w:r>
-      <w:proofErr w:type="spellEnd"/>
       <w:r>
         <w:rPr>
           <w:rFonts w:ascii="Georgia" w:hAnsi="Georgia"/>
@@ -2120,14 +1244,12 @@
         </w:rPr>
         <w:t xml:space="preserve"> wird der </w:t>
       </w:r>
-      <w:proofErr w:type="spellStart"/>
       <w:r>
         <w:rPr>
           <w:rStyle w:val="KlasseZchn"/>
         </w:rPr>
         <w:t>ConfigManager</w:t>
       </w:r>
-      <w:proofErr w:type="spellEnd"/>
       <w:r>
         <w:rPr>
           <w:rFonts w:ascii="Georgia" w:hAnsi="Georgia"/>
@@ -2162,27 +1284,7 @@
           <w:sz w:val="21"/>
           <w:szCs w:val="21"/>
         </w:rPr>
-        <w:t xml:space="preserve"> auf </w:t>
-      </w:r>
-      <w:proofErr w:type="spellStart"/>
-      <w:r>
-        <w:rPr>
-          <w:rFonts w:ascii="Georgia" w:hAnsi="Georgia"/>
-          <w:b w:val="0"/>
-          <w:sz w:val="21"/>
-          <w:szCs w:val="21"/>
-        </w:rPr>
-        <w:t>Exceptions</w:t>
-      </w:r>
-      <w:proofErr w:type="spellEnd"/>
-      <w:r>
-        <w:rPr>
-          <w:rFonts w:ascii="Georgia" w:hAnsi="Georgia"/>
-          <w:b w:val="0"/>
-          <w:sz w:val="21"/>
-          <w:szCs w:val="21"/>
-        </w:rPr>
-        <w:t xml:space="preserve"> die im Backend geworfen werden können</w:t>
+        <w:t xml:space="preserve"> auf Exceptions die im Backend geworfen werden können</w:t>
       </w:r>
       <w:r>
         <w:rPr>
@@ -2219,14 +1321,12 @@
           <w:rFonts w:ascii="Source Sans Pro" w:hAnsi="Source Sans Pro"/>
         </w:rPr>
       </w:pPr>
-      <w:proofErr w:type="spellStart"/>
       <w:r>
         <w:rPr>
           <w:rFonts w:ascii="Source Sans Pro" w:hAnsi="Source Sans Pro"/>
         </w:rPr>
         <w:t>HabiticaClient</w:t>
       </w:r>
-      <w:proofErr w:type="spellEnd"/>
     </w:p>
     <w:p>
       <w:pPr>
@@ -2242,14 +1342,12 @@
         </w:rPr>
         <w:t>Im Backend ist der </w:t>
       </w:r>
-      <w:proofErr w:type="spellStart"/>
       <w:r>
         <w:rPr>
           <w:rStyle w:val="KlasseZchn"/>
         </w:rPr>
         <w:t>HabiticaClient</w:t>
       </w:r>
-      <w:proofErr w:type="spellEnd"/>
       <w:r>
         <w:rPr>
           <w:rFonts w:ascii="Georgia" w:hAnsi="Georgia"/>
@@ -2258,57 +1356,19 @@
         </w:rPr>
         <w:t xml:space="preserve">, der von </w:t>
       </w:r>
-      <w:proofErr w:type="spellStart"/>
       <w:r>
         <w:rPr>
           <w:rStyle w:val="KlasseZchn"/>
         </w:rPr>
         <w:t>HttpClient</w:t>
       </w:r>
-      <w:proofErr w:type="spellEnd"/>
-      <w:r>
-        <w:rPr>
-          <w:rFonts w:ascii="Georgia" w:hAnsi="Georgia"/>
-          <w:sz w:val="21"/>
-          <w:szCs w:val="21"/>
-        </w:rPr>
-        <w:t xml:space="preserve"> erbt, verantwortlich, verschiedene </w:t>
-      </w:r>
-      <w:proofErr w:type="spellStart"/>
-      <w:r>
-        <w:rPr>
-          <w:rFonts w:ascii="Georgia" w:hAnsi="Georgia"/>
-          <w:sz w:val="21"/>
-          <w:szCs w:val="21"/>
-        </w:rPr>
-        <w:t>HttpRequests</w:t>
-      </w:r>
-      <w:proofErr w:type="spellEnd"/>
-      <w:r>
-        <w:rPr>
-          <w:rFonts w:ascii="Georgia" w:hAnsi="Georgia"/>
-          <w:sz w:val="21"/>
-          <w:szCs w:val="21"/>
-        </w:rPr>
-        <w:t xml:space="preserve"> an die </w:t>
-      </w:r>
-      <w:proofErr w:type="spellStart"/>
-      <w:r>
-        <w:rPr>
-          <w:rFonts w:ascii="Georgia" w:hAnsi="Georgia"/>
-          <w:sz w:val="21"/>
-          <w:szCs w:val="21"/>
-        </w:rPr>
-        <w:t>Habitica</w:t>
-      </w:r>
-      <w:proofErr w:type="spellEnd"/>
-      <w:r>
-        <w:rPr>
-          <w:rFonts w:ascii="Georgia" w:hAnsi="Georgia"/>
-          <w:sz w:val="21"/>
-          <w:szCs w:val="21"/>
-        </w:rPr>
-        <w:t xml:space="preserve"> API Server zu senden.</w:t>
+      <w:r>
+        <w:rPr>
+          <w:rFonts w:ascii="Georgia" w:hAnsi="Georgia"/>
+          <w:sz w:val="21"/>
+          <w:szCs w:val="21"/>
+        </w:rPr>
+        <w:t xml:space="preserve"> erbt, verantwortlich, verschiedene HttpRequests an die Habitica API Server zu senden.</w:t>
       </w:r>
       <w:r>
         <w:rPr>
@@ -2317,43 +1377,7 @@
           <w:szCs w:val="21"/>
         </w:rPr>
         <w:br/>
-        <w:t xml:space="preserve">Da ein Request eine Weile dauert, aber in dieser Zeit die </w:t>
-      </w:r>
-      <w:proofErr w:type="spellStart"/>
-      <w:r>
-        <w:rPr>
-          <w:rFonts w:ascii="Georgia" w:hAnsi="Georgia"/>
-          <w:sz w:val="21"/>
-          <w:szCs w:val="21"/>
-        </w:rPr>
-        <w:t>Gui</w:t>
-      </w:r>
-      <w:proofErr w:type="spellEnd"/>
-      <w:r>
-        <w:rPr>
-          <w:rFonts w:ascii="Georgia" w:hAnsi="Georgia"/>
-          <w:sz w:val="21"/>
-          <w:szCs w:val="21"/>
-        </w:rPr>
-        <w:t xml:space="preserve"> und andere Programmteile nicht stillstehen sollen, werden die </w:t>
-      </w:r>
-      <w:proofErr w:type="spellStart"/>
-      <w:r>
-        <w:rPr>
-          <w:rFonts w:ascii="Georgia" w:hAnsi="Georgia"/>
-          <w:sz w:val="21"/>
-          <w:szCs w:val="21"/>
-        </w:rPr>
-        <w:t>Requests</w:t>
-      </w:r>
-      <w:proofErr w:type="spellEnd"/>
-      <w:r>
-        <w:rPr>
-          <w:rFonts w:ascii="Georgia" w:hAnsi="Georgia"/>
-          <w:sz w:val="21"/>
-          <w:szCs w:val="21"/>
-        </w:rPr>
-        <w:t xml:space="preserve"> asynchron abgeschickt.</w:t>
+        <w:t>Da ein Request eine Weile dauert, aber in dieser Zeit die Gui und andere Programmteile nicht stillstehen sollen, werden die Requests asynchron abgeschickt.</w:t>
       </w:r>
     </w:p>
     <w:p>
@@ -2389,25 +1413,7 @@
           <w:sz w:val="21"/>
           <w:szCs w:val="21"/>
         </w:rPr>
-        <w:t xml:space="preserve"> die einen auf </w:t>
-      </w:r>
-      <w:proofErr w:type="spellStart"/>
-      <w:r>
-        <w:rPr>
-          <w:rFonts w:ascii="Georgia" w:hAnsi="Georgia"/>
-          <w:sz w:val="21"/>
-          <w:szCs w:val="21"/>
-        </w:rPr>
-        <w:t>Habitica</w:t>
-      </w:r>
-      <w:proofErr w:type="spellEnd"/>
-      <w:r>
-        <w:rPr>
-          <w:rFonts w:ascii="Georgia" w:hAnsi="Georgia"/>
-          <w:sz w:val="21"/>
-          <w:szCs w:val="21"/>
-        </w:rPr>
-        <w:t xml:space="preserve"> registrierten Benutzer identifizieren.</w:t>
+        <w:t xml:space="preserve"> die einen auf Habitica registrierten Benutzer identifizieren.</w:t>
       </w:r>
       <w:r>
         <w:rPr>
@@ -2416,70 +1422,30 @@
           <w:szCs w:val="21"/>
         </w:rPr>
         <w:br/>
-        <w:t xml:space="preserve">Die </w:t>
-      </w:r>
-      <w:proofErr w:type="spellStart"/>
-      <w:r>
-        <w:rPr>
-          <w:rFonts w:ascii="Georgia" w:hAnsi="Georgia"/>
-          <w:sz w:val="21"/>
-          <w:szCs w:val="21"/>
-        </w:rPr>
-        <w:t>userId</w:t>
-      </w:r>
-      <w:proofErr w:type="spellEnd"/>
-      <w:r>
-        <w:rPr>
-          <w:rFonts w:ascii="Georgia" w:hAnsi="Georgia"/>
-          <w:sz w:val="21"/>
-          <w:szCs w:val="21"/>
-        </w:rPr>
-        <w:t xml:space="preserve"> und das </w:t>
-      </w:r>
-      <w:proofErr w:type="spellStart"/>
-      <w:r>
-        <w:rPr>
-          <w:rFonts w:ascii="Georgia" w:hAnsi="Georgia"/>
-          <w:sz w:val="21"/>
-          <w:szCs w:val="21"/>
-        </w:rPr>
-        <w:t>apiToken</w:t>
-      </w:r>
-      <w:proofErr w:type="spellEnd"/>
-      <w:r>
-        <w:rPr>
-          <w:rFonts w:ascii="Georgia" w:hAnsi="Georgia"/>
-          <w:sz w:val="21"/>
-          <w:szCs w:val="21"/>
-        </w:rPr>
-        <w:t xml:space="preserve"> werden in den </w:t>
-      </w:r>
-      <w:proofErr w:type="spellStart"/>
-      <w:r>
-        <w:rPr>
-          <w:rFonts w:ascii="Georgia" w:hAnsi="Georgia"/>
-          <w:sz w:val="21"/>
-          <w:szCs w:val="21"/>
-        </w:rPr>
-        <w:t>Properties.settings</w:t>
-      </w:r>
-      <w:proofErr w:type="spellEnd"/>
-      <w:r>
-        <w:rPr>
-          <w:rFonts w:ascii="Georgia" w:hAnsi="Georgia"/>
-          <w:sz w:val="21"/>
-          <w:szCs w:val="21"/>
-        </w:rPr>
-        <w:t xml:space="preserve"> abgespeichert. Sind diese Einträge leer, zum Beispiel beim ersten Starten des Programmes, wird eine </w:t>
-      </w:r>
-      <w:proofErr w:type="spellStart"/>
+        <w:t xml:space="preserve">Die userId und das apiToken </w:t>
+      </w:r>
+      <w:r>
+        <w:rPr>
+          <w:rFonts w:ascii="Georgia" w:hAnsi="Georgia"/>
+          <w:sz w:val="21"/>
+          <w:szCs w:val="21"/>
+        </w:rPr>
+        <w:t>stehen in einem Config Objekt, dass entweder beim Instanziieren mitgegeben oder durch den ConfigManager geladen wird.</w:t>
+      </w:r>
+      <w:r>
+        <w:rPr>
+          <w:rFonts w:ascii="Georgia" w:hAnsi="Georgia"/>
+          <w:sz w:val="21"/>
+          <w:szCs w:val="21"/>
+        </w:rPr>
+        <w:t xml:space="preserve"> Sind diese Einträge leer, zum Beispiel beim ersten Starten des Programmes, wird eine </w:t>
+      </w:r>
       <w:r>
         <w:rPr>
           <w:rStyle w:val="KlasseZchn"/>
         </w:rPr>
         <w:t>NoCredentialsException</w:t>
       </w:r>
-      <w:proofErr w:type="spellEnd"/>
       <w:r>
         <w:rPr>
           <w:rFonts w:ascii="Georgia" w:hAnsi="Georgia"/>
@@ -2494,6 +1460,53 @@
         <w:pStyle w:val="StandardWeb"/>
         <w:shd w:val="clear" w:color="auto" w:fill="FFFFFF"/>
         <w:spacing w:before="0"/>
+        <w:rPr>
+          <w:rFonts w:ascii="Georgia" w:hAnsi="Georgia"/>
+          <w:sz w:val="21"/>
+          <w:szCs w:val="21"/>
+        </w:rPr>
+      </w:pPr>
+      <w:r>
+        <w:rPr>
+          <w:rFonts w:ascii="Georgia" w:hAnsi="Georgia"/>
+          <w:sz w:val="21"/>
+          <w:szCs w:val="21"/>
+        </w:rPr>
+        <w:t xml:space="preserve">Für die Verwendung der Habitica-API halten wir uns natürlich an die vorgegebenen </w:t>
+      </w:r>
+      <w:r>
+        <w:rPr>
+          <w:rFonts w:ascii="Georgia" w:hAnsi="Georgia"/>
+          <w:sz w:val="21"/>
+          <w:szCs w:val="21"/>
+        </w:rPr>
+        <w:t>Regeln</w:t>
+      </w:r>
+      <w:r>
+        <w:rPr>
+          <w:rStyle w:val="Funotenzeichen"/>
+          <w:rFonts w:ascii="Georgia" w:hAnsi="Georgia"/>
+          <w:sz w:val="21"/>
+          <w:szCs w:val="21"/>
+        </w:rPr>
+        <w:footnoteReference w:id="4"/>
+      </w:r>
+      <w:r>
+        <w:rPr>
+          <w:rFonts w:ascii="Georgia" w:hAnsi="Georgia"/>
+          <w:sz w:val="21"/>
+          <w:szCs w:val="21"/>
+        </w:rPr>
+        <w:t>, wie keine Endlosschleifen, einen Header der das Tool und den Author indentifiziert, offener Sourcecoude, etc.</w:t>
+      </w:r>
+      <w:bookmarkStart w:id="2" w:name="_GoBack"/>
+      <w:bookmarkEnd w:id="2"/>
+    </w:p>
+    <w:p>
+      <w:pPr>
+        <w:pStyle w:val="StandardWeb"/>
+        <w:shd w:val="clear" w:color="auto" w:fill="FFFFFF"/>
+        <w:spacing w:before="0"/>
       </w:pPr>
     </w:p>
     <w:p>
@@ -2506,6 +1519,7 @@
         <w:rPr>
           <w:rFonts w:ascii="Source Sans Pro" w:hAnsi="Source Sans Pro"/>
         </w:rPr>
+        <w:lastRenderedPageBreak/>
         <w:t xml:space="preserve">Kurzer Einblick in Asynchrone Programmierung mit Tasks </w:t>
       </w:r>
       <w:r>
@@ -2513,29 +1527,12 @@
           <w:rStyle w:val="Funotenzeichen"/>
           <w:rFonts w:ascii="Source Sans Pro" w:hAnsi="Source Sans Pro"/>
         </w:rPr>
-        <w:footnoteReference w:id="3"/>
-      </w:r>
-    </w:p>
-    <w:p>
-      <w:r>
-        <w:lastRenderedPageBreak/>
-        <w:t xml:space="preserve">Durch Task Objekte und die Schlüsselwörter </w:t>
-      </w:r>
-      <w:proofErr w:type="spellStart"/>
-      <w:r>
-        <w:t>async</w:t>
-      </w:r>
-      <w:proofErr w:type="spellEnd"/>
-      <w:r>
-        <w:t xml:space="preserve"> und </w:t>
-      </w:r>
-      <w:proofErr w:type="spellStart"/>
-      <w:r>
-        <w:t>await</w:t>
-      </w:r>
-      <w:proofErr w:type="spellEnd"/>
-      <w:r>
-        <w:t xml:space="preserve"> wird die asynchrone Programmierung vereinfacht. Sie ersetzen das komplizierte manuelle Arbeiten mit Threads.</w:t>
+        <w:footnoteReference w:id="5"/>
+      </w:r>
+    </w:p>
+    <w:p>
+      <w:r>
+        <w:t>Durch Task Objekte und die Schlüsselwörter async und await wird die asynchrone Programmierung vereinfacht. Sie ersetzen das komplizierte manuelle Arbeiten mit Threads.</w:t>
       </w:r>
     </w:p>
     <w:p>
@@ -2655,25 +1652,7 @@
           <w:sz w:val="21"/>
           <w:szCs w:val="21"/>
         </w:rPr>
-        <w:t xml:space="preserve"> blockiert. Mit dem Schlüsselwort </w:t>
-      </w:r>
-      <w:proofErr w:type="spellStart"/>
-      <w:r>
-        <w:rPr>
-          <w:rFonts w:ascii="Georgia" w:hAnsi="Georgia"/>
-          <w:sz w:val="21"/>
-          <w:szCs w:val="21"/>
-        </w:rPr>
-        <w:t>await</w:t>
-      </w:r>
-      <w:proofErr w:type="spellEnd"/>
-      <w:r>
-        <w:rPr>
-          <w:rFonts w:ascii="Georgia" w:hAnsi="Georgia"/>
-          <w:sz w:val="21"/>
-          <w:szCs w:val="21"/>
-        </w:rPr>
-        <w:t xml:space="preserve"> wird die Kontrolle an den Aufrufer der Methode zurückgegeben.</w:t>
+        <w:t xml:space="preserve"> blockiert. Mit dem Schlüsselwort await wird die Kontrolle an den Aufrufer der Methode zurückgegeben.</w:t>
       </w:r>
     </w:p>
     <w:p>
@@ -2687,61 +1666,41 @@
         </w:pBdr>
         <w:wordWrap w:val="0"/>
       </w:pPr>
-      <w:proofErr w:type="spellStart"/>
       <w:r>
         <w:rPr>
           <w:rStyle w:val="hljs-keyword"/>
         </w:rPr>
         <w:t>async</w:t>
       </w:r>
-      <w:proofErr w:type="spellEnd"/>
       <w:r>
         <w:rPr>
           <w:rStyle w:val="hljs-function"/>
         </w:rPr>
         <w:t xml:space="preserve"> </w:t>
       </w:r>
-      <w:proofErr w:type="spellStart"/>
       <w:r>
         <w:rPr>
           <w:rStyle w:val="hljs-keyword"/>
         </w:rPr>
         <w:t>void</w:t>
       </w:r>
-      <w:proofErr w:type="spellEnd"/>
       <w:r>
         <w:rPr>
           <w:rStyle w:val="hljs-function"/>
         </w:rPr>
         <w:t xml:space="preserve"> </w:t>
       </w:r>
-      <w:proofErr w:type="spellStart"/>
       <w:r>
         <w:rPr>
           <w:rStyle w:val="hljs-title"/>
         </w:rPr>
-        <w:t>DownloadButton_</w:t>
-      </w:r>
-      <w:proofErr w:type="gramStart"/>
-      <w:r>
-        <w:rPr>
-          <w:rStyle w:val="hljs-title"/>
-        </w:rPr>
-        <w:t>Click</w:t>
-      </w:r>
-      <w:proofErr w:type="spellEnd"/>
+        <w:t>DownloadButton_Click</w:t>
+      </w:r>
       <w:r>
         <w:rPr>
           <w:rStyle w:val="hljs-function"/>
         </w:rPr>
-        <w:t>(</w:t>
-      </w:r>
-      <w:proofErr w:type="gramEnd"/>
-      <w:r>
-        <w:rPr>
-          <w:rStyle w:val="hljs-function"/>
-        </w:rPr>
-        <w:t>)</w:t>
+        <w:t>()</w:t>
       </w:r>
     </w:p>
     <w:p>
@@ -2783,35 +1742,7 @@
         <w:rPr>
           <w:rStyle w:val="hljs-comment"/>
         </w:rPr>
-        <w:t xml:space="preserve">//Durch das </w:t>
-      </w:r>
-      <w:proofErr w:type="spellStart"/>
-      <w:r>
-        <w:rPr>
-          <w:rStyle w:val="hljs-comment"/>
-        </w:rPr>
-        <w:t>await</w:t>
-      </w:r>
-      <w:proofErr w:type="spellEnd"/>
-      <w:r>
-        <w:rPr>
-          <w:rStyle w:val="hljs-comment"/>
-        </w:rPr>
-        <w:t xml:space="preserve"> wird nach dem Aufruf von </w:t>
-      </w:r>
-      <w:proofErr w:type="spellStart"/>
-      <w:r>
-        <w:rPr>
-          <w:rStyle w:val="hljs-comment"/>
-        </w:rPr>
-        <w:t>GetStringAsync</w:t>
-      </w:r>
-      <w:proofErr w:type="spellEnd"/>
-      <w:r>
-        <w:rPr>
-          <w:rStyle w:val="hljs-comment"/>
-        </w:rPr>
-        <w:t xml:space="preserve"> die Kontrolle an z.B. die GUI zurückgegeben.</w:t>
+        <w:t>//Durch das await wird nach dem Aufruf von GetStringAsync die Kontrolle an z.B. die GUI zurückgegeben.</w:t>
       </w:r>
     </w:p>
     <w:p>
@@ -2835,21 +1766,7 @@
         <w:rPr>
           <w:rStyle w:val="hljs-comment"/>
         </w:rPr>
-        <w:t xml:space="preserve">//Ist </w:t>
-      </w:r>
-      <w:proofErr w:type="spellStart"/>
-      <w:r>
-        <w:rPr>
-          <w:rStyle w:val="hljs-comment"/>
-        </w:rPr>
-        <w:t>GetStringAsync</w:t>
-      </w:r>
-      <w:proofErr w:type="spellEnd"/>
-      <w:r>
-        <w:rPr>
-          <w:rStyle w:val="hljs-comment"/>
-        </w:rPr>
-        <w:t xml:space="preserve"> fertig ausgeführt läuft diese Methode weiter.</w:t>
+        <w:t>//Ist GetStringAsync fertig ausgeführt läuft diese Methode weiter.</w:t>
       </w:r>
     </w:p>
     <w:p>
@@ -2891,39 +1808,7 @@
           <w:rStyle w:val="HTMLCode"/>
           <w:lang w:val="en-GB"/>
         </w:rPr>
-        <w:t xml:space="preserve"> </w:t>
-      </w:r>
-      <w:proofErr w:type="spellStart"/>
-      <w:r>
-        <w:rPr>
-          <w:rStyle w:val="HTMLCode"/>
-          <w:lang w:val="en-GB"/>
-        </w:rPr>
-        <w:t>myClient.GetStringAsync</w:t>
-      </w:r>
-      <w:proofErr w:type="spellEnd"/>
-      <w:r>
-        <w:rPr>
-          <w:rStyle w:val="HTMLCode"/>
-          <w:lang w:val="en-GB"/>
-        </w:rPr>
-        <w:t>(</w:t>
-      </w:r>
-      <w:proofErr w:type="spellStart"/>
-      <w:r>
-        <w:rPr>
-          <w:rStyle w:val="HTMLCode"/>
-          <w:lang w:val="en-GB"/>
-        </w:rPr>
-        <w:t>url</w:t>
-      </w:r>
-      <w:proofErr w:type="spellEnd"/>
-      <w:r>
-        <w:rPr>
-          <w:rStyle w:val="HTMLCode"/>
-          <w:lang w:val="en-GB"/>
-        </w:rPr>
-        <w:t>);</w:t>
+        <w:t xml:space="preserve"> myClient.GetStringAsync(url);</w:t>
       </w:r>
     </w:p>
     <w:p>
@@ -2944,19 +1829,11 @@
         </w:rPr>
         <w:t xml:space="preserve">    </w:t>
       </w:r>
-      <w:proofErr w:type="spellStart"/>
       <w:r>
         <w:rPr>
           <w:rStyle w:val="HTMLCode"/>
         </w:rPr>
-        <w:t>doSomething</w:t>
-      </w:r>
-      <w:proofErr w:type="spellEnd"/>
-      <w:r>
-        <w:rPr>
-          <w:rStyle w:val="HTMLCode"/>
-        </w:rPr>
-        <w:t>(s);</w:t>
+        <w:t>doSomething(s);</w:t>
       </w:r>
     </w:p>
     <w:p>
@@ -2992,16 +1869,12 @@
         </w:rPr>
         <w:br/>
       </w:r>
-      <w:bookmarkStart w:id="2" w:name="_GoBack"/>
-      <w:bookmarkEnd w:id="2"/>
-      <w:proofErr w:type="spellStart"/>
       <w:r>
         <w:rPr>
           <w:rFonts w:ascii="Source Sans Pro" w:hAnsi="Source Sans Pro"/>
         </w:rPr>
         <w:t>ConfigManager</w:t>
       </w:r>
-      <w:proofErr w:type="spellEnd"/>
     </w:p>
     <w:p>
       <w:pPr>
@@ -3048,43 +1921,7 @@
           <w:sz w:val="21"/>
           <w:szCs w:val="21"/>
         </w:rPr>
-        <w:t xml:space="preserve">Das </w:t>
-      </w:r>
-      <w:proofErr w:type="spellStart"/>
-      <w:r>
-        <w:rPr>
-          <w:rFonts w:ascii="Georgia" w:hAnsi="Georgia"/>
-          <w:sz w:val="21"/>
-          <w:szCs w:val="21"/>
-        </w:rPr>
-        <w:t>Config</w:t>
-      </w:r>
-      <w:proofErr w:type="spellEnd"/>
-      <w:r>
-        <w:rPr>
-          <w:rFonts w:ascii="Georgia" w:hAnsi="Georgia"/>
-          <w:sz w:val="21"/>
-          <w:szCs w:val="21"/>
-        </w:rPr>
-        <w:t xml:space="preserve">-Objekt ist ein dynamisches Objekt, und kann damit Properties mit beliebigem Namen und beliebigen Datentypen annehmen. Dies wurde gewählt, damit bei der weiteren Entwicklung schnell und simpel weitere Einstellungen (z.B. Ansichtseinstellungen, </w:t>
-      </w:r>
-      <w:proofErr w:type="spellStart"/>
-      <w:r>
-        <w:rPr>
-          <w:rFonts w:ascii="Georgia" w:hAnsi="Georgia"/>
-          <w:sz w:val="21"/>
-          <w:szCs w:val="21"/>
-        </w:rPr>
-        <w:t>Keybindings</w:t>
-      </w:r>
-      <w:proofErr w:type="spellEnd"/>
-      <w:r>
-        <w:rPr>
-          <w:rFonts w:ascii="Georgia" w:hAnsi="Georgia"/>
-          <w:sz w:val="21"/>
-          <w:szCs w:val="21"/>
-        </w:rPr>
-        <w:t>) implementiert und gespeichert werden können.</w:t>
+        <w:t>Das Config-Objekt ist ein dynamisches Objekt, und kann damit Properties mit beliebigem Namen und beliebigen Datentypen annehmen. Dies wurde gewählt, damit bei der weiteren Entwicklung schnell und simpel weitere Einstellungen (z.B. Ansichtseinstellungen, Keybindings) implementiert und gespeichert werden können.</w:t>
       </w:r>
     </w:p>
     <w:p>
@@ -3096,14 +1933,12 @@
           <w:rFonts w:ascii="Source Sans Pro" w:hAnsi="Source Sans Pro"/>
         </w:rPr>
       </w:pPr>
-      <w:proofErr w:type="spellStart"/>
       <w:r>
         <w:rPr>
           <w:rFonts w:ascii="Source Sans Pro" w:hAnsi="Source Sans Pro"/>
         </w:rPr>
         <w:t>HabiticaSerializer</w:t>
       </w:r>
-      <w:proofErr w:type="spellEnd"/>
     </w:p>
     <w:p>
       <w:pPr>
@@ -3117,27 +1952,8 @@
           <w:sz w:val="21"/>
           <w:szCs w:val="21"/>
         </w:rPr>
-        <w:t xml:space="preserve">Da die </w:t>
-      </w:r>
-      <w:proofErr w:type="spellStart"/>
-      <w:r>
-        <w:rPr>
-          <w:rFonts w:ascii="Georgia" w:hAnsi="Georgia"/>
-          <w:sz w:val="21"/>
-          <w:szCs w:val="21"/>
-        </w:rPr>
-        <w:t>Habitica</w:t>
-      </w:r>
-      <w:proofErr w:type="spellEnd"/>
-      <w:r>
-        <w:rPr>
-          <w:rFonts w:ascii="Georgia" w:hAnsi="Georgia"/>
-          <w:sz w:val="21"/>
-          <w:szCs w:val="21"/>
-        </w:rPr>
-        <w:t xml:space="preserve"> API Daten im JSON Format erwartet und zurückschickt, nutzt der Client den </w:t>
-      </w:r>
-      <w:proofErr w:type="spellStart"/>
+        <w:t>Da die Habitica API Daten im JSON Format erwartet und zurückschickt, nutzt der Client den </w:t>
+      </w:r>
       <w:r>
         <w:rPr>
           <w:rStyle w:val="KlasseZchn"/>
@@ -3145,7 +1961,6 @@
         </w:rPr>
         <w:t>HabiticaSerializer</w:t>
       </w:r>
-      <w:proofErr w:type="spellEnd"/>
       <w:r>
         <w:rPr>
           <w:rFonts w:ascii="Georgia" w:hAnsi="Georgia"/>
@@ -3154,14 +1969,12 @@
         </w:rPr>
         <w:t> um </w:t>
       </w:r>
-      <w:proofErr w:type="spellStart"/>
       <w:r>
         <w:rPr>
           <w:rStyle w:val="KlasseZchn"/>
         </w:rPr>
         <w:t>HabitcaTodos</w:t>
       </w:r>
-      <w:proofErr w:type="spellEnd"/>
       <w:r>
         <w:rPr>
           <w:rFonts w:ascii="Georgia" w:hAnsi="Georgia"/>
@@ -3184,25 +1997,7 @@
           <w:sz w:val="21"/>
           <w:szCs w:val="21"/>
         </w:rPr>
-        <w:t xml:space="preserve"> zu </w:t>
-      </w:r>
-      <w:proofErr w:type="spellStart"/>
-      <w:r>
-        <w:rPr>
-          <w:rFonts w:ascii="Georgia" w:hAnsi="Georgia"/>
-          <w:sz w:val="21"/>
-          <w:szCs w:val="21"/>
-        </w:rPr>
-        <w:t>deserialisieren</w:t>
-      </w:r>
-      <w:proofErr w:type="spellEnd"/>
-      <w:r>
-        <w:rPr>
-          <w:rFonts w:ascii="Georgia" w:hAnsi="Georgia"/>
-          <w:sz w:val="21"/>
-          <w:szCs w:val="21"/>
-        </w:rPr>
-        <w:t>.</w:t>
+        <w:t xml:space="preserve"> zu deserialisieren.</w:t>
       </w:r>
       <w:r>
         <w:rPr>
@@ -3213,14 +2008,12 @@
         <w:br/>
         <w:t>Der </w:t>
       </w:r>
-      <w:proofErr w:type="spellStart"/>
       <w:r>
         <w:rPr>
           <w:rStyle w:val="KlasseZchn"/>
         </w:rPr>
         <w:t>HabiticaSerializer</w:t>
       </w:r>
-      <w:proofErr w:type="spellEnd"/>
       <w:r>
         <w:rPr>
           <w:rFonts w:ascii="Georgia" w:hAnsi="Georgia"/>
@@ -3271,7 +2064,6 @@
         </w:rPr>
         <w:t xml:space="preserve">-String übergeben, den parsen sie, zum Teil mit der Methode </w:t>
       </w:r>
-      <w:proofErr w:type="spellStart"/>
       <w:r>
         <w:rPr>
           <w:rFonts w:ascii="Georgia" w:hAnsi="Georgia"/>
@@ -3279,17 +2071,7 @@
           <w:sz w:val="21"/>
           <w:szCs w:val="21"/>
         </w:rPr>
-        <w:t>ParseResponseData</w:t>
-      </w:r>
-      <w:proofErr w:type="spellEnd"/>
-      <w:r>
-        <w:rPr>
-          <w:rFonts w:ascii="Georgia" w:hAnsi="Georgia"/>
-          <w:i/>
-          <w:sz w:val="21"/>
-          <w:szCs w:val="21"/>
-        </w:rPr>
-        <w:t>()</w:t>
+        <w:t>ParseResponseData()</w:t>
       </w:r>
       <w:r>
         <w:rPr>
@@ -3299,7 +2081,6 @@
         </w:rPr>
         <w:t>, und geben ein oder mehrere </w:t>
       </w:r>
-      <w:proofErr w:type="spellStart"/>
       <w:r>
         <w:rPr>
           <w:rStyle w:val="KlasseZchn"/>
@@ -3308,7 +2089,6 @@
         </w:rPr>
         <w:t>HabiticaTodos</w:t>
       </w:r>
-      <w:proofErr w:type="spellEnd"/>
       <w:r>
         <w:rPr>
           <w:rFonts w:ascii="Georgia" w:hAnsi="Georgia"/>
@@ -3317,8 +2097,6 @@
         </w:rPr>
         <w:t xml:space="preserve"> zurück. Die Methode </w:t>
       </w:r>
-      <w:proofErr w:type="spellStart"/>
-      <w:proofErr w:type="gramStart"/>
       <w:r>
         <w:rPr>
           <w:rFonts w:ascii="Georgia" w:hAnsi="Georgia"/>
@@ -3326,27 +2104,7 @@
           <w:sz w:val="21"/>
           <w:szCs w:val="21"/>
         </w:rPr>
-        <w:t>ParseResponseData</w:t>
-      </w:r>
-      <w:proofErr w:type="spellEnd"/>
-      <w:r>
-        <w:rPr>
-          <w:rFonts w:ascii="Georgia" w:hAnsi="Georgia"/>
-          <w:i/>
-          <w:sz w:val="21"/>
-          <w:szCs w:val="21"/>
-        </w:rPr>
-        <w:t>(</w:t>
-      </w:r>
-      <w:proofErr w:type="gramEnd"/>
-      <w:r>
-        <w:rPr>
-          <w:rFonts w:ascii="Georgia" w:hAnsi="Georgia"/>
-          <w:i/>
-          <w:sz w:val="21"/>
-          <w:szCs w:val="21"/>
-        </w:rPr>
-        <w:t>)</w:t>
+        <w:t>ParseResponseData()</w:t>
       </w:r>
       <w:r>
         <w:rPr>
@@ -3369,45 +2127,8 @@
           <w:sz w:val="21"/>
           <w:szCs w:val="21"/>
         </w:rPr>
-        <w:t xml:space="preserve">Sind der eingegebene </w:t>
-      </w:r>
-      <w:proofErr w:type="spellStart"/>
-      <w:r>
-        <w:rPr>
-          <w:rFonts w:ascii="Georgia" w:hAnsi="Georgia"/>
-          <w:sz w:val="21"/>
-          <w:szCs w:val="21"/>
-        </w:rPr>
-        <w:t>userId</w:t>
-      </w:r>
-      <w:proofErr w:type="spellEnd"/>
-      <w:r>
-        <w:rPr>
-          <w:rFonts w:ascii="Georgia" w:hAnsi="Georgia"/>
-          <w:sz w:val="21"/>
-          <w:szCs w:val="21"/>
-        </w:rPr>
-        <w:t xml:space="preserve"> oder </w:t>
-      </w:r>
-      <w:proofErr w:type="spellStart"/>
-      <w:r>
-        <w:rPr>
-          <w:rFonts w:ascii="Georgia" w:hAnsi="Georgia"/>
-          <w:sz w:val="21"/>
-          <w:szCs w:val="21"/>
-        </w:rPr>
-        <w:t>apiToken</w:t>
-      </w:r>
-      <w:proofErr w:type="spellEnd"/>
-      <w:r>
-        <w:rPr>
-          <w:rFonts w:ascii="Georgia" w:hAnsi="Georgia"/>
-          <w:sz w:val="21"/>
-          <w:szCs w:val="21"/>
-        </w:rPr>
-        <w:t xml:space="preserve"> falsch, antwortet der Server, dass ein solcher Nutzer nicht existiert. Daraufhin wird eine </w:t>
-      </w:r>
-      <w:proofErr w:type="spellStart"/>
+        <w:t xml:space="preserve">Sind der eingegebene userId oder apiToken falsch, antwortet der Server, dass ein solcher Nutzer nicht existiert. Daraufhin wird eine </w:t>
+      </w:r>
       <w:r>
         <w:rPr>
           <w:rStyle w:val="KlasseZchn"/>
@@ -3416,7 +2137,6 @@
         </w:rPr>
         <w:t>WrongCredentialsException</w:t>
       </w:r>
-      <w:proofErr w:type="spellEnd"/>
       <w:r>
         <w:rPr>
           <w:rFonts w:ascii="Georgia" w:hAnsi="Georgia"/>
@@ -3450,7 +2170,6 @@
         </w:rPr>
         <w:t xml:space="preserve"> die JSON-Daten die falsche Form haben, steht das in der Serverantwort. Daraufhin wird eine </w:t>
       </w:r>
-      <w:proofErr w:type="spellStart"/>
       <w:r>
         <w:rPr>
           <w:rStyle w:val="KlasseZchn"/>
@@ -3459,7 +2178,6 @@
         </w:rPr>
         <w:t>UnsuccessfulException</w:t>
       </w:r>
-      <w:proofErr w:type="spellEnd"/>
       <w:r>
         <w:rPr>
           <w:rFonts w:ascii="Georgia" w:hAnsi="Georgia"/>
@@ -3494,14 +2212,12 @@
           <w:rFonts w:ascii="Source Sans Pro" w:hAnsi="Source Sans Pro"/>
         </w:rPr>
       </w:pPr>
-      <w:proofErr w:type="spellStart"/>
       <w:r>
         <w:rPr>
           <w:rFonts w:ascii="Source Sans Pro" w:hAnsi="Source Sans Pro"/>
         </w:rPr>
         <w:t>HabiticaTodo</w:t>
       </w:r>
-      <w:proofErr w:type="spellEnd"/>
     </w:p>
     <w:p>
       <w:pPr>
@@ -3515,45 +2231,8 @@
           <w:sz w:val="21"/>
           <w:szCs w:val="21"/>
         </w:rPr>
-        <w:t xml:space="preserve">Die Klasse </w:t>
-      </w:r>
-      <w:proofErr w:type="spellStart"/>
-      <w:r>
-        <w:rPr>
-          <w:rFonts w:ascii="Georgia" w:hAnsi="Georgia"/>
-          <w:sz w:val="21"/>
-          <w:szCs w:val="21"/>
-        </w:rPr>
-        <w:t>HabiticaTodo</w:t>
-      </w:r>
-      <w:proofErr w:type="spellEnd"/>
-      <w:r>
-        <w:rPr>
-          <w:rFonts w:ascii="Georgia" w:hAnsi="Georgia"/>
-          <w:sz w:val="21"/>
-          <w:szCs w:val="21"/>
-        </w:rPr>
-        <w:t xml:space="preserve"> definiert selbst nur ein Attribut, die Checklist. Es wird noch nicht benutzt, da </w:t>
-      </w:r>
-      <w:proofErr w:type="spellStart"/>
-      <w:r>
-        <w:rPr>
-          <w:rFonts w:ascii="Georgia" w:hAnsi="Georgia"/>
-          <w:sz w:val="21"/>
-          <w:szCs w:val="21"/>
-        </w:rPr>
-        <w:t>ChecklistItems</w:t>
-      </w:r>
-      <w:proofErr w:type="spellEnd"/>
-      <w:r>
-        <w:rPr>
-          <w:rFonts w:ascii="Georgia" w:hAnsi="Georgia"/>
-          <w:sz w:val="21"/>
-          <w:szCs w:val="21"/>
-        </w:rPr>
-        <w:t xml:space="preserve"> in der API gesondert behandelt werden müssen, und dies im </w:t>
-      </w:r>
-      <w:proofErr w:type="spellStart"/>
+        <w:t>Die Klasse HabiticaTodo definiert selbst nur ein Attribut, die Checklist. Es wird noch nicht benutzt, da ChecklistItems in der API gesondert behandelt werden müssen, und dies im </w:t>
+      </w:r>
       <w:r>
         <w:rPr>
           <w:rStyle w:val="KlasseZchn"/>
@@ -3572,7 +2251,6 @@
         </w:rPr>
         <w:t>caClient</w:t>
       </w:r>
-      <w:proofErr w:type="spellEnd"/>
       <w:r>
         <w:rPr>
           <w:rFonts w:ascii="Georgia" w:hAnsi="Georgia"/>
@@ -3613,7 +2291,6 @@
         </w:rPr>
         <w:t xml:space="preserve"> implementiert ist. Sie erbt den Rest von der abstrakten Klasse </w:t>
       </w:r>
-      <w:proofErr w:type="spellStart"/>
       <w:r>
         <w:rPr>
           <w:rStyle w:val="KlasseZchn"/>
@@ -3621,7 +2298,6 @@
         </w:rPr>
         <w:t>Todo</w:t>
       </w:r>
-      <w:proofErr w:type="spellEnd"/>
       <w:r>
         <w:rPr>
           <w:rFonts w:ascii="Georgia" w:hAnsi="Georgia"/>
@@ -3637,25 +2313,7 @@
           <w:szCs w:val="21"/>
         </w:rPr>
         <w:br/>
-        <w:t xml:space="preserve">Sie hat auch eine interne Klasse, mit der Prioritäten eines </w:t>
-      </w:r>
-      <w:proofErr w:type="spellStart"/>
-      <w:r>
-        <w:rPr>
-          <w:rFonts w:ascii="Georgia" w:hAnsi="Georgia"/>
-          <w:sz w:val="21"/>
-          <w:szCs w:val="21"/>
-        </w:rPr>
-        <w:t>Todos</w:t>
-      </w:r>
-      <w:proofErr w:type="spellEnd"/>
-      <w:r>
-        <w:rPr>
-          <w:rFonts w:ascii="Georgia" w:hAnsi="Georgia"/>
-          <w:sz w:val="21"/>
-          <w:szCs w:val="21"/>
-        </w:rPr>
-        <w:t xml:space="preserve"> dargestellt werden können. Diese wird </w:t>
+        <w:t xml:space="preserve">Sie hat auch eine interne Klasse, mit der Prioritäten eines Todos dargestellt werden können. Diese wird </w:t>
       </w:r>
       <w:r>
         <w:rPr>
@@ -3683,14 +2341,12 @@
           <w:rFonts w:ascii="Source Sans Pro" w:hAnsi="Source Sans Pro"/>
         </w:rPr>
       </w:pPr>
-      <w:proofErr w:type="spellStart"/>
       <w:r>
         <w:rPr>
           <w:rFonts w:ascii="Source Sans Pro" w:hAnsi="Source Sans Pro"/>
         </w:rPr>
         <w:t>Todo</w:t>
       </w:r>
-      <w:proofErr w:type="spellEnd"/>
     </w:p>
     <w:p>
       <w:pPr>
@@ -3704,9 +2360,9 @@
           <w:sz w:val="21"/>
           <w:szCs w:val="21"/>
         </w:rPr>
+        <w:lastRenderedPageBreak/>
         <w:t>Um vom JSON der API in ein Objekt der Klasse </w:t>
       </w:r>
-      <w:proofErr w:type="spellStart"/>
       <w:r>
         <w:rPr>
           <w:rStyle w:val="KlasseZchn"/>
@@ -3714,50 +2370,13 @@
         </w:rPr>
         <w:t>HabiticaTodo</w:t>
       </w:r>
-      <w:proofErr w:type="spellEnd"/>
-      <w:r>
-        <w:rPr>
-          <w:rFonts w:ascii="Georgia" w:hAnsi="Georgia"/>
-          <w:sz w:val="21"/>
-          <w:szCs w:val="21"/>
-        </w:rPr>
-        <w:t xml:space="preserve"> zu </w:t>
-      </w:r>
-      <w:proofErr w:type="spellStart"/>
-      <w:r>
-        <w:rPr>
-          <w:rFonts w:ascii="Georgia" w:hAnsi="Georgia"/>
-          <w:sz w:val="21"/>
-          <w:szCs w:val="21"/>
-        </w:rPr>
-        <w:t>deserialisieren</w:t>
-      </w:r>
-      <w:proofErr w:type="spellEnd"/>
-      <w:r>
-        <w:rPr>
-          <w:rFonts w:ascii="Georgia" w:hAnsi="Georgia"/>
-          <w:sz w:val="21"/>
-          <w:szCs w:val="21"/>
-        </w:rPr>
-        <w:t xml:space="preserve">, müssen die Properties dieser Klasse um Attribute ergänzt werden, die dem </w:t>
-      </w:r>
-      <w:proofErr w:type="spellStart"/>
-      <w:r>
-        <w:rPr>
-          <w:rFonts w:ascii="Georgia" w:hAnsi="Georgia"/>
-          <w:sz w:val="21"/>
-          <w:szCs w:val="21"/>
-        </w:rPr>
-        <w:t>JsonSerializer</w:t>
-      </w:r>
-      <w:proofErr w:type="spellEnd"/>
-      <w:r>
-        <w:rPr>
-          <w:rFonts w:ascii="Georgia" w:hAnsi="Georgia"/>
-          <w:sz w:val="21"/>
-          <w:szCs w:val="21"/>
-        </w:rPr>
-        <w:t xml:space="preserve"> sagen, welche Namen die Properties im JSON haben sollen.</w:t>
+      <w:r>
+        <w:rPr>
+          <w:rFonts w:ascii="Georgia" w:hAnsi="Georgia"/>
+          <w:sz w:val="21"/>
+          <w:szCs w:val="21"/>
+        </w:rPr>
+        <w:t> zu deserialisieren, müssen die Properties dieser Klasse um Attribute ergänzt werden, die dem JsonSerializer sagen, welche Namen die Properties im JSON haben sollen.</w:t>
       </w:r>
     </w:p>
     <w:p>
@@ -3779,23 +2398,7 @@
           <w:rStyle w:val="HTMLCode"/>
           <w:lang w:val="en-GB"/>
         </w:rPr>
-        <w:t>[</w:t>
-      </w:r>
-      <w:proofErr w:type="spellStart"/>
-      <w:r>
-        <w:rPr>
-          <w:rStyle w:val="HTMLCode"/>
-          <w:lang w:val="en-GB"/>
-        </w:rPr>
-        <w:t>JsonProperty</w:t>
-      </w:r>
-      <w:proofErr w:type="spellEnd"/>
-      <w:r>
-        <w:rPr>
-          <w:rStyle w:val="HTMLCode"/>
-          <w:lang w:val="en-GB"/>
-        </w:rPr>
-        <w:t>(</w:t>
+        <w:t>[JsonProperty(</w:t>
       </w:r>
       <w:r>
         <w:rPr>
@@ -3852,15 +2455,7 @@
           <w:rStyle w:val="HTMLCode"/>
           <w:lang w:val="en-GB"/>
         </w:rPr>
-        <w:t xml:space="preserve"> Title </w:t>
-      </w:r>
-      <w:proofErr w:type="gramStart"/>
-      <w:r>
-        <w:rPr>
-          <w:rStyle w:val="HTMLCode"/>
-          <w:lang w:val="en-GB"/>
-        </w:rPr>
-        <w:t xml:space="preserve">{ </w:t>
+        <w:t xml:space="preserve"> Title { </w:t>
       </w:r>
       <w:r>
         <w:rPr>
@@ -3869,7 +2464,6 @@
         </w:rPr>
         <w:t>get</w:t>
       </w:r>
-      <w:proofErr w:type="gramEnd"/>
       <w:r>
         <w:rPr>
           <w:rStyle w:val="HTMLCode"/>
@@ -3918,7 +2512,6 @@
           <w:sz w:val="21"/>
           <w:szCs w:val="21"/>
         </w:rPr>
-        <w:lastRenderedPageBreak/>
         <w:br/>
       </w:r>
       <w:r>
@@ -3929,8 +2522,6 @@
         </w:rPr>
         <w:t xml:space="preserve">Ansonsten ist diese abstrakte Klasse eine reine Datenklasse mit Feldern, Properties und einer </w:t>
       </w:r>
-      <w:proofErr w:type="spellStart"/>
-      <w:proofErr w:type="gramStart"/>
       <w:r>
         <w:rPr>
           <w:rFonts w:ascii="Georgia" w:hAnsi="Georgia"/>
@@ -3938,27 +2529,7 @@
           <w:sz w:val="21"/>
           <w:szCs w:val="21"/>
         </w:rPr>
-        <w:t>ToString</w:t>
-      </w:r>
-      <w:proofErr w:type="spellEnd"/>
-      <w:r>
-        <w:rPr>
-          <w:rFonts w:ascii="Georgia" w:hAnsi="Georgia"/>
-          <w:i/>
-          <w:sz w:val="21"/>
-          <w:szCs w:val="21"/>
-        </w:rPr>
-        <w:t>(</w:t>
-      </w:r>
-      <w:proofErr w:type="gramEnd"/>
-      <w:r>
-        <w:rPr>
-          <w:rFonts w:ascii="Georgia" w:hAnsi="Georgia"/>
-          <w:i/>
-          <w:sz w:val="21"/>
-          <w:szCs w:val="21"/>
-        </w:rPr>
-        <w:t>)</w:t>
+        <w:t>ToString()</w:t>
       </w:r>
       <w:r>
         <w:rPr>
@@ -3982,16 +2553,8 @@
         <w:rPr>
           <w:rFonts w:ascii="Source Sans Pro" w:hAnsi="Source Sans Pro"/>
         </w:rPr>
-        <w:t xml:space="preserve">Erweiterbarkeit des </w:t>
-      </w:r>
-      <w:proofErr w:type="spellStart"/>
-      <w:r>
-        <w:rPr>
-          <w:rFonts w:ascii="Source Sans Pro" w:hAnsi="Source Sans Pro"/>
-        </w:rPr>
-        <w:t>Backends</w:t>
-      </w:r>
-      <w:proofErr w:type="spellEnd"/>
+        <w:t>Erweiterbarkeit des Backends</w:t>
+      </w:r>
     </w:p>
     <w:p>
       <w:pPr>
@@ -4005,61 +2568,7 @@
           <w:sz w:val="21"/>
           <w:szCs w:val="21"/>
         </w:rPr>
-        <w:t xml:space="preserve">Zurzeit braucht man, um </w:t>
-      </w:r>
-      <w:proofErr w:type="spellStart"/>
-      <w:r>
-        <w:rPr>
-          <w:rFonts w:ascii="Georgia" w:hAnsi="Georgia"/>
-          <w:sz w:val="21"/>
-          <w:szCs w:val="21"/>
-        </w:rPr>
-        <w:t>SharpTodo</w:t>
-      </w:r>
-      <w:proofErr w:type="spellEnd"/>
-      <w:r>
-        <w:rPr>
-          <w:rFonts w:ascii="Georgia" w:hAnsi="Georgia"/>
-          <w:sz w:val="21"/>
-          <w:szCs w:val="21"/>
-        </w:rPr>
-        <w:t xml:space="preserve"> zu nutzen einen Account auf </w:t>
-      </w:r>
-      <w:proofErr w:type="spellStart"/>
-      <w:r>
-        <w:rPr>
-          <w:rFonts w:ascii="Georgia" w:hAnsi="Georgia"/>
-          <w:sz w:val="21"/>
-          <w:szCs w:val="21"/>
-        </w:rPr>
-        <w:t>Habitica</w:t>
-      </w:r>
-      <w:proofErr w:type="spellEnd"/>
-      <w:r>
-        <w:rPr>
-          <w:rFonts w:ascii="Georgia" w:hAnsi="Georgia"/>
-          <w:sz w:val="21"/>
-          <w:szCs w:val="21"/>
-        </w:rPr>
-        <w:t xml:space="preserve">. Alle </w:t>
-      </w:r>
-      <w:proofErr w:type="spellStart"/>
-      <w:r>
-        <w:rPr>
-          <w:rFonts w:ascii="Georgia" w:hAnsi="Georgia"/>
-          <w:sz w:val="21"/>
-          <w:szCs w:val="21"/>
-        </w:rPr>
-        <w:t>Todos</w:t>
-      </w:r>
-      <w:proofErr w:type="spellEnd"/>
-      <w:r>
-        <w:rPr>
-          <w:rFonts w:ascii="Georgia" w:hAnsi="Georgia"/>
-          <w:sz w:val="21"/>
-          <w:szCs w:val="21"/>
-        </w:rPr>
-        <w:t xml:space="preserve"> die man anlegt werden auf diesem Account gespeichert.</w:t>
+        <w:t>Zurzeit braucht man, um SharpTodo zu nutzen einen Account auf Habitica. Alle Todos die man anlegt werden auf diesem Account gespeichert.</w:t>
       </w:r>
       <w:r>
         <w:rPr>
@@ -4070,7 +2579,6 @@
         <w:br/>
         <w:t>Es wäre recht simpel, stattdessen lokale Speicherung zu implementieren. Ich würde dafür eine Klasse </w:t>
       </w:r>
-      <w:proofErr w:type="spellStart"/>
       <w:r>
         <w:rPr>
           <w:rStyle w:val="KlasseZchn"/>
@@ -4078,7 +2586,6 @@
         </w:rPr>
         <w:t>LocalClient</w:t>
       </w:r>
-      <w:proofErr w:type="spellEnd"/>
       <w:r>
         <w:rPr>
           <w:rFonts w:ascii="Georgia" w:hAnsi="Georgia"/>
@@ -4103,7 +2610,6 @@
         </w:rPr>
         <w:t xml:space="preserve"> Methoden hat wie der </w:t>
       </w:r>
-      <w:proofErr w:type="spellStart"/>
       <w:r>
         <w:rPr>
           <w:rStyle w:val="KlasseZchn"/>
@@ -4111,7 +2617,6 @@
         </w:rPr>
         <w:t>HabiticaClient</w:t>
       </w:r>
-      <w:proofErr w:type="spellEnd"/>
       <w:r>
         <w:rPr>
           <w:rFonts w:ascii="Georgia" w:hAnsi="Georgia"/>
@@ -4120,7 +2625,6 @@
         </w:rPr>
         <w:t> (hier bietet sich auch ein Interface </w:t>
       </w:r>
-      <w:proofErr w:type="spellStart"/>
       <w:r>
         <w:rPr>
           <w:rStyle w:val="KlasseZchn"/>
@@ -4128,7 +2632,6 @@
         </w:rPr>
         <w:t>TodoClient</w:t>
       </w:r>
-      <w:proofErr w:type="spellEnd"/>
       <w:r>
         <w:rPr>
           <w:rFonts w:ascii="Georgia" w:hAnsi="Georgia"/>
@@ -4137,7 +2640,6 @@
         </w:rPr>
         <w:t> an). Der </w:t>
       </w:r>
-      <w:proofErr w:type="spellStart"/>
       <w:r>
         <w:rPr>
           <w:rStyle w:val="KlasseZchn"/>
@@ -4145,32 +2647,13 @@
         </w:rPr>
         <w:t>LocalClient</w:t>
       </w:r>
-      <w:proofErr w:type="spellEnd"/>
-      <w:r>
-        <w:rPr>
-          <w:rFonts w:ascii="Georgia" w:hAnsi="Georgia"/>
-          <w:sz w:val="21"/>
-          <w:szCs w:val="21"/>
-        </w:rPr>
-        <w:t xml:space="preserve"> speichert dann </w:t>
-      </w:r>
-      <w:proofErr w:type="spellStart"/>
-      <w:r>
-        <w:rPr>
-          <w:rFonts w:ascii="Georgia" w:hAnsi="Georgia"/>
-          <w:sz w:val="21"/>
-          <w:szCs w:val="21"/>
-        </w:rPr>
-        <w:t>Todos</w:t>
-      </w:r>
-      <w:proofErr w:type="spellEnd"/>
-      <w:r>
-        <w:rPr>
-          <w:rFonts w:ascii="Georgia" w:hAnsi="Georgia"/>
-          <w:sz w:val="21"/>
-          <w:szCs w:val="21"/>
-        </w:rPr>
-        <w:t xml:space="preserve"> z.B. in einer lokalen Datenbank oder JSON-Datei ab.</w:t>
+      <w:r>
+        <w:rPr>
+          <w:rFonts w:ascii="Georgia" w:hAnsi="Georgia"/>
+          <w:sz w:val="21"/>
+          <w:szCs w:val="21"/>
+        </w:rPr>
+        <w:t> speichert dann Todos z.B. in einer lokalen Datenbank oder JSON-Datei ab.</w:t>
       </w:r>
     </w:p>
     <w:p>
@@ -4187,14 +2670,12 @@
         </w:rPr>
         <w:t xml:space="preserve">Auf der Oberfläche würde ich eine Einstellung hinzufügen, mit der man zwischen dem </w:t>
       </w:r>
-      <w:proofErr w:type="spellStart"/>
       <w:r>
         <w:rPr>
           <w:rStyle w:val="KlasseZchn"/>
         </w:rPr>
         <w:t>HabitcaClient</w:t>
       </w:r>
-      <w:proofErr w:type="spellEnd"/>
       <w:r>
         <w:rPr>
           <w:rFonts w:ascii="Georgia" w:hAnsi="Georgia"/>
@@ -4203,14 +2684,12 @@
         </w:rPr>
         <w:t xml:space="preserve"> und dem </w:t>
       </w:r>
-      <w:proofErr w:type="spellStart"/>
       <w:r>
         <w:rPr>
           <w:rStyle w:val="KlasseZchn"/>
         </w:rPr>
         <w:t>LocalClient</w:t>
       </w:r>
-      <w:proofErr w:type="spellEnd"/>
       <w:r>
         <w:rPr>
           <w:rFonts w:ascii="Georgia" w:hAnsi="Georgia"/>
@@ -4291,9 +2770,36 @@
         <w:footnoteRef/>
       </w:r>
       <w:r>
+        <w:t xml:space="preserve"> </w:t>
+      </w:r>
+      <w:hyperlink r:id="rId1" w:history="1">
+        <w:r>
+          <w:rPr>
+            <w:rStyle w:val="Hyperlink"/>
+          </w:rPr>
+          <w:t>https://habitica.com/apidoc/</w:t>
+        </w:r>
+      </w:hyperlink>
+      <w:r>
+        <w:t xml:space="preserve"> </w:t>
+      </w:r>
+    </w:p>
+  </w:footnote>
+  <w:footnote w:id="2">
+    <w:p>
+      <w:pPr>
+        <w:pStyle w:val="Funotentext"/>
+      </w:pPr>
+      <w:r>
+        <w:rPr>
+          <w:rStyle w:val="Funotenzeichen"/>
+        </w:rPr>
+        <w:footnoteRef/>
+      </w:r>
+      <w:r>
         <w:t xml:space="preserve"> Erhältlich unter </w:t>
       </w:r>
-      <w:hyperlink r:id="rId1" w:history="1">
+      <w:hyperlink r:id="rId2" w:history="1">
         <w:r>
           <w:rPr>
             <w:rStyle w:val="Hyperlink"/>
@@ -4303,7 +2809,7 @@
       </w:hyperlink>
     </w:p>
   </w:footnote>
-  <w:footnote w:id="2">
+  <w:footnote w:id="3">
     <w:p>
       <w:pPr>
         <w:pStyle w:val="Funotentext"/>
@@ -4317,7 +2823,7 @@
       <w:r>
         <w:t xml:space="preserve"> Erhältlich unter </w:t>
       </w:r>
-      <w:hyperlink r:id="rId2" w:history="1">
+      <w:hyperlink r:id="rId3" w:history="1">
         <w:r>
           <w:rPr>
             <w:rStyle w:val="Hyperlink"/>
@@ -4327,7 +2833,7 @@
       </w:hyperlink>
     </w:p>
   </w:footnote>
-  <w:footnote w:id="3">
+  <w:footnote w:id="4">
     <w:p>
       <w:pPr>
         <w:pStyle w:val="Funotentext"/>
@@ -4339,12 +2845,39 @@
         <w:footnoteRef/>
       </w:r>
       <w:r>
+        <w:t xml:space="preserve"> </w:t>
+      </w:r>
+      <w:hyperlink r:id="rId4" w:history="1">
+        <w:r>
+          <w:rPr>
+            <w:rStyle w:val="Hyperlink"/>
+          </w:rPr>
+          <w:t>https://habitica.fandom.com/wiki/Guidance_for_Comrades#API_Server_Calls</w:t>
+        </w:r>
+      </w:hyperlink>
+      <w:r>
+        <w:t xml:space="preserve"> </w:t>
+      </w:r>
+    </w:p>
+  </w:footnote>
+  <w:footnote w:id="5">
+    <w:p>
+      <w:pPr>
+        <w:pStyle w:val="Funotentext"/>
+      </w:pPr>
+      <w:r>
+        <w:rPr>
+          <w:rStyle w:val="Funotenzeichen"/>
+        </w:rPr>
+        <w:footnoteRef/>
+      </w:r>
+      <w:r>
         <w:t xml:space="preserve"> Siehe: </w:t>
       </w:r>
       <w:r>
         <w:tab/>
       </w:r>
-      <w:hyperlink r:id="rId3" w:history="1">
+      <w:hyperlink r:id="rId5" w:history="1">
         <w:r>
           <w:rPr>
             <w:rStyle w:val="Hyperlink"/>
@@ -4369,7 +2902,7 @@
         <w:pStyle w:val="Funotentext"/>
         <w:ind w:firstLine="708"/>
       </w:pPr>
-      <w:hyperlink r:id="rId4" w:history="1">
+      <w:hyperlink r:id="rId6" w:history="1">
         <w:r>
           <w:rPr>
             <w:rStyle w:val="Hyperlink"/>
@@ -4404,7 +2937,7 @@
       </w:pPr>
     </w:pPrDefault>
   </w:docDefaults>
-  <w:latentStyles w:defLockedState="0" w:defUIPriority="99" w:defSemiHidden="0" w:defUnhideWhenUsed="0" w:defQFormat="0" w:count="375">
+  <w:latentStyles w:defLockedState="0" w:defUIPriority="99" w:defSemiHidden="0" w:defUnhideWhenUsed="0" w:defQFormat="0" w:count="376">
     <w:lsdException w:name="Normal" w:uiPriority="0" w:qFormat="1"/>
     <w:lsdException w:name="heading 1" w:uiPriority="9" w:qFormat="1"/>
     <w:lsdException w:name="heading 2" w:semiHidden="1" w:uiPriority="9" w:unhideWhenUsed="1" w:qFormat="1"/>
@@ -4510,7 +3043,6 @@
     <w:lsdException w:name="HTML Sample" w:semiHidden="1" w:unhideWhenUsed="1"/>
     <w:lsdException w:name="HTML Typewriter" w:semiHidden="1" w:unhideWhenUsed="1"/>
     <w:lsdException w:name="HTML Variable" w:semiHidden="1" w:unhideWhenUsed="1"/>
-    <w:lsdException w:name="Normal Table" w:semiHidden="1" w:unhideWhenUsed="1"/>
     <w:lsdException w:name="annotation subject" w:semiHidden="1" w:unhideWhenUsed="1"/>
     <w:lsdException w:name="No List" w:semiHidden="1" w:unhideWhenUsed="1"/>
     <w:lsdException w:name="Outline List 1" w:semiHidden="1" w:unhideWhenUsed="1"/>
@@ -4557,10 +3089,8 @@
     <w:lsdException w:name="Table Subtle 2" w:semiHidden="1" w:unhideWhenUsed="1"/>
     <w:lsdException w:name="Table Web 1" w:semiHidden="1" w:unhideWhenUsed="1"/>
     <w:lsdException w:name="Table Web 2" w:semiHidden="1" w:unhideWhenUsed="1"/>
-    <w:lsdException w:name="Table Web 3" w:semiHidden="1" w:unhideWhenUsed="1"/>
     <w:lsdException w:name="Balloon Text" w:semiHidden="1" w:unhideWhenUsed="1"/>
     <w:lsdException w:name="Table Grid" w:uiPriority="39"/>
-    <w:lsdException w:name="Table Theme" w:semiHidden="1" w:unhideWhenUsed="1"/>
     <w:lsdException w:name="Placeholder Text" w:semiHidden="1"/>
     <w:lsdException w:name="No Spacing" w:uiPriority="1" w:qFormat="1"/>
     <w:lsdException w:name="Light Shading" w:uiPriority="60"/>
@@ -4780,6 +3310,7 @@
     <w:lsdException w:name="Smart Hyperlink" w:semiHidden="1" w:unhideWhenUsed="1"/>
     <w:lsdException w:name="Hashtag" w:semiHidden="1" w:unhideWhenUsed="1"/>
     <w:lsdException w:name="Unresolved Mention" w:semiHidden="1" w:unhideWhenUsed="1"/>
+    <w:lsdException w:name="Smart Link" w:semiHidden="1" w:unhideWhenUsed="1"/>
   </w:latentStyles>
   <w:style w:type="paragraph" w:default="1" w:styleId="Standard">
     <w:name w:val="Normal"/>
@@ -5410,7 +3941,7 @@
 </file>
 
 <file path=customXml/itemProps1.xml><?xml version="1.0" encoding="utf-8"?>
-<ds:datastoreItem xmlns:ds="http://schemas.openxmlformats.org/officeDocument/2006/customXml" ds:itemID="{648A682C-0670-4879-9628-085992687F52}">
+<ds:datastoreItem xmlns:ds="http://schemas.openxmlformats.org/officeDocument/2006/customXml" ds:itemID="{71DCCC0E-18BC-4528-914B-D15B68913B3A}">
   <ds:schemaRefs>
     <ds:schemaRef ds:uri="http://schemas.openxmlformats.org/officeDocument/2006/bibliography"/>
   </ds:schemaRefs>

</xml_diff>